<commit_message>
fixed bug where pressing enter performs the previous action
</commit_message>
<xml_diff>
--- a/README.docx
+++ b/README.docx
@@ -4,6 +4,7 @@
   <w:body>
     <w:p>
       <w:pPr>
+        <w:spacing w:after="0"/>
         <w:rPr>
           <w:rFonts w:ascii="Cambria" w:hAnsi="Cambria"/>
           <w:b/>
@@ -63,6 +64,7 @@
           <w:ilvl w:val="0"/>
           <w:numId w:val="2"/>
         </w:numPr>
+        <w:spacing w:after="0"/>
         <w:rPr>
           <w:rFonts w:ascii="Cambria" w:hAnsi="Cambria"/>
           <w:lang w:val="en-US"/>
@@ -84,6 +86,7 @@
           <w:ilvl w:val="0"/>
           <w:numId w:val="2"/>
         </w:numPr>
+        <w:spacing w:after="0"/>
         <w:rPr>
           <w:rFonts w:ascii="Cambria" w:hAnsi="Cambria"/>
           <w:lang w:val="en-US"/>
@@ -125,6 +128,7 @@
           <w:ilvl w:val="0"/>
           <w:numId w:val="2"/>
         </w:numPr>
+        <w:spacing w:after="0"/>
         <w:rPr>
           <w:rFonts w:ascii="Cambria" w:hAnsi="Cambria"/>
           <w:lang w:val="en-US"/>
@@ -159,6 +163,7 @@
           <w:ilvl w:val="0"/>
           <w:numId w:val="2"/>
         </w:numPr>
+        <w:spacing w:after="0"/>
         <w:rPr>
           <w:rFonts w:ascii="Cambria" w:hAnsi="Cambria"/>
           <w:lang w:val="en-US"/>
@@ -179,6 +184,7 @@
           <w:ilvl w:val="0"/>
           <w:numId w:val="2"/>
         </w:numPr>
+        <w:spacing w:after="0"/>
         <w:rPr>
           <w:rFonts w:ascii="Cambria" w:hAnsi="Cambria"/>
           <w:lang w:val="en-US"/>
@@ -199,6 +205,7 @@
           <w:ilvl w:val="0"/>
           <w:numId w:val="2"/>
         </w:numPr>
+        <w:spacing w:after="0"/>
         <w:rPr>
           <w:rFonts w:ascii="Cambria" w:hAnsi="Cambria"/>
           <w:lang w:val="en-US"/>
@@ -215,6 +222,7 @@
     <w:bookmarkEnd w:id="0"/>
     <w:p>
       <w:pPr>
+        <w:spacing w:after="0"/>
         <w:rPr>
           <w:rFonts w:ascii="Cambria" w:hAnsi="Cambria"/>
           <w:lang w:val="en-US"/>
@@ -238,22 +246,542 @@
           <w:bCs/>
           <w:lang w:val="en-US"/>
         </w:rPr>
-        <w:t>Usage Instructions</w:t>
+        <w:t>Diagram of File Structure</w:t>
       </w:r>
     </w:p>
     <w:p>
       <w:pPr>
         <w:rPr>
           <w:rFonts w:ascii="Cambria" w:hAnsi="Cambria"/>
-          <w:lang w:val="en-US"/>
-        </w:rPr>
-      </w:pPr>
-      <w:r>
-        <w:rPr>
-          <w:rFonts w:ascii="Cambria" w:hAnsi="Cambria"/>
-          <w:lang w:val="en-US"/>
-        </w:rPr>
-        <w:t>A</w:t>
+          <w:b/>
+          <w:bCs/>
+          <w:lang w:val="en-US"/>
+        </w:rPr>
+      </w:pPr>
+    </w:p>
+    <w:p>
+      <w:pPr>
+        <w:rPr>
+          <w:rFonts w:ascii="Cambria" w:hAnsi="Cambria"/>
+          <w:b/>
+          <w:bCs/>
+          <w:lang w:val="en-US"/>
+        </w:rPr>
+      </w:pPr>
+      <w:r>
+        <w:rPr>
+          <w:rFonts w:ascii="Cambria" w:hAnsi="Cambria"/>
+          <w:b/>
+          <w:bCs/>
+          <w:lang w:val="en-US"/>
+        </w:rPr>
+        <w:br w:type="page"/>
+      </w:r>
+    </w:p>
+    <w:p>
+      <w:pPr>
+        <w:spacing w:after="0"/>
+        <w:rPr>
+          <w:rFonts w:ascii="Cambria" w:hAnsi="Cambria"/>
+          <w:b/>
+          <w:bCs/>
+          <w:lang w:val="en-US"/>
+        </w:rPr>
+      </w:pPr>
+      <w:r>
+        <w:rPr>
+          <w:rFonts w:ascii="Cambria" w:hAnsi="Cambria"/>
+          <w:b/>
+          <w:bCs/>
+          <w:lang w:val="en-US"/>
+        </w:rPr>
+        <w:lastRenderedPageBreak/>
+        <w:t>Usage Instructions</w:t>
+      </w:r>
+    </w:p>
+    <w:p>
+      <w:pPr>
+        <w:spacing w:after="0"/>
+        <w:rPr>
+          <w:rFonts w:ascii="Cambria" w:hAnsi="Cambria"/>
+          <w:lang w:val="en-US"/>
+        </w:rPr>
+      </w:pPr>
+      <w:r>
+        <w:rPr>
+          <w:rFonts w:ascii="Cambria" w:hAnsi="Cambria"/>
+          <w:noProof/>
+          <w:lang w:val="en-US"/>
+        </w:rPr>
+        <w:drawing>
+          <wp:anchor distT="0" distB="0" distL="114300" distR="114300" simplePos="0" relativeHeight="251658240" behindDoc="0" locked="0" layoutInCell="1" allowOverlap="1" wp14:anchorId="2EF61459" wp14:editId="6D42F1C4">
+            <wp:simplePos x="0" y="0"/>
+            <wp:positionH relativeFrom="column">
+              <wp:posOffset>0</wp:posOffset>
+            </wp:positionH>
+            <wp:positionV relativeFrom="paragraph">
+              <wp:posOffset>308610</wp:posOffset>
+            </wp:positionV>
+            <wp:extent cx="2646045" cy="1676400"/>
+            <wp:effectExtent l="0" t="0" r="0" b="0"/>
+            <wp:wrapTopAndBottom/>
+            <wp:docPr id="668957540" name="Picture 1" descr="A computer screen shot of a black screen&#10;&#10;AI-generated content may be incorrect."/>
+            <wp:cNvGraphicFramePr>
+              <a:graphicFrameLocks xmlns:a="http://schemas.openxmlformats.org/drawingml/2006/main" noChangeAspect="1"/>
+            </wp:cNvGraphicFramePr>
+            <a:graphic xmlns:a="http://schemas.openxmlformats.org/drawingml/2006/main">
+              <a:graphicData uri="http://schemas.openxmlformats.org/drawingml/2006/picture">
+                <pic:pic xmlns:pic="http://schemas.openxmlformats.org/drawingml/2006/picture">
+                  <pic:nvPicPr>
+                    <pic:cNvPr id="668957540" name="Picture 1" descr="A computer screen shot of a black screen&#10;&#10;AI-generated content may be incorrect."/>
+                    <pic:cNvPicPr/>
+                  </pic:nvPicPr>
+                  <pic:blipFill rotWithShape="1">
+                    <a:blip r:embed="rId5" cstate="print">
+                      <a:extLst>
+                        <a:ext uri="{28A0092B-C50C-407E-A947-70E740481C1C}">
+                          <a14:useLocalDpi xmlns:a14="http://schemas.microsoft.com/office/drawing/2010/main" val="0"/>
+                        </a:ext>
+                      </a:extLst>
+                    </a:blip>
+                    <a:srcRect r="10216" b="6563"/>
+                    <a:stretch>
+                      <a:fillRect/>
+                    </a:stretch>
+                  </pic:blipFill>
+                  <pic:spPr bwMode="auto">
+                    <a:xfrm>
+                      <a:off x="0" y="0"/>
+                      <a:ext cx="2646045" cy="1676400"/>
+                    </a:xfrm>
+                    <a:prstGeom prst="rect">
+                      <a:avLst/>
+                    </a:prstGeom>
+                    <a:ln>
+                      <a:noFill/>
+                    </a:ln>
+                    <a:extLst>
+                      <a:ext uri="{53640926-AAD7-44D8-BBD7-CCE9431645EC}">
+                        <a14:shadowObscured xmlns:a14="http://schemas.microsoft.com/office/drawing/2010/main"/>
+                      </a:ext>
+                    </a:extLst>
+                  </pic:spPr>
+                </pic:pic>
+              </a:graphicData>
+            </a:graphic>
+            <wp14:sizeRelH relativeFrom="margin">
+              <wp14:pctWidth>0</wp14:pctWidth>
+            </wp14:sizeRelH>
+            <wp14:sizeRelV relativeFrom="margin">
+              <wp14:pctHeight>0</wp14:pctHeight>
+            </wp14:sizeRelV>
+          </wp:anchor>
+        </w:drawing>
+      </w:r>
+      <w:r>
+        <w:rPr>
+          <w:rFonts w:ascii="Cambria" w:hAnsi="Cambria"/>
+          <w:lang w:val="en-US"/>
+        </w:rPr>
+        <w:t>Menu:</w:t>
+      </w:r>
+    </w:p>
+    <w:p>
+      <w:pPr>
+        <w:pStyle w:val="ListParagraph"/>
+        <w:numPr>
+          <w:ilvl w:val="0"/>
+          <w:numId w:val="6"/>
+        </w:numPr>
+        <w:spacing w:before="240" w:after="0"/>
+        <w:rPr>
+          <w:rFonts w:ascii="Cambria" w:hAnsi="Cambria"/>
+          <w:lang w:val="en-US"/>
+        </w:rPr>
+      </w:pPr>
+      <w:r>
+        <w:rPr>
+          <w:rFonts w:ascii="Cambria" w:hAnsi="Cambria"/>
+          <w:lang w:val="en-US"/>
+        </w:rPr>
+        <w:t>The menu UI will appear on execution of ‘main.exe’.</w:t>
+      </w:r>
+    </w:p>
+    <w:p>
+      <w:pPr>
+        <w:pStyle w:val="ListParagraph"/>
+        <w:numPr>
+          <w:ilvl w:val="0"/>
+          <w:numId w:val="6"/>
+        </w:numPr>
+        <w:spacing w:after="0"/>
+        <w:rPr>
+          <w:rFonts w:ascii="Cambria" w:hAnsi="Cambria"/>
+          <w:lang w:val="en-US"/>
+        </w:rPr>
+      </w:pPr>
+      <w:r>
+        <w:rPr>
+          <w:rFonts w:ascii="Cambria" w:hAnsi="Cambria"/>
+          <w:lang w:val="en-US"/>
+        </w:rPr>
+        <w:t>Enter either the corresponding command or number to select an action.</w:t>
+      </w:r>
+    </w:p>
+    <w:p>
+      <w:pPr>
+        <w:spacing w:after="0"/>
+        <w:rPr>
+          <w:rFonts w:ascii="Cambria" w:hAnsi="Cambria"/>
+          <w:lang w:val="en-US"/>
+        </w:rPr>
+      </w:pPr>
+    </w:p>
+    <w:p>
+      <w:pPr>
+        <w:spacing w:after="0"/>
+        <w:rPr>
+          <w:rFonts w:ascii="Cambria" w:hAnsi="Cambria"/>
+          <w:lang w:val="en-US"/>
+        </w:rPr>
+      </w:pPr>
+      <w:r>
+        <w:rPr>
+          <w:rFonts w:ascii="Cambria" w:hAnsi="Cambria"/>
+          <w:lang w:val="en-US"/>
+        </w:rPr>
+        <w:t>Create An Account:</w:t>
+      </w:r>
+    </w:p>
+    <w:p>
+      <w:pPr>
+        <w:spacing w:after="0"/>
+        <w:rPr>
+          <w:rFonts w:ascii="Cambria" w:hAnsi="Cambria"/>
+          <w:lang w:val="en-US"/>
+        </w:rPr>
+      </w:pPr>
+      <w:r>
+        <w:rPr>
+          <w:rFonts w:ascii="Cambria" w:hAnsi="Cambria"/>
+          <w:noProof/>
+          <w:lang w:val="en-US"/>
+        </w:rPr>
+        <w:drawing>
+          <wp:inline distT="0" distB="0" distL="0" distR="0" wp14:anchorId="52A3B780" wp14:editId="1A60E433">
+            <wp:extent cx="3353355" cy="3892062"/>
+            <wp:effectExtent l="0" t="0" r="0" b="0"/>
+            <wp:docPr id="1966805869" name="Picture 2" descr="A screenshot of a computer&#10;&#10;AI-generated content may be incorrect."/>
+            <wp:cNvGraphicFramePr>
+              <a:graphicFrameLocks xmlns:a="http://schemas.openxmlformats.org/drawingml/2006/main" noChangeAspect="1"/>
+            </wp:cNvGraphicFramePr>
+            <a:graphic xmlns:a="http://schemas.openxmlformats.org/drawingml/2006/main">
+              <a:graphicData uri="http://schemas.openxmlformats.org/drawingml/2006/picture">
+                <pic:pic xmlns:pic="http://schemas.openxmlformats.org/drawingml/2006/picture">
+                  <pic:nvPicPr>
+                    <pic:cNvPr id="1966805869" name="Picture 2" descr="A screenshot of a computer&#10;&#10;AI-generated content may be incorrect."/>
+                    <pic:cNvPicPr/>
+                  </pic:nvPicPr>
+                  <pic:blipFill>
+                    <a:blip r:embed="rId6" cstate="print">
+                      <a:extLst>
+                        <a:ext uri="{28A0092B-C50C-407E-A947-70E740481C1C}">
+                          <a14:useLocalDpi xmlns:a14="http://schemas.microsoft.com/office/drawing/2010/main" val="0"/>
+                        </a:ext>
+                      </a:extLst>
+                    </a:blip>
+                    <a:stretch>
+                      <a:fillRect/>
+                    </a:stretch>
+                  </pic:blipFill>
+                  <pic:spPr>
+                    <a:xfrm>
+                      <a:off x="0" y="0"/>
+                      <a:ext cx="3367656" cy="3908661"/>
+                    </a:xfrm>
+                    <a:prstGeom prst="rect">
+                      <a:avLst/>
+                    </a:prstGeom>
+                  </pic:spPr>
+                </pic:pic>
+              </a:graphicData>
+            </a:graphic>
+          </wp:inline>
+        </w:drawing>
+      </w:r>
+    </w:p>
+    <w:p>
+      <w:pPr>
+        <w:pStyle w:val="ListParagraph"/>
+        <w:numPr>
+          <w:ilvl w:val="0"/>
+          <w:numId w:val="7"/>
+        </w:numPr>
+        <w:spacing w:before="240" w:after="0"/>
+        <w:rPr>
+          <w:rFonts w:ascii="Cambria" w:hAnsi="Cambria"/>
+          <w:lang w:val="en-US"/>
+        </w:rPr>
+      </w:pPr>
+      <w:r>
+        <w:rPr>
+          <w:rFonts w:ascii="Cambria" w:hAnsi="Cambria"/>
+          <w:lang w:val="en-US"/>
+        </w:rPr>
+        <w:t>Entering ‘create’</w:t>
+      </w:r>
+      <w:r>
+        <w:rPr>
+          <w:rFonts w:ascii="Cambria" w:hAnsi="Cambria"/>
+          <w:lang w:val="en-US"/>
+        </w:rPr>
+        <w:t xml:space="preserve"> (case-insensitive)</w:t>
+      </w:r>
+      <w:r>
+        <w:rPr>
+          <w:rFonts w:ascii="Cambria" w:hAnsi="Cambria"/>
+          <w:lang w:val="en-US"/>
+        </w:rPr>
+        <w:t xml:space="preserve"> or ‘1’ will allow </w:t>
+      </w:r>
+      <w:r>
+        <w:rPr>
+          <w:rFonts w:ascii="Cambria" w:hAnsi="Cambria"/>
+          <w:lang w:val="en-US"/>
+        </w:rPr>
+        <w:t xml:space="preserve">you </w:t>
+      </w:r>
+      <w:r>
+        <w:rPr>
+          <w:rFonts w:ascii="Cambria" w:hAnsi="Cambria"/>
+          <w:lang w:val="en-US"/>
+        </w:rPr>
+        <w:t>to create an account.</w:t>
+      </w:r>
+    </w:p>
+    <w:p>
+      <w:pPr>
+        <w:pStyle w:val="ListParagraph"/>
+        <w:numPr>
+          <w:ilvl w:val="0"/>
+          <w:numId w:val="7"/>
+        </w:numPr>
+        <w:spacing w:after="0"/>
+        <w:rPr>
+          <w:rFonts w:ascii="Cambria" w:hAnsi="Cambria"/>
+          <w:lang w:val="en-US"/>
+        </w:rPr>
+      </w:pPr>
+      <w:r>
+        <w:rPr>
+          <w:rFonts w:ascii="Cambria" w:hAnsi="Cambria"/>
+          <w:lang w:val="en-US"/>
+        </w:rPr>
+        <w:t xml:space="preserve">Within the following input fields, </w:t>
+      </w:r>
+      <w:r>
+        <w:rPr>
+          <w:rFonts w:ascii="Cambria" w:hAnsi="Cambria"/>
+          <w:lang w:val="en-US"/>
+        </w:rPr>
+        <w:t xml:space="preserve">you </w:t>
+      </w:r>
+      <w:r>
+        <w:rPr>
+          <w:rFonts w:ascii="Cambria" w:hAnsi="Cambria"/>
+          <w:lang w:val="en-US"/>
+        </w:rPr>
+        <w:t>must enter:</w:t>
+      </w:r>
+    </w:p>
+    <w:p>
+      <w:pPr>
+        <w:pStyle w:val="ListParagraph"/>
+        <w:numPr>
+          <w:ilvl w:val="0"/>
+          <w:numId w:val="12"/>
+        </w:numPr>
+        <w:spacing w:after="0"/>
+        <w:rPr>
+          <w:rFonts w:ascii="Cambria" w:hAnsi="Cambria"/>
+          <w:lang w:val="en-US"/>
+        </w:rPr>
+      </w:pPr>
+      <w:r>
+        <w:rPr>
+          <w:rFonts w:ascii="Cambria" w:hAnsi="Cambria"/>
+          <w:lang w:val="en-US"/>
+        </w:rPr>
+        <w:t>Their full name.</w:t>
+      </w:r>
+    </w:p>
+    <w:p>
+      <w:pPr>
+        <w:pStyle w:val="ListParagraph"/>
+        <w:numPr>
+          <w:ilvl w:val="0"/>
+          <w:numId w:val="12"/>
+        </w:numPr>
+        <w:spacing w:after="0"/>
+        <w:rPr>
+          <w:rFonts w:ascii="Cambria" w:hAnsi="Cambria"/>
+          <w:lang w:val="en-US"/>
+        </w:rPr>
+      </w:pPr>
+      <w:r>
+        <w:rPr>
+          <w:rFonts w:ascii="Cambria" w:hAnsi="Cambria"/>
+          <w:lang w:val="en-US"/>
+        </w:rPr>
+        <w:t>Their UoSM ID (8 numerical digits).</w:t>
+      </w:r>
+    </w:p>
+    <w:p>
+      <w:pPr>
+        <w:pStyle w:val="ListParagraph"/>
+        <w:numPr>
+          <w:ilvl w:val="0"/>
+          <w:numId w:val="12"/>
+        </w:numPr>
+        <w:spacing w:after="0"/>
+        <w:rPr>
+          <w:rFonts w:ascii="Cambria" w:hAnsi="Cambria"/>
+          <w:lang w:val="en-US"/>
+        </w:rPr>
+      </w:pPr>
+      <w:r>
+        <w:rPr>
+          <w:rFonts w:ascii="Cambria" w:hAnsi="Cambria"/>
+          <w:lang w:val="en-US"/>
+        </w:rPr>
+        <w:t>The desired account type</w:t>
+      </w:r>
+      <w:r>
+        <w:rPr>
+          <w:rFonts w:ascii="Cambria" w:hAnsi="Cambria"/>
+          <w:lang w:val="en-US"/>
+        </w:rPr>
+        <w:t xml:space="preserve"> – </w:t>
+      </w:r>
+      <w:r>
+        <w:rPr>
+          <w:rFonts w:ascii="Cambria" w:hAnsi="Cambria"/>
+          <w:lang w:val="en-US"/>
+        </w:rPr>
+        <w:t>entering ‘saving’, ‘savings’ or ‘current’</w:t>
+      </w:r>
+      <w:r>
+        <w:rPr>
+          <w:rFonts w:ascii="Cambria" w:hAnsi="Cambria"/>
+          <w:lang w:val="en-US"/>
+        </w:rPr>
+        <w:t xml:space="preserve"> </w:t>
+      </w:r>
+      <w:r>
+        <w:rPr>
+          <w:rFonts w:ascii="Cambria" w:hAnsi="Cambria"/>
+          <w:lang w:val="en-US"/>
+        </w:rPr>
+        <w:t>(case-insensitive)</w:t>
+      </w:r>
+      <w:r>
+        <w:rPr>
+          <w:rFonts w:ascii="Cambria" w:hAnsi="Cambria"/>
+          <w:lang w:val="en-US"/>
+        </w:rPr>
+        <w:t>.</w:t>
+      </w:r>
+    </w:p>
+    <w:p>
+      <w:pPr>
+        <w:pStyle w:val="ListParagraph"/>
+        <w:numPr>
+          <w:ilvl w:val="0"/>
+          <w:numId w:val="12"/>
+        </w:numPr>
+        <w:spacing w:after="0"/>
+        <w:rPr>
+          <w:rFonts w:ascii="Cambria" w:hAnsi="Cambria"/>
+          <w:lang w:val="en-US"/>
+        </w:rPr>
+      </w:pPr>
+      <w:r>
+        <w:rPr>
+          <w:rFonts w:ascii="Cambria" w:hAnsi="Cambria"/>
+          <w:lang w:val="en-US"/>
+        </w:rPr>
+        <w:t>A 4-digit pin</w:t>
+      </w:r>
+    </w:p>
+    <w:p>
+      <w:pPr>
+        <w:pStyle w:val="ListParagraph"/>
+        <w:numPr>
+          <w:ilvl w:val="0"/>
+          <w:numId w:val="7"/>
+        </w:numPr>
+        <w:spacing w:after="0"/>
+        <w:rPr>
+          <w:rFonts w:ascii="Cambria" w:hAnsi="Cambria"/>
+          <w:lang w:val="en-US"/>
+        </w:rPr>
+      </w:pPr>
+      <w:r>
+        <w:rPr>
+          <w:rFonts w:ascii="Cambria" w:hAnsi="Cambria"/>
+          <w:lang w:val="en-US"/>
+        </w:rPr>
+        <w:lastRenderedPageBreak/>
+        <w:t>You are then re-displayed, and asked to confirm, the information you just entered.</w:t>
+      </w:r>
+    </w:p>
+    <w:p>
+      <w:pPr>
+        <w:pStyle w:val="ListParagraph"/>
+        <w:numPr>
+          <w:ilvl w:val="0"/>
+          <w:numId w:val="12"/>
+        </w:numPr>
+        <w:spacing w:after="0"/>
+        <w:rPr>
+          <w:rFonts w:ascii="Cambria" w:hAnsi="Cambria"/>
+          <w:lang w:val="en-US"/>
+        </w:rPr>
+      </w:pPr>
+      <w:r>
+        <w:rPr>
+          <w:rFonts w:ascii="Cambria" w:hAnsi="Cambria"/>
+          <w:lang w:val="en-US"/>
+        </w:rPr>
+        <w:t>Typing ‘</w:t>
+      </w:r>
+      <w:r>
+        <w:rPr>
+          <w:rFonts w:ascii="Cambria" w:hAnsi="Cambria"/>
+          <w:lang w:val="en-US"/>
+        </w:rPr>
+        <w:t>confirm’ (case-insensitive) will create an account with the given details.</w:t>
+      </w:r>
+    </w:p>
+    <w:p>
+      <w:pPr>
+        <w:pStyle w:val="ListParagraph"/>
+        <w:numPr>
+          <w:ilvl w:val="0"/>
+          <w:numId w:val="12"/>
+        </w:numPr>
+        <w:spacing w:after="0"/>
+        <w:rPr>
+          <w:rFonts w:ascii="Cambria" w:hAnsi="Cambria"/>
+          <w:lang w:val="en-US"/>
+        </w:rPr>
+      </w:pPr>
+      <w:r>
+        <w:rPr>
+          <w:rFonts w:ascii="Cambria" w:hAnsi="Cambria"/>
+          <w:lang w:val="en-US"/>
+        </w:rPr>
+        <w:t>Entering anything else into the input field will cancel the action.</w:t>
       </w:r>
     </w:p>
     <w:sectPr>
@@ -269,6 +797,119 @@
 <file path=word/numbering.xml><?xml version="1.0" encoding="utf-8"?>
 <w:numbering xmlns:wpc="http://schemas.microsoft.com/office/word/2010/wordprocessingCanvas" xmlns:cx="http://schemas.microsoft.com/office/drawing/2014/chartex" xmlns:cx1="http://schemas.microsoft.com/office/drawing/2015/9/8/chartex" xmlns:cx2="http://schemas.microsoft.com/office/drawing/2015/10/21/chartex" xmlns:cx3="http://schemas.microsoft.com/office/drawing/2016/5/9/chartex" xmlns:cx4="http://schemas.microsoft.com/office/drawing/2016/5/10/chartex" xmlns:cx5="http://schemas.microsoft.com/office/drawing/2016/5/11/chartex" xmlns:cx6="http://schemas.microsoft.com/office/drawing/2016/5/12/chartex" xmlns:cx7="http://schemas.microsoft.com/office/drawing/2016/5/13/chartex" xmlns:cx8="http://schemas.microsoft.com/office/drawing/2016/5/14/chartex" xmlns:mc="http://schemas.openxmlformats.org/markup-compatibility/2006" xmlns:aink="http://schemas.microsoft.com/office/drawing/2016/ink" xmlns:am3d="http://schemas.microsoft.com/office/drawing/2017/model3d" xmlns:o="urn:schemas-microsoft-com:office:office" xmlns:oel="http://schemas.microsoft.com/office/2019/extlst" xmlns:r="http://schemas.openxmlformats.org/officeDocument/2006/relationships" xmlns:m="http://schemas.openxmlformats.org/officeDocument/2006/math" xmlns:v="urn:schemas-microsoft-com:vml" xmlns:wp14="http://schemas.microsoft.com/office/word/2010/wordprocessingDrawing" xmlns:wp="http://schemas.openxmlformats.org/drawingml/2006/wordprocessingDrawing" xmlns:w10="urn:schemas-microsoft-com:office:word" xmlns:w="http://schemas.openxmlformats.org/wordprocessingml/2006/main" xmlns:w14="http://schemas.microsoft.com/office/word/2010/wordml" xmlns:w15="http://schemas.microsoft.com/office/word/2012/wordml" xmlns:w16cex="http://schemas.microsoft.com/office/word/2018/wordml/cex" xmlns:w16cid="http://schemas.microsoft.com/office/word/2016/wordml/cid" xmlns:w16="http://schemas.microsoft.com/office/word/2018/wordml" xmlns:w16du="http://schemas.microsoft.com/office/word/2023/wordml/word16du" xmlns:w16sdtdh="http://schemas.microsoft.com/office/word/2020/wordml/sdtdatahash" xmlns:w16sdtfl="http://schemas.microsoft.com/office/word/2024/wordml/sdtformatlock" xmlns:w16se="http://schemas.microsoft.com/office/word/2015/wordml/symex" xmlns:wpg="http://schemas.microsoft.com/office/word/2010/wordprocessingGroup" xmlns:wpi="http://schemas.microsoft.com/office/word/2010/wordprocessingInk" xmlns:wne="http://schemas.microsoft.com/office/word/2006/wordml" xmlns:wps="http://schemas.microsoft.com/office/word/2010/wordprocessingShape" mc:Ignorable="w14 w15 w16se w16cid w16 w16cex w16sdtdh w16sdtfl w16du wp14">
   <w:abstractNum w:abstractNumId="0" w15:restartNumberingAfterBreak="0">
+    <w:nsid w:val="053025E7"/>
+    <w:multiLevelType w:val="hybridMultilevel"/>
+    <w:tmpl w:val="0D668372"/>
+    <w:lvl w:ilvl="0" w:tplc="BE4AB346">
+      <w:start w:val="1"/>
+      <w:numFmt w:val="bullet"/>
+      <w:lvlText w:val="-"/>
+      <w:lvlJc w:val="left"/>
+      <w:pPr>
+        <w:ind w:left="720" w:hanging="360"/>
+      </w:pPr>
+      <w:rPr>
+        <w:rFonts w:ascii="Cambria" w:eastAsiaTheme="minorEastAsia" w:hAnsi="Cambria" w:cstheme="minorBidi" w:hint="default"/>
+      </w:rPr>
+    </w:lvl>
+    <w:lvl w:ilvl="1" w:tplc="08090003" w:tentative="1">
+      <w:start w:val="1"/>
+      <w:numFmt w:val="bullet"/>
+      <w:lvlText w:val="o"/>
+      <w:lvlJc w:val="left"/>
+      <w:pPr>
+        <w:ind w:left="1440" w:hanging="360"/>
+      </w:pPr>
+      <w:rPr>
+        <w:rFonts w:ascii="Courier New" w:hAnsi="Courier New" w:cs="Courier New" w:hint="default"/>
+      </w:rPr>
+    </w:lvl>
+    <w:lvl w:ilvl="2" w:tplc="08090005" w:tentative="1">
+      <w:start w:val="1"/>
+      <w:numFmt w:val="bullet"/>
+      <w:lvlText w:val=""/>
+      <w:lvlJc w:val="left"/>
+      <w:pPr>
+        <w:ind w:left="2160" w:hanging="360"/>
+      </w:pPr>
+      <w:rPr>
+        <w:rFonts w:ascii="Wingdings" w:hAnsi="Wingdings" w:hint="default"/>
+      </w:rPr>
+    </w:lvl>
+    <w:lvl w:ilvl="3" w:tplc="08090001" w:tentative="1">
+      <w:start w:val="1"/>
+      <w:numFmt w:val="bullet"/>
+      <w:lvlText w:val=""/>
+      <w:lvlJc w:val="left"/>
+      <w:pPr>
+        <w:ind w:left="2880" w:hanging="360"/>
+      </w:pPr>
+      <w:rPr>
+        <w:rFonts w:ascii="Symbol" w:hAnsi="Symbol" w:hint="default"/>
+      </w:rPr>
+    </w:lvl>
+    <w:lvl w:ilvl="4" w:tplc="08090003" w:tentative="1">
+      <w:start w:val="1"/>
+      <w:numFmt w:val="bullet"/>
+      <w:lvlText w:val="o"/>
+      <w:lvlJc w:val="left"/>
+      <w:pPr>
+        <w:ind w:left="3600" w:hanging="360"/>
+      </w:pPr>
+      <w:rPr>
+        <w:rFonts w:ascii="Courier New" w:hAnsi="Courier New" w:cs="Courier New" w:hint="default"/>
+      </w:rPr>
+    </w:lvl>
+    <w:lvl w:ilvl="5" w:tplc="08090005" w:tentative="1">
+      <w:start w:val="1"/>
+      <w:numFmt w:val="bullet"/>
+      <w:lvlText w:val=""/>
+      <w:lvlJc w:val="left"/>
+      <w:pPr>
+        <w:ind w:left="4320" w:hanging="360"/>
+      </w:pPr>
+      <w:rPr>
+        <w:rFonts w:ascii="Wingdings" w:hAnsi="Wingdings" w:hint="default"/>
+      </w:rPr>
+    </w:lvl>
+    <w:lvl w:ilvl="6" w:tplc="08090001" w:tentative="1">
+      <w:start w:val="1"/>
+      <w:numFmt w:val="bullet"/>
+      <w:lvlText w:val=""/>
+      <w:lvlJc w:val="left"/>
+      <w:pPr>
+        <w:ind w:left="5040" w:hanging="360"/>
+      </w:pPr>
+      <w:rPr>
+        <w:rFonts w:ascii="Symbol" w:hAnsi="Symbol" w:hint="default"/>
+      </w:rPr>
+    </w:lvl>
+    <w:lvl w:ilvl="7" w:tplc="08090003" w:tentative="1">
+      <w:start w:val="1"/>
+      <w:numFmt w:val="bullet"/>
+      <w:lvlText w:val="o"/>
+      <w:lvlJc w:val="left"/>
+      <w:pPr>
+        <w:ind w:left="5760" w:hanging="360"/>
+      </w:pPr>
+      <w:rPr>
+        <w:rFonts w:ascii="Courier New" w:hAnsi="Courier New" w:cs="Courier New" w:hint="default"/>
+      </w:rPr>
+    </w:lvl>
+    <w:lvl w:ilvl="8" w:tplc="08090005" w:tentative="1">
+      <w:start w:val="1"/>
+      <w:numFmt w:val="bullet"/>
+      <w:lvlText w:val=""/>
+      <w:lvlJc w:val="left"/>
+      <w:pPr>
+        <w:ind w:left="6480" w:hanging="360"/>
+      </w:pPr>
+      <w:rPr>
+        <w:rFonts w:ascii="Wingdings" w:hAnsi="Wingdings" w:hint="default"/>
+      </w:rPr>
+    </w:lvl>
+  </w:abstractNum>
+  <w:abstractNum w:abstractNumId="1" w15:restartNumberingAfterBreak="0">
     <w:nsid w:val="054608CA"/>
     <w:multiLevelType w:val="hybridMultilevel"/>
     <w:tmpl w:val="3D208316"/>
@@ -357,7 +998,637 @@
       </w:pPr>
     </w:lvl>
   </w:abstractNum>
-  <w:abstractNum w:abstractNumId="1" w15:restartNumberingAfterBreak="0">
+  <w:abstractNum w:abstractNumId="2" w15:restartNumberingAfterBreak="0">
+    <w:nsid w:val="11440F57"/>
+    <w:multiLevelType w:val="hybridMultilevel"/>
+    <w:tmpl w:val="1CE2918E"/>
+    <w:lvl w:ilvl="0" w:tplc="B81A4100">
+      <w:start w:val="1"/>
+      <w:numFmt w:val="bullet"/>
+      <w:lvlText w:val="-"/>
+      <w:lvlJc w:val="left"/>
+      <w:pPr>
+        <w:ind w:left="1080" w:hanging="360"/>
+      </w:pPr>
+      <w:rPr>
+        <w:rFonts w:ascii="Cambria" w:eastAsiaTheme="minorEastAsia" w:hAnsi="Cambria" w:cstheme="minorBidi" w:hint="default"/>
+      </w:rPr>
+    </w:lvl>
+    <w:lvl w:ilvl="1" w:tplc="08090003" w:tentative="1">
+      <w:start w:val="1"/>
+      <w:numFmt w:val="bullet"/>
+      <w:lvlText w:val="o"/>
+      <w:lvlJc w:val="left"/>
+      <w:pPr>
+        <w:ind w:left="1800" w:hanging="360"/>
+      </w:pPr>
+      <w:rPr>
+        <w:rFonts w:ascii="Courier New" w:hAnsi="Courier New" w:cs="Courier New" w:hint="default"/>
+      </w:rPr>
+    </w:lvl>
+    <w:lvl w:ilvl="2" w:tplc="08090005" w:tentative="1">
+      <w:start w:val="1"/>
+      <w:numFmt w:val="bullet"/>
+      <w:lvlText w:val=""/>
+      <w:lvlJc w:val="left"/>
+      <w:pPr>
+        <w:ind w:left="2520" w:hanging="360"/>
+      </w:pPr>
+      <w:rPr>
+        <w:rFonts w:ascii="Wingdings" w:hAnsi="Wingdings" w:hint="default"/>
+      </w:rPr>
+    </w:lvl>
+    <w:lvl w:ilvl="3" w:tplc="08090001" w:tentative="1">
+      <w:start w:val="1"/>
+      <w:numFmt w:val="bullet"/>
+      <w:lvlText w:val=""/>
+      <w:lvlJc w:val="left"/>
+      <w:pPr>
+        <w:ind w:left="3240" w:hanging="360"/>
+      </w:pPr>
+      <w:rPr>
+        <w:rFonts w:ascii="Symbol" w:hAnsi="Symbol" w:hint="default"/>
+      </w:rPr>
+    </w:lvl>
+    <w:lvl w:ilvl="4" w:tplc="08090003" w:tentative="1">
+      <w:start w:val="1"/>
+      <w:numFmt w:val="bullet"/>
+      <w:lvlText w:val="o"/>
+      <w:lvlJc w:val="left"/>
+      <w:pPr>
+        <w:ind w:left="3960" w:hanging="360"/>
+      </w:pPr>
+      <w:rPr>
+        <w:rFonts w:ascii="Courier New" w:hAnsi="Courier New" w:cs="Courier New" w:hint="default"/>
+      </w:rPr>
+    </w:lvl>
+    <w:lvl w:ilvl="5" w:tplc="08090005" w:tentative="1">
+      <w:start w:val="1"/>
+      <w:numFmt w:val="bullet"/>
+      <w:lvlText w:val=""/>
+      <w:lvlJc w:val="left"/>
+      <w:pPr>
+        <w:ind w:left="4680" w:hanging="360"/>
+      </w:pPr>
+      <w:rPr>
+        <w:rFonts w:ascii="Wingdings" w:hAnsi="Wingdings" w:hint="default"/>
+      </w:rPr>
+    </w:lvl>
+    <w:lvl w:ilvl="6" w:tplc="08090001" w:tentative="1">
+      <w:start w:val="1"/>
+      <w:numFmt w:val="bullet"/>
+      <w:lvlText w:val=""/>
+      <w:lvlJc w:val="left"/>
+      <w:pPr>
+        <w:ind w:left="5400" w:hanging="360"/>
+      </w:pPr>
+      <w:rPr>
+        <w:rFonts w:ascii="Symbol" w:hAnsi="Symbol" w:hint="default"/>
+      </w:rPr>
+    </w:lvl>
+    <w:lvl w:ilvl="7" w:tplc="08090003" w:tentative="1">
+      <w:start w:val="1"/>
+      <w:numFmt w:val="bullet"/>
+      <w:lvlText w:val="o"/>
+      <w:lvlJc w:val="left"/>
+      <w:pPr>
+        <w:ind w:left="6120" w:hanging="360"/>
+      </w:pPr>
+      <w:rPr>
+        <w:rFonts w:ascii="Courier New" w:hAnsi="Courier New" w:cs="Courier New" w:hint="default"/>
+      </w:rPr>
+    </w:lvl>
+    <w:lvl w:ilvl="8" w:tplc="08090005" w:tentative="1">
+      <w:start w:val="1"/>
+      <w:numFmt w:val="bullet"/>
+      <w:lvlText w:val=""/>
+      <w:lvlJc w:val="left"/>
+      <w:pPr>
+        <w:ind w:left="6840" w:hanging="360"/>
+      </w:pPr>
+      <w:rPr>
+        <w:rFonts w:ascii="Wingdings" w:hAnsi="Wingdings" w:hint="default"/>
+      </w:rPr>
+    </w:lvl>
+  </w:abstractNum>
+  <w:abstractNum w:abstractNumId="3" w15:restartNumberingAfterBreak="0">
+    <w:nsid w:val="247D7B32"/>
+    <w:multiLevelType w:val="hybridMultilevel"/>
+    <w:tmpl w:val="0CBE3396"/>
+    <w:lvl w:ilvl="0" w:tplc="E0443214">
+      <w:start w:val="1"/>
+      <w:numFmt w:val="bullet"/>
+      <w:lvlText w:val="-"/>
+      <w:lvlJc w:val="left"/>
+      <w:pPr>
+        <w:ind w:left="1800" w:hanging="360"/>
+      </w:pPr>
+      <w:rPr>
+        <w:rFonts w:ascii="Cambria" w:eastAsiaTheme="minorEastAsia" w:hAnsi="Cambria" w:cstheme="minorBidi" w:hint="default"/>
+      </w:rPr>
+    </w:lvl>
+    <w:lvl w:ilvl="1" w:tplc="08090003" w:tentative="1">
+      <w:start w:val="1"/>
+      <w:numFmt w:val="bullet"/>
+      <w:lvlText w:val="o"/>
+      <w:lvlJc w:val="left"/>
+      <w:pPr>
+        <w:ind w:left="2160" w:hanging="360"/>
+      </w:pPr>
+      <w:rPr>
+        <w:rFonts w:ascii="Courier New" w:hAnsi="Courier New" w:cs="Courier New" w:hint="default"/>
+      </w:rPr>
+    </w:lvl>
+    <w:lvl w:ilvl="2" w:tplc="08090005" w:tentative="1">
+      <w:start w:val="1"/>
+      <w:numFmt w:val="bullet"/>
+      <w:lvlText w:val=""/>
+      <w:lvlJc w:val="left"/>
+      <w:pPr>
+        <w:ind w:left="2880" w:hanging="360"/>
+      </w:pPr>
+      <w:rPr>
+        <w:rFonts w:ascii="Wingdings" w:hAnsi="Wingdings" w:hint="default"/>
+      </w:rPr>
+    </w:lvl>
+    <w:lvl w:ilvl="3" w:tplc="08090001" w:tentative="1">
+      <w:start w:val="1"/>
+      <w:numFmt w:val="bullet"/>
+      <w:lvlText w:val=""/>
+      <w:lvlJc w:val="left"/>
+      <w:pPr>
+        <w:ind w:left="3600" w:hanging="360"/>
+      </w:pPr>
+      <w:rPr>
+        <w:rFonts w:ascii="Symbol" w:hAnsi="Symbol" w:hint="default"/>
+      </w:rPr>
+    </w:lvl>
+    <w:lvl w:ilvl="4" w:tplc="08090003" w:tentative="1">
+      <w:start w:val="1"/>
+      <w:numFmt w:val="bullet"/>
+      <w:lvlText w:val="o"/>
+      <w:lvlJc w:val="left"/>
+      <w:pPr>
+        <w:ind w:left="4320" w:hanging="360"/>
+      </w:pPr>
+      <w:rPr>
+        <w:rFonts w:ascii="Courier New" w:hAnsi="Courier New" w:cs="Courier New" w:hint="default"/>
+      </w:rPr>
+    </w:lvl>
+    <w:lvl w:ilvl="5" w:tplc="08090005" w:tentative="1">
+      <w:start w:val="1"/>
+      <w:numFmt w:val="bullet"/>
+      <w:lvlText w:val=""/>
+      <w:lvlJc w:val="left"/>
+      <w:pPr>
+        <w:ind w:left="5040" w:hanging="360"/>
+      </w:pPr>
+      <w:rPr>
+        <w:rFonts w:ascii="Wingdings" w:hAnsi="Wingdings" w:hint="default"/>
+      </w:rPr>
+    </w:lvl>
+    <w:lvl w:ilvl="6" w:tplc="08090001" w:tentative="1">
+      <w:start w:val="1"/>
+      <w:numFmt w:val="bullet"/>
+      <w:lvlText w:val=""/>
+      <w:lvlJc w:val="left"/>
+      <w:pPr>
+        <w:ind w:left="5760" w:hanging="360"/>
+      </w:pPr>
+      <w:rPr>
+        <w:rFonts w:ascii="Symbol" w:hAnsi="Symbol" w:hint="default"/>
+      </w:rPr>
+    </w:lvl>
+    <w:lvl w:ilvl="7" w:tplc="08090003" w:tentative="1">
+      <w:start w:val="1"/>
+      <w:numFmt w:val="bullet"/>
+      <w:lvlText w:val="o"/>
+      <w:lvlJc w:val="left"/>
+      <w:pPr>
+        <w:ind w:left="6480" w:hanging="360"/>
+      </w:pPr>
+      <w:rPr>
+        <w:rFonts w:ascii="Courier New" w:hAnsi="Courier New" w:cs="Courier New" w:hint="default"/>
+      </w:rPr>
+    </w:lvl>
+    <w:lvl w:ilvl="8" w:tplc="08090005" w:tentative="1">
+      <w:start w:val="1"/>
+      <w:numFmt w:val="bullet"/>
+      <w:lvlText w:val=""/>
+      <w:lvlJc w:val="left"/>
+      <w:pPr>
+        <w:ind w:left="7200" w:hanging="360"/>
+      </w:pPr>
+      <w:rPr>
+        <w:rFonts w:ascii="Wingdings" w:hAnsi="Wingdings" w:hint="default"/>
+      </w:rPr>
+    </w:lvl>
+  </w:abstractNum>
+  <w:abstractNum w:abstractNumId="4" w15:restartNumberingAfterBreak="0">
+    <w:nsid w:val="2BB90110"/>
+    <w:multiLevelType w:val="hybridMultilevel"/>
+    <w:tmpl w:val="FC8C3B68"/>
+    <w:lvl w:ilvl="0" w:tplc="0809000F">
+      <w:start w:val="1"/>
+      <w:numFmt w:val="decimal"/>
+      <w:lvlText w:val="%1."/>
+      <w:lvlJc w:val="left"/>
+      <w:pPr>
+        <w:ind w:left="720" w:hanging="360"/>
+      </w:pPr>
+      <w:rPr>
+        <w:rFonts w:hint="default"/>
+      </w:rPr>
+    </w:lvl>
+    <w:lvl w:ilvl="1" w:tplc="08090019" w:tentative="1">
+      <w:start w:val="1"/>
+      <w:numFmt w:val="lowerLetter"/>
+      <w:lvlText w:val="%2."/>
+      <w:lvlJc w:val="left"/>
+      <w:pPr>
+        <w:ind w:left="1440" w:hanging="360"/>
+      </w:pPr>
+    </w:lvl>
+    <w:lvl w:ilvl="2" w:tplc="0809001B" w:tentative="1">
+      <w:start w:val="1"/>
+      <w:numFmt w:val="lowerRoman"/>
+      <w:lvlText w:val="%3."/>
+      <w:lvlJc w:val="right"/>
+      <w:pPr>
+        <w:ind w:left="2160" w:hanging="180"/>
+      </w:pPr>
+    </w:lvl>
+    <w:lvl w:ilvl="3" w:tplc="0809000F" w:tentative="1">
+      <w:start w:val="1"/>
+      <w:numFmt w:val="decimal"/>
+      <w:lvlText w:val="%4."/>
+      <w:lvlJc w:val="left"/>
+      <w:pPr>
+        <w:ind w:left="2880" w:hanging="360"/>
+      </w:pPr>
+    </w:lvl>
+    <w:lvl w:ilvl="4" w:tplc="08090019" w:tentative="1">
+      <w:start w:val="1"/>
+      <w:numFmt w:val="lowerLetter"/>
+      <w:lvlText w:val="%5."/>
+      <w:lvlJc w:val="left"/>
+      <w:pPr>
+        <w:ind w:left="3600" w:hanging="360"/>
+      </w:pPr>
+    </w:lvl>
+    <w:lvl w:ilvl="5" w:tplc="0809001B" w:tentative="1">
+      <w:start w:val="1"/>
+      <w:numFmt w:val="lowerRoman"/>
+      <w:lvlText w:val="%6."/>
+      <w:lvlJc w:val="right"/>
+      <w:pPr>
+        <w:ind w:left="4320" w:hanging="180"/>
+      </w:pPr>
+    </w:lvl>
+    <w:lvl w:ilvl="6" w:tplc="0809000F" w:tentative="1">
+      <w:start w:val="1"/>
+      <w:numFmt w:val="decimal"/>
+      <w:lvlText w:val="%7."/>
+      <w:lvlJc w:val="left"/>
+      <w:pPr>
+        <w:ind w:left="5040" w:hanging="360"/>
+      </w:pPr>
+    </w:lvl>
+    <w:lvl w:ilvl="7" w:tplc="08090019" w:tentative="1">
+      <w:start w:val="1"/>
+      <w:numFmt w:val="lowerLetter"/>
+      <w:lvlText w:val="%8."/>
+      <w:lvlJc w:val="left"/>
+      <w:pPr>
+        <w:ind w:left="5760" w:hanging="360"/>
+      </w:pPr>
+    </w:lvl>
+    <w:lvl w:ilvl="8" w:tplc="0809001B" w:tentative="1">
+      <w:start w:val="1"/>
+      <w:numFmt w:val="lowerRoman"/>
+      <w:lvlText w:val="%9."/>
+      <w:lvlJc w:val="right"/>
+      <w:pPr>
+        <w:ind w:left="6480" w:hanging="180"/>
+      </w:pPr>
+    </w:lvl>
+  </w:abstractNum>
+  <w:abstractNum w:abstractNumId="5" w15:restartNumberingAfterBreak="0">
+    <w:nsid w:val="30FB47B1"/>
+    <w:multiLevelType w:val="hybridMultilevel"/>
+    <w:tmpl w:val="1F38227C"/>
+    <w:lvl w:ilvl="0" w:tplc="08090003">
+      <w:start w:val="1"/>
+      <w:numFmt w:val="bullet"/>
+      <w:lvlText w:val="o"/>
+      <w:lvlJc w:val="left"/>
+      <w:pPr>
+        <w:ind w:left="720" w:hanging="360"/>
+      </w:pPr>
+      <w:rPr>
+        <w:rFonts w:ascii="Courier New" w:hAnsi="Courier New" w:cs="Courier New" w:hint="default"/>
+      </w:rPr>
+    </w:lvl>
+    <w:lvl w:ilvl="1" w:tplc="08090003" w:tentative="1">
+      <w:start w:val="1"/>
+      <w:numFmt w:val="bullet"/>
+      <w:lvlText w:val="o"/>
+      <w:lvlJc w:val="left"/>
+      <w:pPr>
+        <w:ind w:left="1440" w:hanging="360"/>
+      </w:pPr>
+      <w:rPr>
+        <w:rFonts w:ascii="Courier New" w:hAnsi="Courier New" w:cs="Courier New" w:hint="default"/>
+      </w:rPr>
+    </w:lvl>
+    <w:lvl w:ilvl="2" w:tplc="08090005" w:tentative="1">
+      <w:start w:val="1"/>
+      <w:numFmt w:val="bullet"/>
+      <w:lvlText w:val=""/>
+      <w:lvlJc w:val="left"/>
+      <w:pPr>
+        <w:ind w:left="2160" w:hanging="360"/>
+      </w:pPr>
+      <w:rPr>
+        <w:rFonts w:ascii="Wingdings" w:hAnsi="Wingdings" w:hint="default"/>
+      </w:rPr>
+    </w:lvl>
+    <w:lvl w:ilvl="3" w:tplc="08090001" w:tentative="1">
+      <w:start w:val="1"/>
+      <w:numFmt w:val="bullet"/>
+      <w:lvlText w:val=""/>
+      <w:lvlJc w:val="left"/>
+      <w:pPr>
+        <w:ind w:left="2880" w:hanging="360"/>
+      </w:pPr>
+      <w:rPr>
+        <w:rFonts w:ascii="Symbol" w:hAnsi="Symbol" w:hint="default"/>
+      </w:rPr>
+    </w:lvl>
+    <w:lvl w:ilvl="4" w:tplc="08090003" w:tentative="1">
+      <w:start w:val="1"/>
+      <w:numFmt w:val="bullet"/>
+      <w:lvlText w:val="o"/>
+      <w:lvlJc w:val="left"/>
+      <w:pPr>
+        <w:ind w:left="3600" w:hanging="360"/>
+      </w:pPr>
+      <w:rPr>
+        <w:rFonts w:ascii="Courier New" w:hAnsi="Courier New" w:cs="Courier New" w:hint="default"/>
+      </w:rPr>
+    </w:lvl>
+    <w:lvl w:ilvl="5" w:tplc="08090005" w:tentative="1">
+      <w:start w:val="1"/>
+      <w:numFmt w:val="bullet"/>
+      <w:lvlText w:val=""/>
+      <w:lvlJc w:val="left"/>
+      <w:pPr>
+        <w:ind w:left="4320" w:hanging="360"/>
+      </w:pPr>
+      <w:rPr>
+        <w:rFonts w:ascii="Wingdings" w:hAnsi="Wingdings" w:hint="default"/>
+      </w:rPr>
+    </w:lvl>
+    <w:lvl w:ilvl="6" w:tplc="08090001" w:tentative="1">
+      <w:start w:val="1"/>
+      <w:numFmt w:val="bullet"/>
+      <w:lvlText w:val=""/>
+      <w:lvlJc w:val="left"/>
+      <w:pPr>
+        <w:ind w:left="5040" w:hanging="360"/>
+      </w:pPr>
+      <w:rPr>
+        <w:rFonts w:ascii="Symbol" w:hAnsi="Symbol" w:hint="default"/>
+      </w:rPr>
+    </w:lvl>
+    <w:lvl w:ilvl="7" w:tplc="08090003" w:tentative="1">
+      <w:start w:val="1"/>
+      <w:numFmt w:val="bullet"/>
+      <w:lvlText w:val="o"/>
+      <w:lvlJc w:val="left"/>
+      <w:pPr>
+        <w:ind w:left="5760" w:hanging="360"/>
+      </w:pPr>
+      <w:rPr>
+        <w:rFonts w:ascii="Courier New" w:hAnsi="Courier New" w:cs="Courier New" w:hint="default"/>
+      </w:rPr>
+    </w:lvl>
+    <w:lvl w:ilvl="8" w:tplc="08090005" w:tentative="1">
+      <w:start w:val="1"/>
+      <w:numFmt w:val="bullet"/>
+      <w:lvlText w:val=""/>
+      <w:lvlJc w:val="left"/>
+      <w:pPr>
+        <w:ind w:left="6480" w:hanging="360"/>
+      </w:pPr>
+      <w:rPr>
+        <w:rFonts w:ascii="Wingdings" w:hAnsi="Wingdings" w:hint="default"/>
+      </w:rPr>
+    </w:lvl>
+  </w:abstractNum>
+  <w:abstractNum w:abstractNumId="6" w15:restartNumberingAfterBreak="0">
+    <w:nsid w:val="389748E3"/>
+    <w:multiLevelType w:val="hybridMultilevel"/>
+    <w:tmpl w:val="AE522AA0"/>
+    <w:lvl w:ilvl="0" w:tplc="2774E542">
+      <w:start w:val="1"/>
+      <w:numFmt w:val="bullet"/>
+      <w:lvlText w:val="-"/>
+      <w:lvlJc w:val="left"/>
+      <w:pPr>
+        <w:ind w:left="1800" w:hanging="360"/>
+      </w:pPr>
+      <w:rPr>
+        <w:rFonts w:ascii="Cambria" w:eastAsiaTheme="minorEastAsia" w:hAnsi="Cambria" w:cstheme="minorBidi" w:hint="default"/>
+      </w:rPr>
+    </w:lvl>
+    <w:lvl w:ilvl="1" w:tplc="08090003" w:tentative="1">
+      <w:start w:val="1"/>
+      <w:numFmt w:val="bullet"/>
+      <w:lvlText w:val="o"/>
+      <w:lvlJc w:val="left"/>
+      <w:pPr>
+        <w:ind w:left="2520" w:hanging="360"/>
+      </w:pPr>
+      <w:rPr>
+        <w:rFonts w:ascii="Courier New" w:hAnsi="Courier New" w:cs="Courier New" w:hint="default"/>
+      </w:rPr>
+    </w:lvl>
+    <w:lvl w:ilvl="2" w:tplc="08090005" w:tentative="1">
+      <w:start w:val="1"/>
+      <w:numFmt w:val="bullet"/>
+      <w:lvlText w:val=""/>
+      <w:lvlJc w:val="left"/>
+      <w:pPr>
+        <w:ind w:left="3240" w:hanging="360"/>
+      </w:pPr>
+      <w:rPr>
+        <w:rFonts w:ascii="Wingdings" w:hAnsi="Wingdings" w:hint="default"/>
+      </w:rPr>
+    </w:lvl>
+    <w:lvl w:ilvl="3" w:tplc="08090001" w:tentative="1">
+      <w:start w:val="1"/>
+      <w:numFmt w:val="bullet"/>
+      <w:lvlText w:val=""/>
+      <w:lvlJc w:val="left"/>
+      <w:pPr>
+        <w:ind w:left="3960" w:hanging="360"/>
+      </w:pPr>
+      <w:rPr>
+        <w:rFonts w:ascii="Symbol" w:hAnsi="Symbol" w:hint="default"/>
+      </w:rPr>
+    </w:lvl>
+    <w:lvl w:ilvl="4" w:tplc="08090003" w:tentative="1">
+      <w:start w:val="1"/>
+      <w:numFmt w:val="bullet"/>
+      <w:lvlText w:val="o"/>
+      <w:lvlJc w:val="left"/>
+      <w:pPr>
+        <w:ind w:left="4680" w:hanging="360"/>
+      </w:pPr>
+      <w:rPr>
+        <w:rFonts w:ascii="Courier New" w:hAnsi="Courier New" w:cs="Courier New" w:hint="default"/>
+      </w:rPr>
+    </w:lvl>
+    <w:lvl w:ilvl="5" w:tplc="08090005" w:tentative="1">
+      <w:start w:val="1"/>
+      <w:numFmt w:val="bullet"/>
+      <w:lvlText w:val=""/>
+      <w:lvlJc w:val="left"/>
+      <w:pPr>
+        <w:ind w:left="5400" w:hanging="360"/>
+      </w:pPr>
+      <w:rPr>
+        <w:rFonts w:ascii="Wingdings" w:hAnsi="Wingdings" w:hint="default"/>
+      </w:rPr>
+    </w:lvl>
+    <w:lvl w:ilvl="6" w:tplc="08090001" w:tentative="1">
+      <w:start w:val="1"/>
+      <w:numFmt w:val="bullet"/>
+      <w:lvlText w:val=""/>
+      <w:lvlJc w:val="left"/>
+      <w:pPr>
+        <w:ind w:left="6120" w:hanging="360"/>
+      </w:pPr>
+      <w:rPr>
+        <w:rFonts w:ascii="Symbol" w:hAnsi="Symbol" w:hint="default"/>
+      </w:rPr>
+    </w:lvl>
+    <w:lvl w:ilvl="7" w:tplc="08090003" w:tentative="1">
+      <w:start w:val="1"/>
+      <w:numFmt w:val="bullet"/>
+      <w:lvlText w:val="o"/>
+      <w:lvlJc w:val="left"/>
+      <w:pPr>
+        <w:ind w:left="6840" w:hanging="360"/>
+      </w:pPr>
+      <w:rPr>
+        <w:rFonts w:ascii="Courier New" w:hAnsi="Courier New" w:cs="Courier New" w:hint="default"/>
+      </w:rPr>
+    </w:lvl>
+    <w:lvl w:ilvl="8" w:tplc="08090005" w:tentative="1">
+      <w:start w:val="1"/>
+      <w:numFmt w:val="bullet"/>
+      <w:lvlText w:val=""/>
+      <w:lvlJc w:val="left"/>
+      <w:pPr>
+        <w:ind w:left="7560" w:hanging="360"/>
+      </w:pPr>
+      <w:rPr>
+        <w:rFonts w:ascii="Wingdings" w:hAnsi="Wingdings" w:hint="default"/>
+      </w:rPr>
+    </w:lvl>
+  </w:abstractNum>
+  <w:abstractNum w:abstractNumId="7" w15:restartNumberingAfterBreak="0">
+    <w:nsid w:val="44261D69"/>
+    <w:multiLevelType w:val="hybridMultilevel"/>
+    <w:tmpl w:val="E63872C0"/>
+    <w:lvl w:ilvl="0" w:tplc="0809000F">
+      <w:start w:val="1"/>
+      <w:numFmt w:val="decimal"/>
+      <w:lvlText w:val="%1."/>
+      <w:lvlJc w:val="left"/>
+      <w:pPr>
+        <w:ind w:left="720" w:hanging="360"/>
+      </w:pPr>
+      <w:rPr>
+        <w:rFonts w:hint="default"/>
+      </w:rPr>
+    </w:lvl>
+    <w:lvl w:ilvl="1" w:tplc="08090019" w:tentative="1">
+      <w:start w:val="1"/>
+      <w:numFmt w:val="lowerLetter"/>
+      <w:lvlText w:val="%2."/>
+      <w:lvlJc w:val="left"/>
+      <w:pPr>
+        <w:ind w:left="1440" w:hanging="360"/>
+      </w:pPr>
+    </w:lvl>
+    <w:lvl w:ilvl="2" w:tplc="0809001B" w:tentative="1">
+      <w:start w:val="1"/>
+      <w:numFmt w:val="lowerRoman"/>
+      <w:lvlText w:val="%3."/>
+      <w:lvlJc w:val="right"/>
+      <w:pPr>
+        <w:ind w:left="2160" w:hanging="180"/>
+      </w:pPr>
+    </w:lvl>
+    <w:lvl w:ilvl="3" w:tplc="0809000F" w:tentative="1">
+      <w:start w:val="1"/>
+      <w:numFmt w:val="decimal"/>
+      <w:lvlText w:val="%4."/>
+      <w:lvlJc w:val="left"/>
+      <w:pPr>
+        <w:ind w:left="2880" w:hanging="360"/>
+      </w:pPr>
+    </w:lvl>
+    <w:lvl w:ilvl="4" w:tplc="08090019" w:tentative="1">
+      <w:start w:val="1"/>
+      <w:numFmt w:val="lowerLetter"/>
+      <w:lvlText w:val="%5."/>
+      <w:lvlJc w:val="left"/>
+      <w:pPr>
+        <w:ind w:left="3600" w:hanging="360"/>
+      </w:pPr>
+    </w:lvl>
+    <w:lvl w:ilvl="5" w:tplc="0809001B" w:tentative="1">
+      <w:start w:val="1"/>
+      <w:numFmt w:val="lowerRoman"/>
+      <w:lvlText w:val="%6."/>
+      <w:lvlJc w:val="right"/>
+      <w:pPr>
+        <w:ind w:left="4320" w:hanging="180"/>
+      </w:pPr>
+    </w:lvl>
+    <w:lvl w:ilvl="6" w:tplc="0809000F" w:tentative="1">
+      <w:start w:val="1"/>
+      <w:numFmt w:val="decimal"/>
+      <w:lvlText w:val="%7."/>
+      <w:lvlJc w:val="left"/>
+      <w:pPr>
+        <w:ind w:left="5040" w:hanging="360"/>
+      </w:pPr>
+    </w:lvl>
+    <w:lvl w:ilvl="7" w:tplc="08090019" w:tentative="1">
+      <w:start w:val="1"/>
+      <w:numFmt w:val="lowerLetter"/>
+      <w:lvlText w:val="%8."/>
+      <w:lvlJc w:val="left"/>
+      <w:pPr>
+        <w:ind w:left="5760" w:hanging="360"/>
+      </w:pPr>
+    </w:lvl>
+    <w:lvl w:ilvl="8" w:tplc="0809001B" w:tentative="1">
+      <w:start w:val="1"/>
+      <w:numFmt w:val="lowerRoman"/>
+      <w:lvlText w:val="%9."/>
+      <w:lvlJc w:val="right"/>
+      <w:pPr>
+        <w:ind w:left="6480" w:hanging="180"/>
+      </w:pPr>
+    </w:lvl>
+  </w:abstractNum>
+  <w:abstractNum w:abstractNumId="8" w15:restartNumberingAfterBreak="0">
     <w:nsid w:val="5B3A1514"/>
     <w:multiLevelType w:val="hybridMultilevel"/>
     <w:tmpl w:val="45AE8D00"/>
@@ -470,11 +1741,380 @@
       </w:rPr>
     </w:lvl>
   </w:abstractNum>
+  <w:abstractNum w:abstractNumId="9" w15:restartNumberingAfterBreak="0">
+    <w:nsid w:val="62132F58"/>
+    <w:multiLevelType w:val="hybridMultilevel"/>
+    <w:tmpl w:val="B9B01CB0"/>
+    <w:lvl w:ilvl="0" w:tplc="E0443214">
+      <w:start w:val="1"/>
+      <w:numFmt w:val="bullet"/>
+      <w:lvlText w:val="-"/>
+      <w:lvlJc w:val="left"/>
+      <w:pPr>
+        <w:ind w:left="1080" w:hanging="360"/>
+      </w:pPr>
+      <w:rPr>
+        <w:rFonts w:ascii="Cambria" w:eastAsiaTheme="minorEastAsia" w:hAnsi="Cambria" w:cstheme="minorBidi" w:hint="default"/>
+      </w:rPr>
+    </w:lvl>
+    <w:lvl w:ilvl="1" w:tplc="08090003" w:tentative="1">
+      <w:start w:val="1"/>
+      <w:numFmt w:val="bullet"/>
+      <w:lvlText w:val="o"/>
+      <w:lvlJc w:val="left"/>
+      <w:pPr>
+        <w:ind w:left="1800" w:hanging="360"/>
+      </w:pPr>
+      <w:rPr>
+        <w:rFonts w:ascii="Courier New" w:hAnsi="Courier New" w:cs="Courier New" w:hint="default"/>
+      </w:rPr>
+    </w:lvl>
+    <w:lvl w:ilvl="2" w:tplc="08090005" w:tentative="1">
+      <w:start w:val="1"/>
+      <w:numFmt w:val="bullet"/>
+      <w:lvlText w:val=""/>
+      <w:lvlJc w:val="left"/>
+      <w:pPr>
+        <w:ind w:left="2520" w:hanging="360"/>
+      </w:pPr>
+      <w:rPr>
+        <w:rFonts w:ascii="Wingdings" w:hAnsi="Wingdings" w:hint="default"/>
+      </w:rPr>
+    </w:lvl>
+    <w:lvl w:ilvl="3" w:tplc="08090001" w:tentative="1">
+      <w:start w:val="1"/>
+      <w:numFmt w:val="bullet"/>
+      <w:lvlText w:val=""/>
+      <w:lvlJc w:val="left"/>
+      <w:pPr>
+        <w:ind w:left="3240" w:hanging="360"/>
+      </w:pPr>
+      <w:rPr>
+        <w:rFonts w:ascii="Symbol" w:hAnsi="Symbol" w:hint="default"/>
+      </w:rPr>
+    </w:lvl>
+    <w:lvl w:ilvl="4" w:tplc="08090003" w:tentative="1">
+      <w:start w:val="1"/>
+      <w:numFmt w:val="bullet"/>
+      <w:lvlText w:val="o"/>
+      <w:lvlJc w:val="left"/>
+      <w:pPr>
+        <w:ind w:left="3960" w:hanging="360"/>
+      </w:pPr>
+      <w:rPr>
+        <w:rFonts w:ascii="Courier New" w:hAnsi="Courier New" w:cs="Courier New" w:hint="default"/>
+      </w:rPr>
+    </w:lvl>
+    <w:lvl w:ilvl="5" w:tplc="08090005" w:tentative="1">
+      <w:start w:val="1"/>
+      <w:numFmt w:val="bullet"/>
+      <w:lvlText w:val=""/>
+      <w:lvlJc w:val="left"/>
+      <w:pPr>
+        <w:ind w:left="4680" w:hanging="360"/>
+      </w:pPr>
+      <w:rPr>
+        <w:rFonts w:ascii="Wingdings" w:hAnsi="Wingdings" w:hint="default"/>
+      </w:rPr>
+    </w:lvl>
+    <w:lvl w:ilvl="6" w:tplc="08090001" w:tentative="1">
+      <w:start w:val="1"/>
+      <w:numFmt w:val="bullet"/>
+      <w:lvlText w:val=""/>
+      <w:lvlJc w:val="left"/>
+      <w:pPr>
+        <w:ind w:left="5400" w:hanging="360"/>
+      </w:pPr>
+      <w:rPr>
+        <w:rFonts w:ascii="Symbol" w:hAnsi="Symbol" w:hint="default"/>
+      </w:rPr>
+    </w:lvl>
+    <w:lvl w:ilvl="7" w:tplc="08090003" w:tentative="1">
+      <w:start w:val="1"/>
+      <w:numFmt w:val="bullet"/>
+      <w:lvlText w:val="o"/>
+      <w:lvlJc w:val="left"/>
+      <w:pPr>
+        <w:ind w:left="6120" w:hanging="360"/>
+      </w:pPr>
+      <w:rPr>
+        <w:rFonts w:ascii="Courier New" w:hAnsi="Courier New" w:cs="Courier New" w:hint="default"/>
+      </w:rPr>
+    </w:lvl>
+    <w:lvl w:ilvl="8" w:tplc="08090005" w:tentative="1">
+      <w:start w:val="1"/>
+      <w:numFmt w:val="bullet"/>
+      <w:lvlText w:val=""/>
+      <w:lvlJc w:val="left"/>
+      <w:pPr>
+        <w:ind w:left="6840" w:hanging="360"/>
+      </w:pPr>
+      <w:rPr>
+        <w:rFonts w:ascii="Wingdings" w:hAnsi="Wingdings" w:hint="default"/>
+      </w:rPr>
+    </w:lvl>
+  </w:abstractNum>
+  <w:abstractNum w:abstractNumId="10" w15:restartNumberingAfterBreak="0">
+    <w:nsid w:val="7E764AA5"/>
+    <w:multiLevelType w:val="hybridMultilevel"/>
+    <w:tmpl w:val="4DE476A6"/>
+    <w:lvl w:ilvl="0" w:tplc="A314BD5E">
+      <w:start w:val="1"/>
+      <w:numFmt w:val="bullet"/>
+      <w:lvlText w:val="-"/>
+      <w:lvlJc w:val="left"/>
+      <w:pPr>
+        <w:ind w:left="1080" w:hanging="360"/>
+      </w:pPr>
+      <w:rPr>
+        <w:rFonts w:ascii="Cambria" w:eastAsiaTheme="minorEastAsia" w:hAnsi="Cambria" w:cstheme="minorBidi" w:hint="default"/>
+      </w:rPr>
+    </w:lvl>
+    <w:lvl w:ilvl="1" w:tplc="08090003" w:tentative="1">
+      <w:start w:val="1"/>
+      <w:numFmt w:val="bullet"/>
+      <w:lvlText w:val="o"/>
+      <w:lvlJc w:val="left"/>
+      <w:pPr>
+        <w:ind w:left="1800" w:hanging="360"/>
+      </w:pPr>
+      <w:rPr>
+        <w:rFonts w:ascii="Courier New" w:hAnsi="Courier New" w:cs="Courier New" w:hint="default"/>
+      </w:rPr>
+    </w:lvl>
+    <w:lvl w:ilvl="2" w:tplc="08090005" w:tentative="1">
+      <w:start w:val="1"/>
+      <w:numFmt w:val="bullet"/>
+      <w:lvlText w:val=""/>
+      <w:lvlJc w:val="left"/>
+      <w:pPr>
+        <w:ind w:left="2520" w:hanging="360"/>
+      </w:pPr>
+      <w:rPr>
+        <w:rFonts w:ascii="Wingdings" w:hAnsi="Wingdings" w:hint="default"/>
+      </w:rPr>
+    </w:lvl>
+    <w:lvl w:ilvl="3" w:tplc="08090001" w:tentative="1">
+      <w:start w:val="1"/>
+      <w:numFmt w:val="bullet"/>
+      <w:lvlText w:val=""/>
+      <w:lvlJc w:val="left"/>
+      <w:pPr>
+        <w:ind w:left="3240" w:hanging="360"/>
+      </w:pPr>
+      <w:rPr>
+        <w:rFonts w:ascii="Symbol" w:hAnsi="Symbol" w:hint="default"/>
+      </w:rPr>
+    </w:lvl>
+    <w:lvl w:ilvl="4" w:tplc="08090003" w:tentative="1">
+      <w:start w:val="1"/>
+      <w:numFmt w:val="bullet"/>
+      <w:lvlText w:val="o"/>
+      <w:lvlJc w:val="left"/>
+      <w:pPr>
+        <w:ind w:left="3960" w:hanging="360"/>
+      </w:pPr>
+      <w:rPr>
+        <w:rFonts w:ascii="Courier New" w:hAnsi="Courier New" w:cs="Courier New" w:hint="default"/>
+      </w:rPr>
+    </w:lvl>
+    <w:lvl w:ilvl="5" w:tplc="08090005" w:tentative="1">
+      <w:start w:val="1"/>
+      <w:numFmt w:val="bullet"/>
+      <w:lvlText w:val=""/>
+      <w:lvlJc w:val="left"/>
+      <w:pPr>
+        <w:ind w:left="4680" w:hanging="360"/>
+      </w:pPr>
+      <w:rPr>
+        <w:rFonts w:ascii="Wingdings" w:hAnsi="Wingdings" w:hint="default"/>
+      </w:rPr>
+    </w:lvl>
+    <w:lvl w:ilvl="6" w:tplc="08090001" w:tentative="1">
+      <w:start w:val="1"/>
+      <w:numFmt w:val="bullet"/>
+      <w:lvlText w:val=""/>
+      <w:lvlJc w:val="left"/>
+      <w:pPr>
+        <w:ind w:left="5400" w:hanging="360"/>
+      </w:pPr>
+      <w:rPr>
+        <w:rFonts w:ascii="Symbol" w:hAnsi="Symbol" w:hint="default"/>
+      </w:rPr>
+    </w:lvl>
+    <w:lvl w:ilvl="7" w:tplc="08090003" w:tentative="1">
+      <w:start w:val="1"/>
+      <w:numFmt w:val="bullet"/>
+      <w:lvlText w:val="o"/>
+      <w:lvlJc w:val="left"/>
+      <w:pPr>
+        <w:ind w:left="6120" w:hanging="360"/>
+      </w:pPr>
+      <w:rPr>
+        <w:rFonts w:ascii="Courier New" w:hAnsi="Courier New" w:cs="Courier New" w:hint="default"/>
+      </w:rPr>
+    </w:lvl>
+    <w:lvl w:ilvl="8" w:tplc="08090005" w:tentative="1">
+      <w:start w:val="1"/>
+      <w:numFmt w:val="bullet"/>
+      <w:lvlText w:val=""/>
+      <w:lvlJc w:val="left"/>
+      <w:pPr>
+        <w:ind w:left="6840" w:hanging="360"/>
+      </w:pPr>
+      <w:rPr>
+        <w:rFonts w:ascii="Wingdings" w:hAnsi="Wingdings" w:hint="default"/>
+      </w:rPr>
+    </w:lvl>
+  </w:abstractNum>
+  <w:abstractNum w:abstractNumId="11" w15:restartNumberingAfterBreak="0">
+    <w:nsid w:val="7EA0156F"/>
+    <w:multiLevelType w:val="hybridMultilevel"/>
+    <w:tmpl w:val="D12AC898"/>
+    <w:lvl w:ilvl="0" w:tplc="5A026C94">
+      <w:start w:val="1"/>
+      <w:numFmt w:val="bullet"/>
+      <w:lvlText w:val="-"/>
+      <w:lvlJc w:val="left"/>
+      <w:pPr>
+        <w:ind w:left="720" w:hanging="360"/>
+      </w:pPr>
+      <w:rPr>
+        <w:rFonts w:ascii="Cambria" w:eastAsiaTheme="minorEastAsia" w:hAnsi="Cambria" w:cstheme="minorBidi" w:hint="default"/>
+      </w:rPr>
+    </w:lvl>
+    <w:lvl w:ilvl="1" w:tplc="08090003" w:tentative="1">
+      <w:start w:val="1"/>
+      <w:numFmt w:val="bullet"/>
+      <w:lvlText w:val="o"/>
+      <w:lvlJc w:val="left"/>
+      <w:pPr>
+        <w:ind w:left="1440" w:hanging="360"/>
+      </w:pPr>
+      <w:rPr>
+        <w:rFonts w:ascii="Courier New" w:hAnsi="Courier New" w:cs="Courier New" w:hint="default"/>
+      </w:rPr>
+    </w:lvl>
+    <w:lvl w:ilvl="2" w:tplc="08090005" w:tentative="1">
+      <w:start w:val="1"/>
+      <w:numFmt w:val="bullet"/>
+      <w:lvlText w:val=""/>
+      <w:lvlJc w:val="left"/>
+      <w:pPr>
+        <w:ind w:left="2160" w:hanging="360"/>
+      </w:pPr>
+      <w:rPr>
+        <w:rFonts w:ascii="Wingdings" w:hAnsi="Wingdings" w:hint="default"/>
+      </w:rPr>
+    </w:lvl>
+    <w:lvl w:ilvl="3" w:tplc="08090001" w:tentative="1">
+      <w:start w:val="1"/>
+      <w:numFmt w:val="bullet"/>
+      <w:lvlText w:val=""/>
+      <w:lvlJc w:val="left"/>
+      <w:pPr>
+        <w:ind w:left="2880" w:hanging="360"/>
+      </w:pPr>
+      <w:rPr>
+        <w:rFonts w:ascii="Symbol" w:hAnsi="Symbol" w:hint="default"/>
+      </w:rPr>
+    </w:lvl>
+    <w:lvl w:ilvl="4" w:tplc="08090003" w:tentative="1">
+      <w:start w:val="1"/>
+      <w:numFmt w:val="bullet"/>
+      <w:lvlText w:val="o"/>
+      <w:lvlJc w:val="left"/>
+      <w:pPr>
+        <w:ind w:left="3600" w:hanging="360"/>
+      </w:pPr>
+      <w:rPr>
+        <w:rFonts w:ascii="Courier New" w:hAnsi="Courier New" w:cs="Courier New" w:hint="default"/>
+      </w:rPr>
+    </w:lvl>
+    <w:lvl w:ilvl="5" w:tplc="08090005" w:tentative="1">
+      <w:start w:val="1"/>
+      <w:numFmt w:val="bullet"/>
+      <w:lvlText w:val=""/>
+      <w:lvlJc w:val="left"/>
+      <w:pPr>
+        <w:ind w:left="4320" w:hanging="360"/>
+      </w:pPr>
+      <w:rPr>
+        <w:rFonts w:ascii="Wingdings" w:hAnsi="Wingdings" w:hint="default"/>
+      </w:rPr>
+    </w:lvl>
+    <w:lvl w:ilvl="6" w:tplc="08090001" w:tentative="1">
+      <w:start w:val="1"/>
+      <w:numFmt w:val="bullet"/>
+      <w:lvlText w:val=""/>
+      <w:lvlJc w:val="left"/>
+      <w:pPr>
+        <w:ind w:left="5040" w:hanging="360"/>
+      </w:pPr>
+      <w:rPr>
+        <w:rFonts w:ascii="Symbol" w:hAnsi="Symbol" w:hint="default"/>
+      </w:rPr>
+    </w:lvl>
+    <w:lvl w:ilvl="7" w:tplc="08090003" w:tentative="1">
+      <w:start w:val="1"/>
+      <w:numFmt w:val="bullet"/>
+      <w:lvlText w:val="o"/>
+      <w:lvlJc w:val="left"/>
+      <w:pPr>
+        <w:ind w:left="5760" w:hanging="360"/>
+      </w:pPr>
+      <w:rPr>
+        <w:rFonts w:ascii="Courier New" w:hAnsi="Courier New" w:cs="Courier New" w:hint="default"/>
+      </w:rPr>
+    </w:lvl>
+    <w:lvl w:ilvl="8" w:tplc="08090005" w:tentative="1">
+      <w:start w:val="1"/>
+      <w:numFmt w:val="bullet"/>
+      <w:lvlText w:val=""/>
+      <w:lvlJc w:val="left"/>
+      <w:pPr>
+        <w:ind w:left="6480" w:hanging="360"/>
+      </w:pPr>
+      <w:rPr>
+        <w:rFonts w:ascii="Wingdings" w:hAnsi="Wingdings" w:hint="default"/>
+      </w:rPr>
+    </w:lvl>
+  </w:abstractNum>
   <w:num w:numId="1" w16cid:durableId="86121439">
+    <w:abstractNumId w:val="8"/>
+  </w:num>
+  <w:num w:numId="2" w16cid:durableId="174998589">
     <w:abstractNumId w:val="1"/>
   </w:num>
-  <w:num w:numId="2" w16cid:durableId="174998589">
+  <w:num w:numId="3" w16cid:durableId="574820206">
+    <w:abstractNumId w:val="11"/>
+  </w:num>
+  <w:num w:numId="4" w16cid:durableId="2003199048">
     <w:abstractNumId w:val="0"/>
+  </w:num>
+  <w:num w:numId="5" w16cid:durableId="1946035756">
+    <w:abstractNumId w:val="5"/>
+  </w:num>
+  <w:num w:numId="6" w16cid:durableId="1356007116">
+    <w:abstractNumId w:val="7"/>
+  </w:num>
+  <w:num w:numId="7" w16cid:durableId="1732922319">
+    <w:abstractNumId w:val="4"/>
+  </w:num>
+  <w:num w:numId="8" w16cid:durableId="186255422">
+    <w:abstractNumId w:val="10"/>
+  </w:num>
+  <w:num w:numId="9" w16cid:durableId="1946497409">
+    <w:abstractNumId w:val="2"/>
+  </w:num>
+  <w:num w:numId="10" w16cid:durableId="1084374793">
+    <w:abstractNumId w:val="9"/>
+  </w:num>
+  <w:num w:numId="11" w16cid:durableId="1114641362">
+    <w:abstractNumId w:val="3"/>
+  </w:num>
+  <w:num w:numId="12" w16cid:durableId="494953445">
+    <w:abstractNumId w:val="6"/>
   </w:num>
 </w:numbering>
 </file>

</xml_diff>

<commit_message>
included remittance fee into transferrable balance calculation
</commit_message>
<xml_diff>
--- a/README.docx
+++ b/README.docx
@@ -268,34 +268,24 @@
           <w:lang w:val="en-US"/>
         </w:rPr>
       </w:pPr>
-      <w:r>
+    </w:p>
+    <w:p>
+      <w:pPr>
+        <w:spacing w:after="0"/>
         <w:rPr>
           <w:rFonts w:ascii="Cambria" w:hAnsi="Cambria"/>
           <w:b/>
           <w:bCs/>
           <w:lang w:val="en-US"/>
         </w:rPr>
-        <w:br w:type="page"/>
-      </w:r>
-    </w:p>
-    <w:p>
-      <w:pPr>
-        <w:spacing w:after="0"/>
+      </w:pPr>
+      <w:r>
         <w:rPr>
           <w:rFonts w:ascii="Cambria" w:hAnsi="Cambria"/>
           <w:b/>
           <w:bCs/>
           <w:lang w:val="en-US"/>
         </w:rPr>
-      </w:pPr>
-      <w:r>
-        <w:rPr>
-          <w:rFonts w:ascii="Cambria" w:hAnsi="Cambria"/>
-          <w:b/>
-          <w:bCs/>
-          <w:lang w:val="en-US"/>
-        </w:rPr>
-        <w:lastRenderedPageBreak/>
         <w:t>Usage Instructions</w:t>
       </w:r>
     </w:p>
@@ -314,7 +304,7 @@
           <w:lang w:val="en-US"/>
         </w:rPr>
         <w:drawing>
-          <wp:anchor distT="0" distB="0" distL="114300" distR="114300" simplePos="0" relativeHeight="251658240" behindDoc="0" locked="0" layoutInCell="1" allowOverlap="1" wp14:anchorId="2EF61459" wp14:editId="6D42F1C4">
+          <wp:anchor distT="0" distB="0" distL="114300" distR="114300" simplePos="0" relativeHeight="251658240" behindDoc="0" locked="0" layoutInCell="1" allowOverlap="1" wp14:anchorId="2EF61459" wp14:editId="650E7CB5">
             <wp:simplePos x="0" y="0"/>
             <wp:positionH relativeFrom="column">
               <wp:posOffset>0</wp:posOffset>
@@ -322,8 +312,8 @@
             <wp:positionV relativeFrom="paragraph">
               <wp:posOffset>308610</wp:posOffset>
             </wp:positionV>
-            <wp:extent cx="2646045" cy="1676400"/>
-            <wp:effectExtent l="0" t="0" r="0" b="0"/>
+            <wp:extent cx="2941955" cy="1863725"/>
+            <wp:effectExtent l="0" t="0" r="4445" b="3175"/>
             <wp:wrapTopAndBottom/>
             <wp:docPr id="668957540" name="Picture 1" descr="A computer screen shot of a black screen&#10;&#10;AI-generated content may be incorrect."/>
             <wp:cNvGraphicFramePr>
@@ -352,7 +342,7 @@
                   <pic:spPr bwMode="auto">
                     <a:xfrm>
                       <a:off x="0" y="0"/>
-                      <a:ext cx="2646045" cy="1676400"/>
+                      <a:ext cx="2941955" cy="1863725"/>
                     </a:xfrm>
                     <a:prstGeom prst="rect">
                       <a:avLst/>
@@ -439,6 +429,21 @@
     </w:p>
     <w:p>
       <w:pPr>
+        <w:rPr>
+          <w:rFonts w:ascii="Cambria" w:hAnsi="Cambria"/>
+          <w:lang w:val="en-US"/>
+        </w:rPr>
+      </w:pPr>
+      <w:r>
+        <w:rPr>
+          <w:rFonts w:ascii="Cambria" w:hAnsi="Cambria"/>
+          <w:lang w:val="en-US"/>
+        </w:rPr>
+        <w:br w:type="page"/>
+      </w:r>
+    </w:p>
+    <w:p>
+      <w:pPr>
         <w:spacing w:after="0"/>
         <w:rPr>
           <w:rFonts w:ascii="Cambria" w:hAnsi="Cambria"/>
@@ -450,7 +455,22 @@
           <w:rFonts w:ascii="Cambria" w:hAnsi="Cambria"/>
           <w:lang w:val="en-US"/>
         </w:rPr>
-        <w:t>Create An Account:</w:t>
+        <w:lastRenderedPageBreak/>
+        <w:t xml:space="preserve">Create </w:t>
+      </w:r>
+      <w:r>
+        <w:rPr>
+          <w:rFonts w:ascii="Cambria" w:hAnsi="Cambria"/>
+          <w:lang w:val="en-US"/>
+        </w:rPr>
+        <w:t>a</w:t>
+      </w:r>
+      <w:r>
+        <w:rPr>
+          <w:rFonts w:ascii="Cambria" w:hAnsi="Cambria"/>
+          <w:lang w:val="en-US"/>
+        </w:rPr>
+        <w:t>n Account:</w:t>
       </w:r>
     </w:p>
     <w:p>
@@ -468,8 +488,8 @@
           <w:lang w:val="en-US"/>
         </w:rPr>
         <w:drawing>
-          <wp:inline distT="0" distB="0" distL="0" distR="0" wp14:anchorId="52A3B780" wp14:editId="1A60E433">
-            <wp:extent cx="3353355" cy="3892062"/>
+          <wp:inline distT="0" distB="0" distL="0" distR="0" wp14:anchorId="52A3B780" wp14:editId="73C84510">
+            <wp:extent cx="3891583" cy="3341077"/>
             <wp:effectExtent l="0" t="0" r="0" b="0"/>
             <wp:docPr id="1966805869" name="Picture 2" descr="A screenshot of a computer&#10;&#10;AI-generated content may be incorrect."/>
             <wp:cNvGraphicFramePr>
@@ -482,8 +502,423 @@
                     <pic:cNvPr id="1966805869" name="Picture 2" descr="A screenshot of a computer&#10;&#10;AI-generated content may be incorrect."/>
                     <pic:cNvPicPr/>
                   </pic:nvPicPr>
+                  <pic:blipFill rotWithShape="1">
+                    <a:blip r:embed="rId6" cstate="print">
+                      <a:extLst>
+                        <a:ext uri="{28A0092B-C50C-407E-A947-70E740481C1C}">
+                          <a14:useLocalDpi xmlns:a14="http://schemas.microsoft.com/office/drawing/2010/main" val="0"/>
+                        </a:ext>
+                      </a:extLst>
+                    </a:blip>
+                    <a:srcRect b="26029"/>
+                    <a:stretch>
+                      <a:fillRect/>
+                    </a:stretch>
+                  </pic:blipFill>
+                  <pic:spPr bwMode="auto">
+                    <a:xfrm>
+                      <a:off x="0" y="0"/>
+                      <a:ext cx="3915247" cy="3361393"/>
+                    </a:xfrm>
+                    <a:prstGeom prst="rect">
+                      <a:avLst/>
+                    </a:prstGeom>
+                    <a:ln>
+                      <a:noFill/>
+                    </a:ln>
+                    <a:extLst>
+                      <a:ext uri="{53640926-AAD7-44D8-BBD7-CCE9431645EC}">
+                        <a14:shadowObscured xmlns:a14="http://schemas.microsoft.com/office/drawing/2010/main"/>
+                      </a:ext>
+                    </a:extLst>
+                  </pic:spPr>
+                </pic:pic>
+              </a:graphicData>
+            </a:graphic>
+          </wp:inline>
+        </w:drawing>
+      </w:r>
+    </w:p>
+    <w:p>
+      <w:pPr>
+        <w:pStyle w:val="ListParagraph"/>
+        <w:numPr>
+          <w:ilvl w:val="0"/>
+          <w:numId w:val="7"/>
+        </w:numPr>
+        <w:spacing w:before="240" w:after="0"/>
+        <w:rPr>
+          <w:rFonts w:ascii="Cambria" w:hAnsi="Cambria"/>
+          <w:lang w:val="en-US"/>
+        </w:rPr>
+      </w:pPr>
+      <w:r>
+        <w:rPr>
+          <w:rFonts w:ascii="Cambria" w:hAnsi="Cambria"/>
+          <w:lang w:val="en-US"/>
+        </w:rPr>
+        <w:t>Entering ‘create’</w:t>
+      </w:r>
+      <w:r>
+        <w:rPr>
+          <w:rFonts w:ascii="Cambria" w:hAnsi="Cambria"/>
+          <w:lang w:val="en-US"/>
+        </w:rPr>
+        <w:t xml:space="preserve"> (case-insensitive)</w:t>
+      </w:r>
+      <w:r>
+        <w:rPr>
+          <w:rFonts w:ascii="Cambria" w:hAnsi="Cambria"/>
+          <w:lang w:val="en-US"/>
+        </w:rPr>
+        <w:t xml:space="preserve"> or ‘1’ will allow </w:t>
+      </w:r>
+      <w:r>
+        <w:rPr>
+          <w:rFonts w:ascii="Cambria" w:hAnsi="Cambria"/>
+          <w:lang w:val="en-US"/>
+        </w:rPr>
+        <w:t xml:space="preserve">you </w:t>
+      </w:r>
+      <w:r>
+        <w:rPr>
+          <w:rFonts w:ascii="Cambria" w:hAnsi="Cambria"/>
+          <w:lang w:val="en-US"/>
+        </w:rPr>
+        <w:t>to create an account.</w:t>
+      </w:r>
+    </w:p>
+    <w:p>
+      <w:pPr>
+        <w:pStyle w:val="ListParagraph"/>
+        <w:numPr>
+          <w:ilvl w:val="0"/>
+          <w:numId w:val="7"/>
+        </w:numPr>
+        <w:spacing w:after="0"/>
+        <w:rPr>
+          <w:rFonts w:ascii="Cambria" w:hAnsi="Cambria"/>
+          <w:lang w:val="en-US"/>
+        </w:rPr>
+      </w:pPr>
+      <w:r>
+        <w:rPr>
+          <w:rFonts w:ascii="Cambria" w:hAnsi="Cambria"/>
+          <w:lang w:val="en-US"/>
+        </w:rPr>
+        <w:t xml:space="preserve">Within the following input fields, </w:t>
+      </w:r>
+      <w:r>
+        <w:rPr>
+          <w:rFonts w:ascii="Cambria" w:hAnsi="Cambria"/>
+          <w:lang w:val="en-US"/>
+        </w:rPr>
+        <w:t xml:space="preserve">you </w:t>
+      </w:r>
+      <w:r>
+        <w:rPr>
+          <w:rFonts w:ascii="Cambria" w:hAnsi="Cambria"/>
+          <w:lang w:val="en-US"/>
+        </w:rPr>
+        <w:t>must enter:</w:t>
+      </w:r>
+    </w:p>
+    <w:p>
+      <w:pPr>
+        <w:pStyle w:val="ListParagraph"/>
+        <w:numPr>
+          <w:ilvl w:val="0"/>
+          <w:numId w:val="12"/>
+        </w:numPr>
+        <w:spacing w:after="0"/>
+        <w:rPr>
+          <w:rFonts w:ascii="Cambria" w:hAnsi="Cambria"/>
+          <w:lang w:val="en-US"/>
+        </w:rPr>
+      </w:pPr>
+      <w:r>
+        <w:rPr>
+          <w:rFonts w:ascii="Cambria" w:hAnsi="Cambria"/>
+          <w:lang w:val="en-US"/>
+        </w:rPr>
+        <w:t>Their full name.</w:t>
+      </w:r>
+    </w:p>
+    <w:p>
+      <w:pPr>
+        <w:pStyle w:val="ListParagraph"/>
+        <w:numPr>
+          <w:ilvl w:val="0"/>
+          <w:numId w:val="12"/>
+        </w:numPr>
+        <w:spacing w:after="0"/>
+        <w:rPr>
+          <w:rFonts w:ascii="Cambria" w:hAnsi="Cambria"/>
+          <w:lang w:val="en-US"/>
+        </w:rPr>
+      </w:pPr>
+      <w:r>
+        <w:rPr>
+          <w:rFonts w:ascii="Cambria" w:hAnsi="Cambria"/>
+          <w:lang w:val="en-US"/>
+        </w:rPr>
+        <w:t>Their UoSM ID (8 numerical digits).</w:t>
+      </w:r>
+    </w:p>
+    <w:p>
+      <w:pPr>
+        <w:pStyle w:val="ListParagraph"/>
+        <w:numPr>
+          <w:ilvl w:val="0"/>
+          <w:numId w:val="12"/>
+        </w:numPr>
+        <w:spacing w:after="0"/>
+        <w:rPr>
+          <w:rFonts w:ascii="Cambria" w:hAnsi="Cambria"/>
+          <w:lang w:val="en-US"/>
+        </w:rPr>
+      </w:pPr>
+      <w:r>
+        <w:rPr>
+          <w:rFonts w:ascii="Cambria" w:hAnsi="Cambria"/>
+          <w:lang w:val="en-US"/>
+        </w:rPr>
+        <w:t>The desired account type</w:t>
+      </w:r>
+      <w:r>
+        <w:rPr>
+          <w:rFonts w:ascii="Cambria" w:hAnsi="Cambria"/>
+          <w:lang w:val="en-US"/>
+        </w:rPr>
+        <w:t xml:space="preserve"> – </w:t>
+      </w:r>
+      <w:r>
+        <w:rPr>
+          <w:rFonts w:ascii="Cambria" w:hAnsi="Cambria"/>
+          <w:lang w:val="en-US"/>
+        </w:rPr>
+        <w:t>entering ‘saving’, ‘savings’ or ‘current’</w:t>
+      </w:r>
+      <w:r>
+        <w:rPr>
+          <w:rFonts w:ascii="Cambria" w:hAnsi="Cambria"/>
+          <w:lang w:val="en-US"/>
+        </w:rPr>
+        <w:t xml:space="preserve"> </w:t>
+      </w:r>
+      <w:r>
+        <w:rPr>
+          <w:rFonts w:ascii="Cambria" w:hAnsi="Cambria"/>
+          <w:lang w:val="en-US"/>
+        </w:rPr>
+        <w:t>(case-insensitive)</w:t>
+      </w:r>
+      <w:r>
+        <w:rPr>
+          <w:rFonts w:ascii="Cambria" w:hAnsi="Cambria"/>
+          <w:lang w:val="en-US"/>
+        </w:rPr>
+        <w:t>.</w:t>
+      </w:r>
+    </w:p>
+    <w:p>
+      <w:pPr>
+        <w:pStyle w:val="ListParagraph"/>
+        <w:numPr>
+          <w:ilvl w:val="0"/>
+          <w:numId w:val="12"/>
+        </w:numPr>
+        <w:spacing w:after="0"/>
+        <w:rPr>
+          <w:rFonts w:ascii="Cambria" w:hAnsi="Cambria"/>
+          <w:lang w:val="en-US"/>
+        </w:rPr>
+      </w:pPr>
+      <w:r>
+        <w:rPr>
+          <w:rFonts w:ascii="Cambria" w:hAnsi="Cambria"/>
+          <w:lang w:val="en-US"/>
+        </w:rPr>
+        <w:t>A 4-digit pin</w:t>
+      </w:r>
+    </w:p>
+    <w:p>
+      <w:pPr>
+        <w:pStyle w:val="ListParagraph"/>
+        <w:numPr>
+          <w:ilvl w:val="0"/>
+          <w:numId w:val="7"/>
+        </w:numPr>
+        <w:spacing w:after="0"/>
+        <w:rPr>
+          <w:rFonts w:ascii="Cambria" w:hAnsi="Cambria"/>
+          <w:lang w:val="en-US"/>
+        </w:rPr>
+      </w:pPr>
+      <w:r>
+        <w:rPr>
+          <w:rFonts w:ascii="Cambria" w:hAnsi="Cambria"/>
+          <w:lang w:val="en-US"/>
+        </w:rPr>
+        <w:t>You are then re-displayed, and asked to confirm, the information you just entered.</w:t>
+      </w:r>
+    </w:p>
+    <w:p>
+      <w:pPr>
+        <w:pStyle w:val="ListParagraph"/>
+        <w:numPr>
+          <w:ilvl w:val="0"/>
+          <w:numId w:val="12"/>
+        </w:numPr>
+        <w:spacing w:after="0"/>
+        <w:rPr>
+          <w:rFonts w:ascii="Cambria" w:hAnsi="Cambria"/>
+          <w:lang w:val="en-US"/>
+        </w:rPr>
+      </w:pPr>
+      <w:r>
+        <w:rPr>
+          <w:rFonts w:ascii="Cambria" w:hAnsi="Cambria"/>
+          <w:lang w:val="en-US"/>
+        </w:rPr>
+        <w:t>Typing ‘</w:t>
+      </w:r>
+      <w:r>
+        <w:rPr>
+          <w:rFonts w:ascii="Cambria" w:hAnsi="Cambria"/>
+          <w:lang w:val="en-US"/>
+        </w:rPr>
+        <w:t>confirm’ (case-insensitive) will create an account with the given details.</w:t>
+      </w:r>
+    </w:p>
+    <w:p>
+      <w:pPr>
+        <w:pStyle w:val="ListParagraph"/>
+        <w:numPr>
+          <w:ilvl w:val="0"/>
+          <w:numId w:val="12"/>
+        </w:numPr>
+        <w:spacing w:after="0"/>
+        <w:rPr>
+          <w:rFonts w:ascii="Cambria" w:hAnsi="Cambria"/>
+          <w:lang w:val="en-US"/>
+        </w:rPr>
+      </w:pPr>
+      <w:r>
+        <w:rPr>
+          <w:rFonts w:ascii="Cambria" w:hAnsi="Cambria"/>
+          <w:lang w:val="en-US"/>
+        </w:rPr>
+        <w:t>Entering anything else into the input field will cancel the action.</w:t>
+      </w:r>
+    </w:p>
+    <w:p>
+      <w:pPr>
+        <w:pStyle w:val="ListParagraph"/>
+        <w:numPr>
+          <w:ilvl w:val="0"/>
+          <w:numId w:val="7"/>
+        </w:numPr>
+        <w:spacing w:after="0"/>
+        <w:rPr>
+          <w:rFonts w:ascii="Cambria" w:hAnsi="Cambria"/>
+          <w:lang w:val="en-US"/>
+        </w:rPr>
+      </w:pPr>
+      <w:r>
+        <w:rPr>
+          <w:rFonts w:ascii="Cambria" w:hAnsi="Cambria"/>
+          <w:lang w:val="en-US"/>
+        </w:rPr>
+        <w:t>You will be assigned a randomly generated 7-9 digit bank account number, once the account has been created.</w:t>
+      </w:r>
+    </w:p>
+    <w:p>
+      <w:pPr>
+        <w:spacing w:after="0"/>
+        <w:rPr>
+          <w:rFonts w:ascii="Cambria" w:hAnsi="Cambria"/>
+          <w:lang w:val="en-US"/>
+        </w:rPr>
+      </w:pPr>
+    </w:p>
+    <w:p>
+      <w:pPr>
+        <w:rPr>
+          <w:rFonts w:ascii="Cambria" w:hAnsi="Cambria"/>
+          <w:lang w:val="en-US"/>
+        </w:rPr>
+      </w:pPr>
+      <w:r>
+        <w:rPr>
+          <w:rFonts w:ascii="Cambria" w:hAnsi="Cambria"/>
+          <w:lang w:val="en-US"/>
+        </w:rPr>
+        <w:br w:type="page"/>
+      </w:r>
+    </w:p>
+    <w:p>
+      <w:pPr>
+        <w:spacing w:after="0"/>
+        <w:rPr>
+          <w:rFonts w:ascii="Cambria" w:hAnsi="Cambria"/>
+          <w:lang w:val="en-US"/>
+        </w:rPr>
+      </w:pPr>
+      <w:r>
+        <w:rPr>
+          <w:rFonts w:ascii="Cambria" w:hAnsi="Cambria"/>
+          <w:lang w:val="en-US"/>
+        </w:rPr>
+        <w:lastRenderedPageBreak/>
+        <w:t xml:space="preserve">Delete </w:t>
+      </w:r>
+      <w:r>
+        <w:rPr>
+          <w:rFonts w:ascii="Cambria" w:hAnsi="Cambria"/>
+          <w:lang w:val="en-US"/>
+        </w:rPr>
+        <w:t>a</w:t>
+      </w:r>
+      <w:r>
+        <w:rPr>
+          <w:rFonts w:ascii="Cambria" w:hAnsi="Cambria"/>
+          <w:lang w:val="en-US"/>
+        </w:rPr>
+        <w:t>n Account:</w:t>
+      </w:r>
+    </w:p>
+    <w:p>
+      <w:pPr>
+        <w:spacing w:after="0"/>
+        <w:rPr>
+          <w:rFonts w:ascii="Cambria" w:hAnsi="Cambria"/>
+          <w:lang w:val="en-US"/>
+        </w:rPr>
+      </w:pPr>
+      <w:r>
+        <w:rPr>
+          <w:rFonts w:ascii="Cambria" w:hAnsi="Cambria"/>
+          <w:noProof/>
+          <w:lang w:val="en-US"/>
+        </w:rPr>
+        <w:drawing>
+          <wp:inline distT="0" distB="0" distL="0" distR="0" wp14:anchorId="25ABCD90" wp14:editId="6C1128C2">
+            <wp:extent cx="3235073" cy="3645876"/>
+            <wp:effectExtent l="0" t="0" r="3810" b="0"/>
+            <wp:docPr id="1833575650" name="Picture 3" descr="A screenshot of a computer&#10;&#10;AI-generated content may be incorrect."/>
+            <wp:cNvGraphicFramePr>
+              <a:graphicFrameLocks xmlns:a="http://schemas.openxmlformats.org/drawingml/2006/main" noChangeAspect="1"/>
+            </wp:cNvGraphicFramePr>
+            <a:graphic xmlns:a="http://schemas.openxmlformats.org/drawingml/2006/main">
+              <a:graphicData uri="http://schemas.openxmlformats.org/drawingml/2006/picture">
+                <pic:pic xmlns:pic="http://schemas.openxmlformats.org/drawingml/2006/picture">
+                  <pic:nvPicPr>
+                    <pic:cNvPr id="1833575650" name="Picture 3" descr="A screenshot of a computer&#10;&#10;AI-generated content may be incorrect."/>
+                    <pic:cNvPicPr/>
+                  </pic:nvPicPr>
                   <pic:blipFill>
-                    <a:blip r:embed="rId6" cstate="print">
+                    <a:blip r:embed="rId7">
                       <a:extLst>
                         <a:ext uri="{28A0092B-C50C-407E-A947-70E740481C1C}">
                           <a14:useLocalDpi xmlns:a14="http://schemas.microsoft.com/office/drawing/2010/main" val="0"/>
@@ -497,7 +932,7 @@
                   <pic:spPr>
                     <a:xfrm>
                       <a:off x="0" y="0"/>
-                      <a:ext cx="3367656" cy="3908661"/>
+                      <a:ext cx="3247088" cy="3659417"/>
                     </a:xfrm>
                     <a:prstGeom prst="rect">
                       <a:avLst/>
@@ -515,7 +950,7 @@
         <w:pStyle w:val="ListParagraph"/>
         <w:numPr>
           <w:ilvl w:val="0"/>
-          <w:numId w:val="7"/>
+          <w:numId w:val="13"/>
         </w:numPr>
         <w:spacing w:before="240" w:after="0"/>
         <w:rPr>
@@ -528,7 +963,21 @@
           <w:rFonts w:ascii="Cambria" w:hAnsi="Cambria"/>
           <w:lang w:val="en-US"/>
         </w:rPr>
-        <w:t>Entering ‘create’</w:t>
+        <w:t>Entering ‘</w:t>
+      </w:r>
+      <w:r>
+        <w:rPr>
+          <w:rFonts w:ascii="Cambria" w:hAnsi="Cambria"/>
+          <w:lang w:val="en-US"/>
+        </w:rPr>
+        <w:t>delete</w:t>
+      </w:r>
+      <w:r>
+        <w:rPr>
+          <w:rFonts w:ascii="Cambria" w:hAnsi="Cambria"/>
+          <w:lang w:val="en-US"/>
+        </w:rPr>
+        <w:t>’</w:t>
       </w:r>
       <w:r>
         <w:rPr>
@@ -542,7 +991,21 @@
           <w:rFonts w:ascii="Cambria" w:hAnsi="Cambria"/>
           <w:lang w:val="en-US"/>
         </w:rPr>
-        <w:t xml:space="preserve"> or ‘1’ will allow </w:t>
+        <w:t xml:space="preserve"> or ‘</w:t>
+      </w:r>
+      <w:r>
+        <w:rPr>
+          <w:rFonts w:ascii="Cambria" w:hAnsi="Cambria"/>
+          <w:lang w:val="en-US"/>
+        </w:rPr>
+        <w:t>2</w:t>
+      </w:r>
+      <w:r>
+        <w:rPr>
+          <w:rFonts w:ascii="Cambria" w:hAnsi="Cambria"/>
+          <w:lang w:val="en-US"/>
+        </w:rPr>
+        <w:t xml:space="preserve">’ will allow </w:t>
       </w:r>
       <w:r>
         <w:rPr>
@@ -556,7 +1019,21 @@
           <w:rFonts w:ascii="Cambria" w:hAnsi="Cambria"/>
           <w:lang w:val="en-US"/>
         </w:rPr>
-        <w:t>to create an account.</w:t>
+        <w:t xml:space="preserve">to </w:t>
+      </w:r>
+      <w:r>
+        <w:rPr>
+          <w:rFonts w:ascii="Cambria" w:hAnsi="Cambria"/>
+          <w:lang w:val="en-US"/>
+        </w:rPr>
+        <w:t>delete</w:t>
+      </w:r>
+      <w:r>
+        <w:rPr>
+          <w:rFonts w:ascii="Cambria" w:hAnsi="Cambria"/>
+          <w:lang w:val="en-US"/>
+        </w:rPr>
+        <w:t xml:space="preserve"> an account.</w:t>
       </w:r>
     </w:p>
     <w:p>
@@ -564,34 +1041,104 @@
         <w:pStyle w:val="ListParagraph"/>
         <w:numPr>
           <w:ilvl w:val="0"/>
-          <w:numId w:val="7"/>
+          <w:numId w:val="13"/>
         </w:numPr>
-        <w:spacing w:after="0"/>
-        <w:rPr>
-          <w:rFonts w:ascii="Cambria" w:hAnsi="Cambria"/>
-          <w:lang w:val="en-US"/>
-        </w:rPr>
-      </w:pPr>
-      <w:r>
-        <w:rPr>
-          <w:rFonts w:ascii="Cambria" w:hAnsi="Cambria"/>
-          <w:lang w:val="en-US"/>
-        </w:rPr>
-        <w:t xml:space="preserve">Within the following input fields, </w:t>
-      </w:r>
-      <w:r>
-        <w:rPr>
-          <w:rFonts w:ascii="Cambria" w:hAnsi="Cambria"/>
-          <w:lang w:val="en-US"/>
-        </w:rPr>
-        <w:t xml:space="preserve">you </w:t>
-      </w:r>
-      <w:r>
-        <w:rPr>
-          <w:rFonts w:ascii="Cambria" w:hAnsi="Cambria"/>
-          <w:lang w:val="en-US"/>
-        </w:rPr>
-        <w:t>must enter:</w:t>
+        <w:spacing w:before="240" w:after="0"/>
+        <w:rPr>
+          <w:rFonts w:ascii="Cambria" w:hAnsi="Cambria"/>
+          <w:lang w:val="en-US"/>
+        </w:rPr>
+      </w:pPr>
+      <w:r>
+        <w:rPr>
+          <w:rFonts w:ascii="Cambria" w:hAnsi="Cambria"/>
+          <w:lang w:val="en-US"/>
+        </w:rPr>
+        <w:t xml:space="preserve">If there are accounts in the </w:t>
+      </w:r>
+      <w:r>
+        <w:rPr>
+          <w:rFonts w:ascii="Cambria" w:hAnsi="Cambria"/>
+          <w:lang w:val="en-US"/>
+        </w:rPr>
+        <w:t>database, the program will display you a list of the accounts that exist.</w:t>
+      </w:r>
+    </w:p>
+    <w:p>
+      <w:pPr>
+        <w:pStyle w:val="ListParagraph"/>
+        <w:numPr>
+          <w:ilvl w:val="0"/>
+          <w:numId w:val="13"/>
+        </w:numPr>
+        <w:spacing w:before="240" w:after="0"/>
+        <w:rPr>
+          <w:rFonts w:ascii="Cambria" w:hAnsi="Cambria"/>
+          <w:lang w:val="en-US"/>
+        </w:rPr>
+      </w:pPr>
+      <w:r>
+        <w:rPr>
+          <w:rFonts w:ascii="Cambria" w:hAnsi="Cambria"/>
+          <w:lang w:val="en-US"/>
+        </w:rPr>
+        <w:t>Enter either the account number</w:t>
+      </w:r>
+      <w:r>
+        <w:rPr>
+          <w:rFonts w:ascii="Cambria" w:hAnsi="Cambria"/>
+          <w:lang w:val="en-US"/>
+        </w:rPr>
+        <w:t xml:space="preserve"> (e.g.: 99805687)</w:t>
+      </w:r>
+      <w:r>
+        <w:rPr>
+          <w:rFonts w:ascii="Cambria" w:hAnsi="Cambria"/>
+          <w:lang w:val="en-US"/>
+        </w:rPr>
+        <w:t>, or the list number</w:t>
+      </w:r>
+      <w:r>
+        <w:rPr>
+          <w:rFonts w:ascii="Cambria" w:hAnsi="Cambria"/>
+          <w:lang w:val="en-US"/>
+        </w:rPr>
+        <w:t xml:space="preserve"> (e.g.: 2)</w:t>
+      </w:r>
+      <w:r>
+        <w:rPr>
+          <w:rFonts w:ascii="Cambria" w:hAnsi="Cambria"/>
+          <w:lang w:val="en-US"/>
+        </w:rPr>
+        <w:t>, of the account you want to delete.</w:t>
+      </w:r>
+    </w:p>
+    <w:p>
+      <w:pPr>
+        <w:pStyle w:val="ListParagraph"/>
+        <w:numPr>
+          <w:ilvl w:val="0"/>
+          <w:numId w:val="13"/>
+        </w:numPr>
+        <w:spacing w:before="240" w:after="0"/>
+        <w:rPr>
+          <w:rFonts w:ascii="Cambria" w:hAnsi="Cambria"/>
+          <w:lang w:val="en-US"/>
+        </w:rPr>
+      </w:pPr>
+      <w:r>
+        <w:rPr>
+          <w:rFonts w:ascii="Cambria" w:hAnsi="Cambria"/>
+          <w:lang w:val="en-US"/>
+        </w:rPr>
+        <w:t>The program will then verify your identity by</w:t>
+      </w:r>
+      <w:r>
+        <w:rPr>
+          <w:rFonts w:ascii="Cambria" w:hAnsi="Cambria"/>
+          <w:lang w:val="en-US"/>
+        </w:rPr>
+        <w:t xml:space="preserve"> asking you to enter:</w:t>
       </w:r>
     </w:p>
     <w:p>
@@ -601,18 +1148,18 @@
           <w:ilvl w:val="0"/>
           <w:numId w:val="12"/>
         </w:numPr>
-        <w:spacing w:after="0"/>
-        <w:rPr>
-          <w:rFonts w:ascii="Cambria" w:hAnsi="Cambria"/>
-          <w:lang w:val="en-US"/>
-        </w:rPr>
-      </w:pPr>
-      <w:r>
-        <w:rPr>
-          <w:rFonts w:ascii="Cambria" w:hAnsi="Cambria"/>
-          <w:lang w:val="en-US"/>
-        </w:rPr>
-        <w:t>Their full name.</w:t>
+        <w:spacing w:before="240" w:after="0"/>
+        <w:rPr>
+          <w:rFonts w:ascii="Cambria" w:hAnsi="Cambria"/>
+          <w:lang w:val="en-US"/>
+        </w:rPr>
+      </w:pPr>
+      <w:r>
+        <w:rPr>
+          <w:rFonts w:ascii="Cambria" w:hAnsi="Cambria"/>
+          <w:lang w:val="en-US"/>
+        </w:rPr>
+        <w:t>The bank account number.</w:t>
       </w:r>
     </w:p>
     <w:p>
@@ -622,18 +1169,18 @@
           <w:ilvl w:val="0"/>
           <w:numId w:val="12"/>
         </w:numPr>
-        <w:spacing w:after="0"/>
-        <w:rPr>
-          <w:rFonts w:ascii="Cambria" w:hAnsi="Cambria"/>
-          <w:lang w:val="en-US"/>
-        </w:rPr>
-      </w:pPr>
-      <w:r>
-        <w:rPr>
-          <w:rFonts w:ascii="Cambria" w:hAnsi="Cambria"/>
-          <w:lang w:val="en-US"/>
-        </w:rPr>
-        <w:t>Their UoSM ID (8 numerical digits).</w:t>
+        <w:spacing w:before="240" w:after="0"/>
+        <w:rPr>
+          <w:rFonts w:ascii="Cambria" w:hAnsi="Cambria"/>
+          <w:lang w:val="en-US"/>
+        </w:rPr>
+      </w:pPr>
+      <w:r>
+        <w:rPr>
+          <w:rFonts w:ascii="Cambria" w:hAnsi="Cambria"/>
+          <w:lang w:val="en-US"/>
+        </w:rPr>
+        <w:t>The last 4 digits of your UoSM ID.</w:t>
       </w:r>
     </w:p>
     <w:p>
@@ -643,6 +1190,102 @@
           <w:ilvl w:val="0"/>
           <w:numId w:val="12"/>
         </w:numPr>
+        <w:spacing w:before="240" w:after="0"/>
+        <w:rPr>
+          <w:rFonts w:ascii="Cambria" w:hAnsi="Cambria"/>
+          <w:lang w:val="en-US"/>
+        </w:rPr>
+      </w:pPr>
+      <w:r>
+        <w:rPr>
+          <w:rFonts w:ascii="Cambria" w:hAnsi="Cambria"/>
+          <w:lang w:val="en-US"/>
+        </w:rPr>
+        <w:t>Your 4-digit pin.</w:t>
+      </w:r>
+    </w:p>
+    <w:p>
+      <w:pPr>
+        <w:pStyle w:val="ListParagraph"/>
+        <w:numPr>
+          <w:ilvl w:val="0"/>
+          <w:numId w:val="13"/>
+        </w:numPr>
+        <w:spacing w:before="240" w:after="0"/>
+        <w:rPr>
+          <w:rFonts w:ascii="Cambria" w:hAnsi="Cambria"/>
+          <w:lang w:val="en-US"/>
+        </w:rPr>
+      </w:pPr>
+      <w:r>
+        <w:rPr>
+          <w:rFonts w:ascii="Cambria" w:hAnsi="Cambria"/>
+          <w:lang w:val="en-US"/>
+        </w:rPr>
+        <w:t xml:space="preserve">Once </w:t>
+      </w:r>
+      <w:r>
+        <w:rPr>
+          <w:rFonts w:ascii="Cambria" w:hAnsi="Cambria"/>
+          <w:lang w:val="en-US"/>
+        </w:rPr>
+        <w:t>all</w:t>
+      </w:r>
+      <w:r>
+        <w:rPr>
+          <w:rFonts w:ascii="Cambria" w:hAnsi="Cambria"/>
+          <w:lang w:val="en-US"/>
+        </w:rPr>
+        <w:t xml:space="preserve"> these credentials match, the account will be deleted.</w:t>
+      </w:r>
+    </w:p>
+    <w:p>
+      <w:pPr>
+        <w:spacing w:before="240" w:after="0"/>
+        <w:ind w:left="360"/>
+        <w:rPr>
+          <w:rFonts w:ascii="Cambria" w:hAnsi="Cambria"/>
+          <w:lang w:val="en-US"/>
+        </w:rPr>
+      </w:pPr>
+    </w:p>
+    <w:p>
+      <w:pPr>
+        <w:rPr>
+          <w:rFonts w:ascii="Cambria" w:hAnsi="Cambria"/>
+          <w:lang w:val="en-US"/>
+        </w:rPr>
+      </w:pPr>
+      <w:r>
+        <w:rPr>
+          <w:rFonts w:ascii="Cambria" w:hAnsi="Cambria"/>
+          <w:lang w:val="en-US"/>
+        </w:rPr>
+        <w:br w:type="page"/>
+      </w:r>
+    </w:p>
+    <w:p>
+      <w:pPr>
+        <w:spacing w:before="240" w:after="0"/>
+        <w:rPr>
+          <w:rFonts w:ascii="Cambria" w:hAnsi="Cambria"/>
+          <w:lang w:val="en-US"/>
+        </w:rPr>
+      </w:pPr>
+      <w:r>
+        <w:rPr>
+          <w:rFonts w:ascii="Cambria" w:hAnsi="Cambria"/>
+          <w:lang w:val="en-US"/>
+        </w:rPr>
+        <w:lastRenderedPageBreak/>
+        <w:t>Deposit Money into an Account:</w:t>
+      </w:r>
+    </w:p>
+    <w:p>
+      <w:pPr>
+        <w:tabs>
+          <w:tab w:val="left" w:pos="3231"/>
+        </w:tabs>
         <w:spacing w:after="0"/>
         <w:rPr>
           <w:rFonts w:ascii="Cambria" w:hAnsi="Cambria"/>
@@ -652,44 +1295,197 @@
       <w:r>
         <w:rPr>
           <w:rFonts w:ascii="Cambria" w:hAnsi="Cambria"/>
-          <w:lang w:val="en-US"/>
-        </w:rPr>
-        <w:t>The desired account type</w:t>
-      </w:r>
-      <w:r>
-        <w:rPr>
-          <w:rFonts w:ascii="Cambria" w:hAnsi="Cambria"/>
-          <w:lang w:val="en-US"/>
-        </w:rPr>
-        <w:t xml:space="preserve"> – </w:t>
-      </w:r>
-      <w:r>
-        <w:rPr>
-          <w:rFonts w:ascii="Cambria" w:hAnsi="Cambria"/>
-          <w:lang w:val="en-US"/>
-        </w:rPr>
-        <w:t>entering ‘saving’, ‘savings’ or ‘current’</w:t>
-      </w:r>
-      <w:r>
-        <w:rPr>
-          <w:rFonts w:ascii="Cambria" w:hAnsi="Cambria"/>
-          <w:lang w:val="en-US"/>
-        </w:rPr>
-        <w:t xml:space="preserve"> </w:t>
-      </w:r>
-      <w:r>
-        <w:rPr>
-          <w:rFonts w:ascii="Cambria" w:hAnsi="Cambria"/>
-          <w:lang w:val="en-US"/>
-        </w:rPr>
-        <w:t>(case-insensitive)</w:t>
-      </w:r>
-      <w:r>
-        <w:rPr>
-          <w:rFonts w:ascii="Cambria" w:hAnsi="Cambria"/>
-          <w:lang w:val="en-US"/>
-        </w:rPr>
-        <w:t>.</w:t>
+          <w:noProof/>
+          <w:lang w:val="en-US"/>
+        </w:rPr>
+        <w:drawing>
+          <wp:inline distT="0" distB="0" distL="0" distR="0" wp14:anchorId="1151B4F5" wp14:editId="07244634">
+            <wp:extent cx="2743200" cy="2479853"/>
+            <wp:effectExtent l="0" t="0" r="0" b="0"/>
+            <wp:docPr id="1533341643" name="Picture 4" descr="A screenshot of a computer&#10;&#10;AI-generated content may be incorrect."/>
+            <wp:cNvGraphicFramePr>
+              <a:graphicFrameLocks xmlns:a="http://schemas.openxmlformats.org/drawingml/2006/main" noChangeAspect="1"/>
+            </wp:cNvGraphicFramePr>
+            <a:graphic xmlns:a="http://schemas.openxmlformats.org/drawingml/2006/main">
+              <a:graphicData uri="http://schemas.openxmlformats.org/drawingml/2006/picture">
+                <pic:pic xmlns:pic="http://schemas.openxmlformats.org/drawingml/2006/picture">
+                  <pic:nvPicPr>
+                    <pic:cNvPr id="1533341643" name="Picture 4" descr="A screenshot of a computer&#10;&#10;AI-generated content may be incorrect."/>
+                    <pic:cNvPicPr/>
+                  </pic:nvPicPr>
+                  <pic:blipFill>
+                    <a:blip r:embed="rId8" cstate="print">
+                      <a:extLst>
+                        <a:ext uri="{28A0092B-C50C-407E-A947-70E740481C1C}">
+                          <a14:useLocalDpi xmlns:a14="http://schemas.microsoft.com/office/drawing/2010/main" val="0"/>
+                        </a:ext>
+                      </a:extLst>
+                    </a:blip>
+                    <a:stretch>
+                      <a:fillRect/>
+                    </a:stretch>
+                  </pic:blipFill>
+                  <pic:spPr>
+                    <a:xfrm>
+                      <a:off x="0" y="0"/>
+                      <a:ext cx="2768297" cy="2502541"/>
+                    </a:xfrm>
+                    <a:prstGeom prst="rect">
+                      <a:avLst/>
+                    </a:prstGeom>
+                  </pic:spPr>
+                </pic:pic>
+              </a:graphicData>
+            </a:graphic>
+          </wp:inline>
+        </w:drawing>
+      </w:r>
+    </w:p>
+    <w:p>
+      <w:pPr>
+        <w:pStyle w:val="ListParagraph"/>
+        <w:numPr>
+          <w:ilvl w:val="0"/>
+          <w:numId w:val="14"/>
+        </w:numPr>
+        <w:spacing w:before="240" w:after="0"/>
+        <w:rPr>
+          <w:rFonts w:ascii="Cambria" w:hAnsi="Cambria"/>
+          <w:lang w:val="en-US"/>
+        </w:rPr>
+      </w:pPr>
+      <w:r>
+        <w:rPr>
+          <w:rFonts w:ascii="Cambria" w:hAnsi="Cambria"/>
+          <w:lang w:val="en-US"/>
+        </w:rPr>
+        <w:t>Entering ‘</w:t>
+      </w:r>
+      <w:r>
+        <w:rPr>
+          <w:rFonts w:ascii="Cambria" w:hAnsi="Cambria"/>
+          <w:lang w:val="en-US"/>
+        </w:rPr>
+        <w:t>deposit’</w:t>
+      </w:r>
+      <w:r>
+        <w:rPr>
+          <w:rFonts w:ascii="Cambria" w:hAnsi="Cambria"/>
+          <w:lang w:val="en-US"/>
+        </w:rPr>
+        <w:t xml:space="preserve"> (case-insensitive)</w:t>
+      </w:r>
+      <w:r>
+        <w:rPr>
+          <w:rFonts w:ascii="Cambria" w:hAnsi="Cambria"/>
+          <w:lang w:val="en-US"/>
+        </w:rPr>
+        <w:t xml:space="preserve"> or ‘</w:t>
+      </w:r>
+      <w:r>
+        <w:rPr>
+          <w:rFonts w:ascii="Cambria" w:hAnsi="Cambria"/>
+          <w:lang w:val="en-US"/>
+        </w:rPr>
+        <w:t>3</w:t>
+      </w:r>
+      <w:r>
+        <w:rPr>
+          <w:rFonts w:ascii="Cambria" w:hAnsi="Cambria"/>
+          <w:lang w:val="en-US"/>
+        </w:rPr>
+        <w:t xml:space="preserve">’ will allow </w:t>
+      </w:r>
+      <w:r>
+        <w:rPr>
+          <w:rFonts w:ascii="Cambria" w:hAnsi="Cambria"/>
+          <w:lang w:val="en-US"/>
+        </w:rPr>
+        <w:t xml:space="preserve">you </w:t>
+      </w:r>
+      <w:r>
+        <w:rPr>
+          <w:rFonts w:ascii="Cambria" w:hAnsi="Cambria"/>
+          <w:lang w:val="en-US"/>
+        </w:rPr>
+        <w:t xml:space="preserve">to </w:t>
+      </w:r>
+      <w:r>
+        <w:rPr>
+          <w:rFonts w:ascii="Cambria" w:hAnsi="Cambria"/>
+          <w:lang w:val="en-US"/>
+        </w:rPr>
+        <w:t>deposit money into</w:t>
+      </w:r>
+      <w:r>
+        <w:rPr>
+          <w:rFonts w:ascii="Cambria" w:hAnsi="Cambria"/>
+          <w:lang w:val="en-US"/>
+        </w:rPr>
+        <w:t xml:space="preserve"> an account.</w:t>
+      </w:r>
+    </w:p>
+    <w:p>
+      <w:pPr>
+        <w:pStyle w:val="ListParagraph"/>
+        <w:numPr>
+          <w:ilvl w:val="0"/>
+          <w:numId w:val="14"/>
+        </w:numPr>
+        <w:spacing w:before="240" w:after="0"/>
+        <w:rPr>
+          <w:rFonts w:ascii="Cambria" w:hAnsi="Cambria"/>
+          <w:lang w:val="en-US"/>
+        </w:rPr>
+      </w:pPr>
+      <w:r>
+        <w:rPr>
+          <w:rFonts w:ascii="Cambria" w:hAnsi="Cambria"/>
+          <w:lang w:val="en-US"/>
+        </w:rPr>
+        <w:t>The program will prompt you to enter the account number of the bank account you want to deposit money into.</w:t>
+      </w:r>
+    </w:p>
+    <w:p>
+      <w:pPr>
+        <w:pStyle w:val="ListParagraph"/>
+        <w:numPr>
+          <w:ilvl w:val="0"/>
+          <w:numId w:val="14"/>
+        </w:numPr>
+        <w:spacing w:before="240" w:after="0"/>
+        <w:rPr>
+          <w:rFonts w:ascii="Cambria" w:hAnsi="Cambria"/>
+          <w:lang w:val="en-US"/>
+        </w:rPr>
+      </w:pPr>
+      <w:r>
+        <w:rPr>
+          <w:rFonts w:ascii="Cambria" w:hAnsi="Cambria"/>
+          <w:lang w:val="en-US"/>
+        </w:rPr>
+        <w:t>You will then be required to enter the 4-digit pin of that account.</w:t>
+      </w:r>
+    </w:p>
+    <w:p>
+      <w:pPr>
+        <w:pStyle w:val="ListParagraph"/>
+        <w:numPr>
+          <w:ilvl w:val="0"/>
+          <w:numId w:val="14"/>
+        </w:numPr>
+        <w:spacing w:before="240" w:after="0"/>
+        <w:rPr>
+          <w:rFonts w:ascii="Cambria" w:hAnsi="Cambria"/>
+          <w:lang w:val="en-US"/>
+        </w:rPr>
+      </w:pPr>
+      <w:r>
+        <w:rPr>
+          <w:rFonts w:ascii="Cambria" w:hAnsi="Cambria"/>
+          <w:lang w:val="en-US"/>
+        </w:rPr>
+        <w:t>Once the correct pin is entered, you will be asked the amount you want to deposit into the account.</w:t>
       </w:r>
     </w:p>
     <w:p>
@@ -699,40 +1495,25 @@
           <w:ilvl w:val="0"/>
           <w:numId w:val="12"/>
         </w:numPr>
-        <w:spacing w:after="0"/>
-        <w:rPr>
-          <w:rFonts w:ascii="Cambria" w:hAnsi="Cambria"/>
-          <w:lang w:val="en-US"/>
-        </w:rPr>
-      </w:pPr>
-      <w:r>
-        <w:rPr>
-          <w:rFonts w:ascii="Cambria" w:hAnsi="Cambria"/>
-          <w:lang w:val="en-US"/>
-        </w:rPr>
-        <w:t>A 4-digit pin</w:t>
-      </w:r>
-    </w:p>
-    <w:p>
-      <w:pPr>
-        <w:pStyle w:val="ListParagraph"/>
-        <w:numPr>
-          <w:ilvl w:val="0"/>
-          <w:numId w:val="7"/>
-        </w:numPr>
-        <w:spacing w:after="0"/>
-        <w:rPr>
-          <w:rFonts w:ascii="Cambria" w:hAnsi="Cambria"/>
-          <w:lang w:val="en-US"/>
-        </w:rPr>
-      </w:pPr>
-      <w:r>
-        <w:rPr>
-          <w:rFonts w:ascii="Cambria" w:hAnsi="Cambria"/>
-          <w:lang w:val="en-US"/>
-        </w:rPr>
-        <w:lastRenderedPageBreak/>
-        <w:t>You are then re-displayed, and asked to confirm, the information you just entered.</w:t>
+        <w:spacing w:before="240" w:after="0"/>
+        <w:rPr>
+          <w:rFonts w:ascii="Cambria" w:hAnsi="Cambria"/>
+          <w:lang w:val="en-US"/>
+        </w:rPr>
+      </w:pPr>
+      <w:r>
+        <w:rPr>
+          <w:rFonts w:ascii="Cambria" w:hAnsi="Cambria"/>
+          <w:lang w:val="en-US"/>
+        </w:rPr>
+        <w:t xml:space="preserve">Amounts must be </w:t>
+      </w:r>
+      <w:r>
+        <w:rPr>
+          <w:rFonts w:ascii="Cambria" w:hAnsi="Cambria"/>
+          <w:lang w:val="en-US"/>
+        </w:rPr>
+        <w:t>≤ 50,000 or ≥ 0.</w:t>
       </w:r>
     </w:p>
     <w:p>
@@ -742,6 +1523,77 @@
           <w:ilvl w:val="0"/>
           <w:numId w:val="12"/>
         </w:numPr>
+        <w:spacing w:before="240" w:after="0"/>
+        <w:rPr>
+          <w:rFonts w:ascii="Cambria" w:hAnsi="Cambria"/>
+          <w:lang w:val="en-US"/>
+        </w:rPr>
+      </w:pPr>
+      <w:r>
+        <w:rPr>
+          <w:rFonts w:ascii="Cambria" w:hAnsi="Cambria"/>
+          <w:lang w:val="en-US"/>
+        </w:rPr>
+        <w:t xml:space="preserve">Commas </w:t>
+      </w:r>
+      <w:r>
+        <w:rPr>
+          <w:rFonts w:ascii="Cambria" w:hAnsi="Cambria"/>
+          <w:lang w:val="en-US"/>
+        </w:rPr>
+        <w:t>(‘ , ‘)</w:t>
+      </w:r>
+      <w:r>
+        <w:rPr>
+          <w:rFonts w:ascii="Cambria" w:hAnsi="Cambria"/>
+          <w:lang w:val="en-US"/>
+        </w:rPr>
+        <w:t xml:space="preserve"> are ignored, hence entering 12,000 and 12000 will both result in a deposit of RM12,000.</w:t>
+      </w:r>
+    </w:p>
+    <w:p>
+      <w:pPr>
+        <w:spacing w:before="240" w:after="0"/>
+        <w:rPr>
+          <w:rFonts w:ascii="Cambria" w:hAnsi="Cambria"/>
+          <w:lang w:val="en-US"/>
+        </w:rPr>
+      </w:pPr>
+    </w:p>
+    <w:p>
+      <w:pPr>
+        <w:rPr>
+          <w:rFonts w:ascii="Cambria" w:hAnsi="Cambria"/>
+          <w:lang w:val="en-US"/>
+        </w:rPr>
+      </w:pPr>
+      <w:r>
+        <w:rPr>
+          <w:rFonts w:ascii="Cambria" w:hAnsi="Cambria"/>
+          <w:lang w:val="en-US"/>
+        </w:rPr>
+        <w:br w:type="page"/>
+      </w:r>
+    </w:p>
+    <w:p>
+      <w:pPr>
+        <w:spacing w:before="240" w:after="0"/>
+        <w:rPr>
+          <w:rFonts w:ascii="Cambria" w:hAnsi="Cambria"/>
+          <w:lang w:val="en-US"/>
+        </w:rPr>
+      </w:pPr>
+      <w:r>
+        <w:rPr>
+          <w:rFonts w:ascii="Cambria" w:hAnsi="Cambria"/>
+          <w:lang w:val="en-US"/>
+        </w:rPr>
+        <w:lastRenderedPageBreak/>
+        <w:t>Withdrawing Money from an Account:</w:t>
+      </w:r>
+    </w:p>
+    <w:p>
+      <w:pPr>
         <w:spacing w:after="0"/>
         <w:rPr>
           <w:rFonts w:ascii="Cambria" w:hAnsi="Cambria"/>
@@ -751,16 +1603,239 @@
       <w:r>
         <w:rPr>
           <w:rFonts w:ascii="Cambria" w:hAnsi="Cambria"/>
-          <w:lang w:val="en-US"/>
-        </w:rPr>
-        <w:t>Typing ‘</w:t>
-      </w:r>
-      <w:r>
-        <w:rPr>
-          <w:rFonts w:ascii="Cambria" w:hAnsi="Cambria"/>
-          <w:lang w:val="en-US"/>
-        </w:rPr>
-        <w:t>confirm’ (case-insensitive) will create an account with the given details.</w:t>
+          <w:noProof/>
+          <w:lang w:val="en-US"/>
+        </w:rPr>
+        <w:drawing>
+          <wp:inline distT="0" distB="0" distL="0" distR="0" wp14:anchorId="0FD19106" wp14:editId="75B53CE9">
+            <wp:extent cx="4091354" cy="4123995"/>
+            <wp:effectExtent l="0" t="0" r="0" b="3810"/>
+            <wp:docPr id="94919252" name="Picture 5" descr="A screenshot of a computer&#10;&#10;AI-generated content may be incorrect."/>
+            <wp:cNvGraphicFramePr>
+              <a:graphicFrameLocks xmlns:a="http://schemas.openxmlformats.org/drawingml/2006/main" noChangeAspect="1"/>
+            </wp:cNvGraphicFramePr>
+            <a:graphic xmlns:a="http://schemas.openxmlformats.org/drawingml/2006/main">
+              <a:graphicData uri="http://schemas.openxmlformats.org/drawingml/2006/picture">
+                <pic:pic xmlns:pic="http://schemas.openxmlformats.org/drawingml/2006/picture">
+                  <pic:nvPicPr>
+                    <pic:cNvPr id="94919252" name="Picture 5" descr="A screenshot of a computer&#10;&#10;AI-generated content may be incorrect."/>
+                    <pic:cNvPicPr/>
+                  </pic:nvPicPr>
+                  <pic:blipFill>
+                    <a:blip r:embed="rId9">
+                      <a:extLst>
+                        <a:ext uri="{28A0092B-C50C-407E-A947-70E740481C1C}">
+                          <a14:useLocalDpi xmlns:a14="http://schemas.microsoft.com/office/drawing/2010/main" val="0"/>
+                        </a:ext>
+                      </a:extLst>
+                    </a:blip>
+                    <a:stretch>
+                      <a:fillRect/>
+                    </a:stretch>
+                  </pic:blipFill>
+                  <pic:spPr>
+                    <a:xfrm>
+                      <a:off x="0" y="0"/>
+                      <a:ext cx="4115568" cy="4148402"/>
+                    </a:xfrm>
+                    <a:prstGeom prst="rect">
+                      <a:avLst/>
+                    </a:prstGeom>
+                  </pic:spPr>
+                </pic:pic>
+              </a:graphicData>
+            </a:graphic>
+          </wp:inline>
+        </w:drawing>
+      </w:r>
+    </w:p>
+    <w:p>
+      <w:pPr>
+        <w:pStyle w:val="ListParagraph"/>
+        <w:numPr>
+          <w:ilvl w:val="0"/>
+          <w:numId w:val="15"/>
+        </w:numPr>
+        <w:spacing w:before="240" w:after="0"/>
+        <w:rPr>
+          <w:rFonts w:ascii="Cambria" w:hAnsi="Cambria"/>
+          <w:lang w:val="en-US"/>
+        </w:rPr>
+      </w:pPr>
+      <w:r>
+        <w:rPr>
+          <w:rFonts w:ascii="Cambria" w:hAnsi="Cambria"/>
+          <w:lang w:val="en-US"/>
+        </w:rPr>
+        <w:t>Entering ‘</w:t>
+      </w:r>
+      <w:r>
+        <w:rPr>
+          <w:rFonts w:ascii="Cambria" w:hAnsi="Cambria"/>
+          <w:lang w:val="en-US"/>
+        </w:rPr>
+        <w:t>withdrawal’</w:t>
+      </w:r>
+      <w:r>
+        <w:rPr>
+          <w:rFonts w:ascii="Cambria" w:hAnsi="Cambria"/>
+          <w:lang w:val="en-US"/>
+        </w:rPr>
+        <w:t xml:space="preserve"> (case-insensitive)</w:t>
+      </w:r>
+      <w:r>
+        <w:rPr>
+          <w:rFonts w:ascii="Cambria" w:hAnsi="Cambria"/>
+          <w:lang w:val="en-US"/>
+        </w:rPr>
+        <w:t xml:space="preserve"> or ‘</w:t>
+      </w:r>
+      <w:r>
+        <w:rPr>
+          <w:rFonts w:ascii="Cambria" w:hAnsi="Cambria"/>
+          <w:lang w:val="en-US"/>
+        </w:rPr>
+        <w:t>4</w:t>
+      </w:r>
+      <w:r>
+        <w:rPr>
+          <w:rFonts w:ascii="Cambria" w:hAnsi="Cambria"/>
+          <w:lang w:val="en-US"/>
+        </w:rPr>
+        <w:t xml:space="preserve">’ will allow </w:t>
+      </w:r>
+      <w:r>
+        <w:rPr>
+          <w:rFonts w:ascii="Cambria" w:hAnsi="Cambria"/>
+          <w:lang w:val="en-US"/>
+        </w:rPr>
+        <w:t xml:space="preserve">you </w:t>
+      </w:r>
+      <w:r>
+        <w:rPr>
+          <w:rFonts w:ascii="Cambria" w:hAnsi="Cambria"/>
+          <w:lang w:val="en-US"/>
+        </w:rPr>
+        <w:t xml:space="preserve">to </w:t>
+      </w:r>
+      <w:r>
+        <w:rPr>
+          <w:rFonts w:ascii="Cambria" w:hAnsi="Cambria"/>
+          <w:lang w:val="en-US"/>
+        </w:rPr>
+        <w:t>withdraw</w:t>
+      </w:r>
+      <w:r>
+        <w:rPr>
+          <w:rFonts w:ascii="Cambria" w:hAnsi="Cambria"/>
+          <w:lang w:val="en-US"/>
+        </w:rPr>
+        <w:t xml:space="preserve"> money </w:t>
+      </w:r>
+      <w:r>
+        <w:rPr>
+          <w:rFonts w:ascii="Cambria" w:hAnsi="Cambria"/>
+          <w:lang w:val="en-US"/>
+        </w:rPr>
+        <w:t>from</w:t>
+      </w:r>
+      <w:r>
+        <w:rPr>
+          <w:rFonts w:ascii="Cambria" w:hAnsi="Cambria"/>
+          <w:lang w:val="en-US"/>
+        </w:rPr>
+        <w:t xml:space="preserve"> an account.</w:t>
+      </w:r>
+    </w:p>
+    <w:p>
+      <w:pPr>
+        <w:pStyle w:val="ListParagraph"/>
+        <w:numPr>
+          <w:ilvl w:val="0"/>
+          <w:numId w:val="15"/>
+        </w:numPr>
+        <w:spacing w:before="240" w:after="0"/>
+        <w:rPr>
+          <w:rFonts w:ascii="Cambria" w:hAnsi="Cambria"/>
+          <w:lang w:val="en-US"/>
+        </w:rPr>
+      </w:pPr>
+      <w:r>
+        <w:rPr>
+          <w:rFonts w:ascii="Cambria" w:hAnsi="Cambria"/>
+          <w:lang w:val="en-US"/>
+        </w:rPr>
+        <w:t>The program will prompt you to enter the account number of the bank account you want to deposit money into.</w:t>
+      </w:r>
+    </w:p>
+    <w:p>
+      <w:pPr>
+        <w:pStyle w:val="ListParagraph"/>
+        <w:numPr>
+          <w:ilvl w:val="0"/>
+          <w:numId w:val="15"/>
+        </w:numPr>
+        <w:spacing w:before="240" w:after="0"/>
+        <w:rPr>
+          <w:rFonts w:ascii="Cambria" w:hAnsi="Cambria"/>
+          <w:lang w:val="en-US"/>
+        </w:rPr>
+      </w:pPr>
+      <w:r>
+        <w:rPr>
+          <w:rFonts w:ascii="Cambria" w:hAnsi="Cambria"/>
+          <w:lang w:val="en-US"/>
+        </w:rPr>
+        <w:t>You will then be required to enter the 4-digit pin of that account.</w:t>
+      </w:r>
+    </w:p>
+    <w:p>
+      <w:pPr>
+        <w:pStyle w:val="ListParagraph"/>
+        <w:numPr>
+          <w:ilvl w:val="0"/>
+          <w:numId w:val="15"/>
+        </w:numPr>
+        <w:spacing w:before="240" w:after="0"/>
+        <w:rPr>
+          <w:rFonts w:ascii="Cambria" w:hAnsi="Cambria"/>
+          <w:lang w:val="en-US"/>
+        </w:rPr>
+      </w:pPr>
+      <w:r>
+        <w:rPr>
+          <w:rFonts w:ascii="Cambria" w:hAnsi="Cambria"/>
+          <w:lang w:val="en-US"/>
+        </w:rPr>
+        <w:t xml:space="preserve">Once the correct pin is entered, you will be </w:t>
+      </w:r>
+      <w:r>
+        <w:rPr>
+          <w:rFonts w:ascii="Cambria" w:hAnsi="Cambria"/>
+          <w:lang w:val="en-US"/>
+        </w:rPr>
+        <w:t xml:space="preserve">displayed your account balance, and </w:t>
+      </w:r>
+      <w:r>
+        <w:rPr>
+          <w:rFonts w:ascii="Cambria" w:hAnsi="Cambria"/>
+          <w:lang w:val="en-US"/>
+        </w:rPr>
+        <w:t xml:space="preserve">asked the amount you want to </w:t>
+      </w:r>
+      <w:r>
+        <w:rPr>
+          <w:rFonts w:ascii="Cambria" w:hAnsi="Cambria"/>
+          <w:lang w:val="en-US"/>
+        </w:rPr>
+        <w:t xml:space="preserve">withdraw from </w:t>
+      </w:r>
+      <w:r>
+        <w:rPr>
+          <w:rFonts w:ascii="Cambria" w:hAnsi="Cambria"/>
+          <w:lang w:val="en-US"/>
+        </w:rPr>
+        <w:t>the account.</w:t>
       </w:r>
     </w:p>
     <w:p>
@@ -770,6 +1845,103 @@
           <w:ilvl w:val="0"/>
           <w:numId w:val="12"/>
         </w:numPr>
+        <w:spacing w:before="240" w:after="0"/>
+        <w:rPr>
+          <w:rFonts w:ascii="Cambria" w:hAnsi="Cambria"/>
+          <w:lang w:val="en-US"/>
+        </w:rPr>
+      </w:pPr>
+      <w:r>
+        <w:rPr>
+          <w:rFonts w:ascii="Cambria" w:hAnsi="Cambria"/>
+          <w:lang w:val="en-US"/>
+        </w:rPr>
+        <w:t xml:space="preserve">You can only withdraw </w:t>
+      </w:r>
+      <w:r>
+        <w:rPr>
+          <w:rFonts w:ascii="Cambria" w:hAnsi="Cambria"/>
+          <w:lang w:val="en-US"/>
+        </w:rPr>
+        <w:t>an amount ≤ your current balance.</w:t>
+      </w:r>
+    </w:p>
+    <w:p>
+      <w:pPr>
+        <w:pStyle w:val="ListParagraph"/>
+        <w:numPr>
+          <w:ilvl w:val="0"/>
+          <w:numId w:val="12"/>
+        </w:numPr>
+        <w:spacing w:before="240" w:after="0"/>
+        <w:rPr>
+          <w:rFonts w:ascii="Cambria" w:hAnsi="Cambria"/>
+          <w:lang w:val="en-US"/>
+        </w:rPr>
+      </w:pPr>
+      <w:r>
+        <w:rPr>
+          <w:rFonts w:ascii="Cambria" w:hAnsi="Cambria"/>
+          <w:lang w:val="en-US"/>
+        </w:rPr>
+        <w:t xml:space="preserve">Commas (‘ , ‘) are ignored, hence entering 12,000 and 12000 will both result in a </w:t>
+      </w:r>
+      <w:r>
+        <w:rPr>
+          <w:rFonts w:ascii="Cambria" w:hAnsi="Cambria"/>
+          <w:lang w:val="en-US"/>
+        </w:rPr>
+        <w:t>withdrawal</w:t>
+      </w:r>
+      <w:r>
+        <w:rPr>
+          <w:rFonts w:ascii="Cambria" w:hAnsi="Cambria"/>
+          <w:lang w:val="en-US"/>
+        </w:rPr>
+        <w:t xml:space="preserve"> of RM12,000.</w:t>
+      </w:r>
+    </w:p>
+    <w:p>
+      <w:pPr>
+        <w:rPr>
+          <w:rFonts w:ascii="Cambria" w:hAnsi="Cambria"/>
+          <w:lang w:val="en-US"/>
+        </w:rPr>
+      </w:pPr>
+      <w:r>
+        <w:rPr>
+          <w:rFonts w:ascii="Cambria" w:hAnsi="Cambria"/>
+          <w:lang w:val="en-US"/>
+        </w:rPr>
+        <w:br w:type="page"/>
+      </w:r>
+    </w:p>
+    <w:p>
+      <w:pPr>
+        <w:spacing w:before="240" w:after="0"/>
+        <w:rPr>
+          <w:rFonts w:ascii="Cambria" w:hAnsi="Cambria"/>
+          <w:lang w:val="en-US"/>
+        </w:rPr>
+      </w:pPr>
+      <w:r>
+        <w:rPr>
+          <w:rFonts w:ascii="Cambria" w:hAnsi="Cambria"/>
+          <w:lang w:val="en-US"/>
+        </w:rPr>
+        <w:lastRenderedPageBreak/>
+        <w:t>Remittance to an Account</w:t>
+      </w:r>
+      <w:r>
+        <w:rPr>
+          <w:rFonts w:ascii="Cambria" w:hAnsi="Cambria"/>
+          <w:lang w:val="en-US"/>
+        </w:rPr>
+        <w:t>:</w:t>
+      </w:r>
+    </w:p>
+    <w:p>
+      <w:pPr>
         <w:spacing w:after="0"/>
         <w:rPr>
           <w:rFonts w:ascii="Cambria" w:hAnsi="Cambria"/>
@@ -779,9 +1951,415 @@
       <w:r>
         <w:rPr>
           <w:rFonts w:ascii="Cambria" w:hAnsi="Cambria"/>
-          <w:lang w:val="en-US"/>
-        </w:rPr>
-        <w:t>Entering anything else into the input field will cancel the action.</w:t>
+          <w:noProof/>
+          <w:lang w:val="en-US"/>
+        </w:rPr>
+        <w:drawing>
+          <wp:inline distT="0" distB="0" distL="0" distR="0" wp14:anchorId="129488F8" wp14:editId="10315AAD">
+            <wp:extent cx="4873998" cy="4278923"/>
+            <wp:effectExtent l="0" t="0" r="3175" b="1270"/>
+            <wp:docPr id="1000196037" name="Picture 6" descr="A screenshot of a computer&#10;&#10;AI-generated content may be incorrect."/>
+            <wp:cNvGraphicFramePr>
+              <a:graphicFrameLocks xmlns:a="http://schemas.openxmlformats.org/drawingml/2006/main" noChangeAspect="1"/>
+            </wp:cNvGraphicFramePr>
+            <a:graphic xmlns:a="http://schemas.openxmlformats.org/drawingml/2006/main">
+              <a:graphicData uri="http://schemas.openxmlformats.org/drawingml/2006/picture">
+                <pic:pic xmlns:pic="http://schemas.openxmlformats.org/drawingml/2006/picture">
+                  <pic:nvPicPr>
+                    <pic:cNvPr id="1000196037" name="Picture 6" descr="A screenshot of a computer&#10;&#10;AI-generated content may be incorrect."/>
+                    <pic:cNvPicPr/>
+                  </pic:nvPicPr>
+                  <pic:blipFill>
+                    <a:blip r:embed="rId10">
+                      <a:extLst>
+                        <a:ext uri="{28A0092B-C50C-407E-A947-70E740481C1C}">
+                          <a14:useLocalDpi xmlns:a14="http://schemas.microsoft.com/office/drawing/2010/main" val="0"/>
+                        </a:ext>
+                      </a:extLst>
+                    </a:blip>
+                    <a:stretch>
+                      <a:fillRect/>
+                    </a:stretch>
+                  </pic:blipFill>
+                  <pic:spPr>
+                    <a:xfrm>
+                      <a:off x="0" y="0"/>
+                      <a:ext cx="4904326" cy="4305548"/>
+                    </a:xfrm>
+                    <a:prstGeom prst="rect">
+                      <a:avLst/>
+                    </a:prstGeom>
+                  </pic:spPr>
+                </pic:pic>
+              </a:graphicData>
+            </a:graphic>
+          </wp:inline>
+        </w:drawing>
+      </w:r>
+    </w:p>
+    <w:p>
+      <w:pPr>
+        <w:pStyle w:val="ListParagraph"/>
+        <w:numPr>
+          <w:ilvl w:val="0"/>
+          <w:numId w:val="16"/>
+        </w:numPr>
+        <w:spacing w:before="240" w:after="0"/>
+        <w:rPr>
+          <w:rFonts w:ascii="Cambria" w:hAnsi="Cambria"/>
+          <w:lang w:val="en-US"/>
+        </w:rPr>
+      </w:pPr>
+      <w:r>
+        <w:rPr>
+          <w:rFonts w:ascii="Cambria" w:hAnsi="Cambria"/>
+          <w:lang w:val="en-US"/>
+        </w:rPr>
+        <w:t>Entering ‘</w:t>
+      </w:r>
+      <w:r>
+        <w:rPr>
+          <w:rFonts w:ascii="Cambria" w:hAnsi="Cambria"/>
+          <w:lang w:val="en-US"/>
+        </w:rPr>
+        <w:t>remittance’</w:t>
+      </w:r>
+      <w:r>
+        <w:rPr>
+          <w:rFonts w:ascii="Cambria" w:hAnsi="Cambria"/>
+          <w:lang w:val="en-US"/>
+        </w:rPr>
+        <w:t xml:space="preserve"> (case</w:t>
+      </w:r>
+      <w:r>
+        <w:rPr>
+          <w:rFonts w:ascii="Cambria" w:hAnsi="Cambria"/>
+          <w:lang w:val="en-US"/>
+        </w:rPr>
+        <w:t xml:space="preserve">-insensitive) or ‘5’ will allow you to </w:t>
+      </w:r>
+      <w:r>
+        <w:rPr>
+          <w:rFonts w:ascii="Cambria" w:hAnsi="Cambria"/>
+          <w:lang w:val="en-US"/>
+        </w:rPr>
+        <w:t>remittance to an account.</w:t>
+      </w:r>
+    </w:p>
+    <w:p>
+      <w:pPr>
+        <w:pStyle w:val="ListParagraph"/>
+        <w:numPr>
+          <w:ilvl w:val="0"/>
+          <w:numId w:val="16"/>
+        </w:numPr>
+        <w:spacing w:before="240" w:after="0"/>
+        <w:rPr>
+          <w:rFonts w:ascii="Cambria" w:hAnsi="Cambria"/>
+          <w:lang w:val="en-US"/>
+        </w:rPr>
+      </w:pPr>
+      <w:r>
+        <w:rPr>
+          <w:rFonts w:ascii="Cambria" w:hAnsi="Cambria"/>
+          <w:lang w:val="en-US"/>
+        </w:rPr>
+        <w:t>You will be prompted to enter the account you want to send money from, then a different account you want to send the money to.</w:t>
+      </w:r>
+    </w:p>
+    <w:p>
+      <w:pPr>
+        <w:pStyle w:val="ListParagraph"/>
+        <w:numPr>
+          <w:ilvl w:val="0"/>
+          <w:numId w:val="16"/>
+        </w:numPr>
+        <w:spacing w:before="240" w:after="0"/>
+        <w:rPr>
+          <w:rFonts w:ascii="Cambria" w:hAnsi="Cambria"/>
+          <w:lang w:val="en-US"/>
+        </w:rPr>
+      </w:pPr>
+      <w:r>
+        <w:rPr>
+          <w:rFonts w:ascii="Cambria" w:hAnsi="Cambria"/>
+          <w:lang w:val="en-US"/>
+        </w:rPr>
+        <w:t>You will also be asked to verify your 4-digit pin.</w:t>
+      </w:r>
+    </w:p>
+    <w:p>
+      <w:pPr>
+        <w:pStyle w:val="ListParagraph"/>
+        <w:numPr>
+          <w:ilvl w:val="0"/>
+          <w:numId w:val="16"/>
+        </w:numPr>
+        <w:spacing w:before="240" w:after="0"/>
+        <w:rPr>
+          <w:rFonts w:ascii="Cambria" w:hAnsi="Cambria"/>
+          <w:lang w:val="en-US"/>
+        </w:rPr>
+      </w:pPr>
+      <w:r>
+        <w:rPr>
+          <w:rFonts w:ascii="Cambria" w:hAnsi="Cambria"/>
+          <w:lang w:val="en-US"/>
+        </w:rPr>
+        <w:t>Once the pin is correctly entered, you will be displayed your account balance, and asked the amount you wish to transfer.</w:t>
+      </w:r>
+    </w:p>
+    <w:p>
+      <w:pPr>
+        <w:pStyle w:val="ListParagraph"/>
+        <w:numPr>
+          <w:ilvl w:val="0"/>
+          <w:numId w:val="12"/>
+        </w:numPr>
+        <w:spacing w:before="240" w:after="0"/>
+        <w:rPr>
+          <w:rFonts w:ascii="Cambria" w:hAnsi="Cambria"/>
+          <w:lang w:val="en-US"/>
+        </w:rPr>
+      </w:pPr>
+      <w:r>
+        <w:rPr>
+          <w:rFonts w:ascii="Cambria" w:hAnsi="Cambria"/>
+          <w:lang w:val="en-US"/>
+        </w:rPr>
+        <w:t>You can only withdraw an amount ≤ your current balance</w:t>
+      </w:r>
+      <w:r>
+        <w:rPr>
+          <w:rFonts w:ascii="Cambria" w:hAnsi="Cambria"/>
+          <w:lang w:val="en-US"/>
+        </w:rPr>
+        <w:t xml:space="preserve"> </w:t>
+      </w:r>
+      <w:r>
+        <w:rPr>
+          <w:rFonts w:ascii="Cambria" w:hAnsi="Cambria"/>
+          <w:lang w:val="en-US"/>
+        </w:rPr>
+        <w:t>(including the cost of the remittance fee).</w:t>
+      </w:r>
+    </w:p>
+    <w:p>
+      <w:pPr>
+        <w:pStyle w:val="ListParagraph"/>
+        <w:numPr>
+          <w:ilvl w:val="0"/>
+          <w:numId w:val="16"/>
+        </w:numPr>
+        <w:spacing w:before="240" w:after="0"/>
+        <w:rPr>
+          <w:rFonts w:ascii="Cambria" w:hAnsi="Cambria"/>
+          <w:lang w:val="en-US"/>
+        </w:rPr>
+      </w:pPr>
+      <w:r>
+        <w:rPr>
+          <w:rFonts w:ascii="Cambria" w:hAnsi="Cambria"/>
+          <w:lang w:val="en-US"/>
+        </w:rPr>
+        <w:t>Depending on the account types of both bank accounts, there may be a remittance fee charge.</w:t>
+      </w:r>
+    </w:p>
+    <w:p>
+      <w:pPr>
+        <w:pStyle w:val="ListParagraph"/>
+        <w:numPr>
+          <w:ilvl w:val="0"/>
+          <w:numId w:val="12"/>
+        </w:numPr>
+        <w:spacing w:before="240" w:after="0"/>
+        <w:rPr>
+          <w:rFonts w:ascii="Cambria" w:hAnsi="Cambria"/>
+          <w:lang w:val="en-US"/>
+        </w:rPr>
+      </w:pPr>
+      <w:r>
+        <w:rPr>
+          <w:rFonts w:ascii="Cambria" w:hAnsi="Cambria"/>
+          <w:lang w:val="en-US"/>
+        </w:rPr>
+        <w:t>If the sender is a ‘Savings’ account and the receiver is a ‘Current’ account, a</w:t>
+      </w:r>
+      <w:r>
+        <w:rPr>
+          <w:rFonts w:ascii="Cambria" w:hAnsi="Cambria"/>
+          <w:lang w:val="en-US"/>
+        </w:rPr>
+        <w:t xml:space="preserve"> </w:t>
+      </w:r>
+      <w:r>
+        <w:rPr>
+          <w:rFonts w:ascii="Cambria" w:hAnsi="Cambria"/>
+          <w:b/>
+          <w:bCs/>
+          <w:lang w:val="en-US"/>
+        </w:rPr>
+        <w:t>2% remittance fee</w:t>
+      </w:r>
+      <w:r>
+        <w:rPr>
+          <w:rFonts w:ascii="Cambria" w:hAnsi="Cambria"/>
+          <w:lang w:val="en-US"/>
+        </w:rPr>
+        <w:t xml:space="preserve"> will be charged.</w:t>
+      </w:r>
+    </w:p>
+    <w:p>
+      <w:pPr>
+        <w:pStyle w:val="ListParagraph"/>
+        <w:numPr>
+          <w:ilvl w:val="0"/>
+          <w:numId w:val="12"/>
+        </w:numPr>
+        <w:spacing w:before="240" w:after="0"/>
+        <w:rPr>
+          <w:rFonts w:ascii="Cambria" w:hAnsi="Cambria"/>
+          <w:lang w:val="en-US"/>
+        </w:rPr>
+      </w:pPr>
+      <w:r>
+        <w:rPr>
+          <w:rFonts w:ascii="Cambria" w:hAnsi="Cambria"/>
+          <w:lang w:val="en-US"/>
+        </w:rPr>
+        <w:t>If the sender is a ‘</w:t>
+      </w:r>
+      <w:r>
+        <w:rPr>
+          <w:rFonts w:ascii="Cambria" w:hAnsi="Cambria"/>
+          <w:lang w:val="en-US"/>
+        </w:rPr>
+        <w:t>Current’</w:t>
+      </w:r>
+      <w:r>
+        <w:rPr>
+          <w:rFonts w:ascii="Cambria" w:hAnsi="Cambria"/>
+          <w:lang w:val="en-US"/>
+        </w:rPr>
+        <w:t xml:space="preserve"> account and the receiver is a ‘</w:t>
+      </w:r>
+      <w:r>
+        <w:rPr>
+          <w:rFonts w:ascii="Cambria" w:hAnsi="Cambria"/>
+          <w:lang w:val="en-US"/>
+        </w:rPr>
+        <w:t>Savings’</w:t>
+      </w:r>
+      <w:r>
+        <w:rPr>
+          <w:rFonts w:ascii="Cambria" w:hAnsi="Cambria"/>
+          <w:lang w:val="en-US"/>
+        </w:rPr>
+        <w:t xml:space="preserve"> account, a </w:t>
+      </w:r>
+      <w:r>
+        <w:rPr>
+          <w:rFonts w:ascii="Cambria" w:hAnsi="Cambria"/>
+          <w:b/>
+          <w:bCs/>
+          <w:lang w:val="en-US"/>
+        </w:rPr>
+        <w:t>3</w:t>
+      </w:r>
+      <w:r>
+        <w:rPr>
+          <w:rFonts w:ascii="Cambria" w:hAnsi="Cambria"/>
+          <w:b/>
+          <w:bCs/>
+          <w:lang w:val="en-US"/>
+        </w:rPr>
+        <w:t>% remittance fee</w:t>
+      </w:r>
+      <w:r>
+        <w:rPr>
+          <w:rFonts w:ascii="Cambria" w:hAnsi="Cambria"/>
+          <w:lang w:val="en-US"/>
+        </w:rPr>
+        <w:t xml:space="preserve"> will be charged.</w:t>
+      </w:r>
+    </w:p>
+    <w:p>
+      <w:pPr>
+        <w:pStyle w:val="ListParagraph"/>
+        <w:numPr>
+          <w:ilvl w:val="0"/>
+          <w:numId w:val="16"/>
+        </w:numPr>
+        <w:spacing w:before="240" w:after="0"/>
+        <w:rPr>
+          <w:rFonts w:ascii="Cambria" w:hAnsi="Cambria"/>
+          <w:lang w:val="en-US"/>
+        </w:rPr>
+      </w:pPr>
+      <w:r>
+        <w:rPr>
+          <w:rFonts w:ascii="Cambria" w:hAnsi="Cambria"/>
+          <w:lang w:val="en-US"/>
+        </w:rPr>
+        <w:t xml:space="preserve">The program will ask you to confirm if you are </w:t>
+      </w:r>
+      <w:proofErr w:type="gramStart"/>
+      <w:r>
+        <w:rPr>
+          <w:rFonts w:ascii="Cambria" w:hAnsi="Cambria"/>
+          <w:lang w:val="en-US"/>
+        </w:rPr>
+        <w:t>agree</w:t>
+      </w:r>
+      <w:proofErr w:type="gramEnd"/>
+      <w:r>
+        <w:rPr>
+          <w:rFonts w:ascii="Cambria" w:hAnsi="Cambria"/>
+          <w:lang w:val="en-US"/>
+        </w:rPr>
+        <w:t xml:space="preserve"> to pay these charges, by asking you to enter ‘confirm’ (case-insensitive).</w:t>
+      </w:r>
+    </w:p>
+    <w:p>
+      <w:pPr>
+        <w:pStyle w:val="ListParagraph"/>
+        <w:numPr>
+          <w:ilvl w:val="0"/>
+          <w:numId w:val="12"/>
+        </w:numPr>
+        <w:spacing w:before="240" w:after="0"/>
+        <w:rPr>
+          <w:rFonts w:ascii="Cambria" w:hAnsi="Cambria"/>
+          <w:lang w:val="en-US"/>
+        </w:rPr>
+      </w:pPr>
+      <w:r>
+        <w:rPr>
+          <w:rFonts w:ascii="Cambria" w:hAnsi="Cambria"/>
+          <w:lang w:val="en-US"/>
+        </w:rPr>
+        <w:t>The remittance fee will</w:t>
+      </w:r>
+      <w:r>
+        <w:rPr>
+          <w:rFonts w:ascii="Cambria" w:hAnsi="Cambria"/>
+          <w:lang w:val="en-US"/>
+        </w:rPr>
+        <w:t xml:space="preserve"> then</w:t>
+      </w:r>
+      <w:r>
+        <w:rPr>
+          <w:rFonts w:ascii="Cambria" w:hAnsi="Cambria"/>
+          <w:lang w:val="en-US"/>
+        </w:rPr>
+        <w:t xml:space="preserve"> be deducted </w:t>
+      </w:r>
+      <w:r>
+        <w:rPr>
+          <w:rFonts w:ascii="Cambria" w:hAnsi="Cambria"/>
+          <w:lang w:val="en-US"/>
+        </w:rPr>
+        <w:t>from your account.</w:t>
       </w:r>
     </w:p>
     <w:sectPr>
@@ -797,6 +2375,95 @@
 <file path=word/numbering.xml><?xml version="1.0" encoding="utf-8"?>
 <w:numbering xmlns:wpc="http://schemas.microsoft.com/office/word/2010/wordprocessingCanvas" xmlns:cx="http://schemas.microsoft.com/office/drawing/2014/chartex" xmlns:cx1="http://schemas.microsoft.com/office/drawing/2015/9/8/chartex" xmlns:cx2="http://schemas.microsoft.com/office/drawing/2015/10/21/chartex" xmlns:cx3="http://schemas.microsoft.com/office/drawing/2016/5/9/chartex" xmlns:cx4="http://schemas.microsoft.com/office/drawing/2016/5/10/chartex" xmlns:cx5="http://schemas.microsoft.com/office/drawing/2016/5/11/chartex" xmlns:cx6="http://schemas.microsoft.com/office/drawing/2016/5/12/chartex" xmlns:cx7="http://schemas.microsoft.com/office/drawing/2016/5/13/chartex" xmlns:cx8="http://schemas.microsoft.com/office/drawing/2016/5/14/chartex" xmlns:mc="http://schemas.openxmlformats.org/markup-compatibility/2006" xmlns:aink="http://schemas.microsoft.com/office/drawing/2016/ink" xmlns:am3d="http://schemas.microsoft.com/office/drawing/2017/model3d" xmlns:o="urn:schemas-microsoft-com:office:office" xmlns:oel="http://schemas.microsoft.com/office/2019/extlst" xmlns:r="http://schemas.openxmlformats.org/officeDocument/2006/relationships" xmlns:m="http://schemas.openxmlformats.org/officeDocument/2006/math" xmlns:v="urn:schemas-microsoft-com:vml" xmlns:wp14="http://schemas.microsoft.com/office/word/2010/wordprocessingDrawing" xmlns:wp="http://schemas.openxmlformats.org/drawingml/2006/wordprocessingDrawing" xmlns:w10="urn:schemas-microsoft-com:office:word" xmlns:w="http://schemas.openxmlformats.org/wordprocessingml/2006/main" xmlns:w14="http://schemas.microsoft.com/office/word/2010/wordml" xmlns:w15="http://schemas.microsoft.com/office/word/2012/wordml" xmlns:w16cex="http://schemas.microsoft.com/office/word/2018/wordml/cex" xmlns:w16cid="http://schemas.microsoft.com/office/word/2016/wordml/cid" xmlns:w16="http://schemas.microsoft.com/office/word/2018/wordml" xmlns:w16du="http://schemas.microsoft.com/office/word/2023/wordml/word16du" xmlns:w16sdtdh="http://schemas.microsoft.com/office/word/2020/wordml/sdtdatahash" xmlns:w16sdtfl="http://schemas.microsoft.com/office/word/2024/wordml/sdtformatlock" xmlns:w16se="http://schemas.microsoft.com/office/word/2015/wordml/symex" xmlns:wpg="http://schemas.microsoft.com/office/word/2010/wordprocessingGroup" xmlns:wpi="http://schemas.microsoft.com/office/word/2010/wordprocessingInk" xmlns:wne="http://schemas.microsoft.com/office/word/2006/wordml" xmlns:wps="http://schemas.microsoft.com/office/word/2010/wordprocessingShape" mc:Ignorable="w14 w15 w16se w16cid w16 w16cex w16sdtdh w16sdtfl w16du wp14">
   <w:abstractNum w:abstractNumId="0" w15:restartNumberingAfterBreak="0">
+    <w:nsid w:val="00F01C03"/>
+    <w:multiLevelType w:val="hybridMultilevel"/>
+    <w:tmpl w:val="2196C6B6"/>
+    <w:lvl w:ilvl="0" w:tplc="0809000F">
+      <w:start w:val="1"/>
+      <w:numFmt w:val="decimal"/>
+      <w:lvlText w:val="%1."/>
+      <w:lvlJc w:val="left"/>
+      <w:pPr>
+        <w:ind w:left="720" w:hanging="360"/>
+      </w:pPr>
+      <w:rPr>
+        <w:rFonts w:hint="default"/>
+      </w:rPr>
+    </w:lvl>
+    <w:lvl w:ilvl="1" w:tplc="08090019" w:tentative="1">
+      <w:start w:val="1"/>
+      <w:numFmt w:val="lowerLetter"/>
+      <w:lvlText w:val="%2."/>
+      <w:lvlJc w:val="left"/>
+      <w:pPr>
+        <w:ind w:left="1440" w:hanging="360"/>
+      </w:pPr>
+    </w:lvl>
+    <w:lvl w:ilvl="2" w:tplc="0809001B" w:tentative="1">
+      <w:start w:val="1"/>
+      <w:numFmt w:val="lowerRoman"/>
+      <w:lvlText w:val="%3."/>
+      <w:lvlJc w:val="right"/>
+      <w:pPr>
+        <w:ind w:left="2160" w:hanging="180"/>
+      </w:pPr>
+    </w:lvl>
+    <w:lvl w:ilvl="3" w:tplc="0809000F" w:tentative="1">
+      <w:start w:val="1"/>
+      <w:numFmt w:val="decimal"/>
+      <w:lvlText w:val="%4."/>
+      <w:lvlJc w:val="left"/>
+      <w:pPr>
+        <w:ind w:left="2880" w:hanging="360"/>
+      </w:pPr>
+    </w:lvl>
+    <w:lvl w:ilvl="4" w:tplc="08090019" w:tentative="1">
+      <w:start w:val="1"/>
+      <w:numFmt w:val="lowerLetter"/>
+      <w:lvlText w:val="%5."/>
+      <w:lvlJc w:val="left"/>
+      <w:pPr>
+        <w:ind w:left="3600" w:hanging="360"/>
+      </w:pPr>
+    </w:lvl>
+    <w:lvl w:ilvl="5" w:tplc="0809001B" w:tentative="1">
+      <w:start w:val="1"/>
+      <w:numFmt w:val="lowerRoman"/>
+      <w:lvlText w:val="%6."/>
+      <w:lvlJc w:val="right"/>
+      <w:pPr>
+        <w:ind w:left="4320" w:hanging="180"/>
+      </w:pPr>
+    </w:lvl>
+    <w:lvl w:ilvl="6" w:tplc="0809000F" w:tentative="1">
+      <w:start w:val="1"/>
+      <w:numFmt w:val="decimal"/>
+      <w:lvlText w:val="%7."/>
+      <w:lvlJc w:val="left"/>
+      <w:pPr>
+        <w:ind w:left="5040" w:hanging="360"/>
+      </w:pPr>
+    </w:lvl>
+    <w:lvl w:ilvl="7" w:tplc="08090019" w:tentative="1">
+      <w:start w:val="1"/>
+      <w:numFmt w:val="lowerLetter"/>
+      <w:lvlText w:val="%8."/>
+      <w:lvlJc w:val="left"/>
+      <w:pPr>
+        <w:ind w:left="5760" w:hanging="360"/>
+      </w:pPr>
+    </w:lvl>
+    <w:lvl w:ilvl="8" w:tplc="0809001B" w:tentative="1">
+      <w:start w:val="1"/>
+      <w:numFmt w:val="lowerRoman"/>
+      <w:lvlText w:val="%9."/>
+      <w:lvlJc w:val="right"/>
+      <w:pPr>
+        <w:ind w:left="6480" w:hanging="180"/>
+      </w:pPr>
+    </w:lvl>
+  </w:abstractNum>
+  <w:abstractNum w:abstractNumId="1" w15:restartNumberingAfterBreak="0">
     <w:nsid w:val="053025E7"/>
     <w:multiLevelType w:val="hybridMultilevel"/>
     <w:tmpl w:val="0D668372"/>
@@ -909,7 +2576,7 @@
       </w:rPr>
     </w:lvl>
   </w:abstractNum>
-  <w:abstractNum w:abstractNumId="1" w15:restartNumberingAfterBreak="0">
+  <w:abstractNum w:abstractNumId="2" w15:restartNumberingAfterBreak="0">
     <w:nsid w:val="054608CA"/>
     <w:multiLevelType w:val="hybridMultilevel"/>
     <w:tmpl w:val="3D208316"/>
@@ -998,7 +2665,7 @@
       </w:pPr>
     </w:lvl>
   </w:abstractNum>
-  <w:abstractNum w:abstractNumId="2" w15:restartNumberingAfterBreak="0">
+  <w:abstractNum w:abstractNumId="3" w15:restartNumberingAfterBreak="0">
     <w:nsid w:val="11440F57"/>
     <w:multiLevelType w:val="hybridMultilevel"/>
     <w:tmpl w:val="1CE2918E"/>
@@ -1111,7 +2778,96 @@
       </w:rPr>
     </w:lvl>
   </w:abstractNum>
-  <w:abstractNum w:abstractNumId="3" w15:restartNumberingAfterBreak="0">
+  <w:abstractNum w:abstractNumId="4" w15:restartNumberingAfterBreak="0">
+    <w:nsid w:val="1B4D017F"/>
+    <w:multiLevelType w:val="hybridMultilevel"/>
+    <w:tmpl w:val="FC8C3B68"/>
+    <w:lvl w:ilvl="0" w:tplc="FFFFFFFF">
+      <w:start w:val="1"/>
+      <w:numFmt w:val="decimal"/>
+      <w:lvlText w:val="%1."/>
+      <w:lvlJc w:val="left"/>
+      <w:pPr>
+        <w:ind w:left="720" w:hanging="360"/>
+      </w:pPr>
+      <w:rPr>
+        <w:rFonts w:hint="default"/>
+      </w:rPr>
+    </w:lvl>
+    <w:lvl w:ilvl="1" w:tplc="FFFFFFFF" w:tentative="1">
+      <w:start w:val="1"/>
+      <w:numFmt w:val="lowerLetter"/>
+      <w:lvlText w:val="%2."/>
+      <w:lvlJc w:val="left"/>
+      <w:pPr>
+        <w:ind w:left="1440" w:hanging="360"/>
+      </w:pPr>
+    </w:lvl>
+    <w:lvl w:ilvl="2" w:tplc="FFFFFFFF" w:tentative="1">
+      <w:start w:val="1"/>
+      <w:numFmt w:val="lowerRoman"/>
+      <w:lvlText w:val="%3."/>
+      <w:lvlJc w:val="right"/>
+      <w:pPr>
+        <w:ind w:left="2160" w:hanging="180"/>
+      </w:pPr>
+    </w:lvl>
+    <w:lvl w:ilvl="3" w:tplc="FFFFFFFF" w:tentative="1">
+      <w:start w:val="1"/>
+      <w:numFmt w:val="decimal"/>
+      <w:lvlText w:val="%4."/>
+      <w:lvlJc w:val="left"/>
+      <w:pPr>
+        <w:ind w:left="2880" w:hanging="360"/>
+      </w:pPr>
+    </w:lvl>
+    <w:lvl w:ilvl="4" w:tplc="FFFFFFFF" w:tentative="1">
+      <w:start w:val="1"/>
+      <w:numFmt w:val="lowerLetter"/>
+      <w:lvlText w:val="%5."/>
+      <w:lvlJc w:val="left"/>
+      <w:pPr>
+        <w:ind w:left="3600" w:hanging="360"/>
+      </w:pPr>
+    </w:lvl>
+    <w:lvl w:ilvl="5" w:tplc="FFFFFFFF" w:tentative="1">
+      <w:start w:val="1"/>
+      <w:numFmt w:val="lowerRoman"/>
+      <w:lvlText w:val="%6."/>
+      <w:lvlJc w:val="right"/>
+      <w:pPr>
+        <w:ind w:left="4320" w:hanging="180"/>
+      </w:pPr>
+    </w:lvl>
+    <w:lvl w:ilvl="6" w:tplc="FFFFFFFF" w:tentative="1">
+      <w:start w:val="1"/>
+      <w:numFmt w:val="decimal"/>
+      <w:lvlText w:val="%7."/>
+      <w:lvlJc w:val="left"/>
+      <w:pPr>
+        <w:ind w:left="5040" w:hanging="360"/>
+      </w:pPr>
+    </w:lvl>
+    <w:lvl w:ilvl="7" w:tplc="FFFFFFFF" w:tentative="1">
+      <w:start w:val="1"/>
+      <w:numFmt w:val="lowerLetter"/>
+      <w:lvlText w:val="%8."/>
+      <w:lvlJc w:val="left"/>
+      <w:pPr>
+        <w:ind w:left="5760" w:hanging="360"/>
+      </w:pPr>
+    </w:lvl>
+    <w:lvl w:ilvl="8" w:tplc="FFFFFFFF" w:tentative="1">
+      <w:start w:val="1"/>
+      <w:numFmt w:val="lowerRoman"/>
+      <w:lvlText w:val="%9."/>
+      <w:lvlJc w:val="right"/>
+      <w:pPr>
+        <w:ind w:left="6480" w:hanging="180"/>
+      </w:pPr>
+    </w:lvl>
+  </w:abstractNum>
+  <w:abstractNum w:abstractNumId="5" w15:restartNumberingAfterBreak="0">
     <w:nsid w:val="247D7B32"/>
     <w:multiLevelType w:val="hybridMultilevel"/>
     <w:tmpl w:val="0CBE3396"/>
@@ -1224,7 +2980,96 @@
       </w:rPr>
     </w:lvl>
   </w:abstractNum>
-  <w:abstractNum w:abstractNumId="4" w15:restartNumberingAfterBreak="0">
+  <w:abstractNum w:abstractNumId="6" w15:restartNumberingAfterBreak="0">
+    <w:nsid w:val="249233D0"/>
+    <w:multiLevelType w:val="hybridMultilevel"/>
+    <w:tmpl w:val="FC8C3B68"/>
+    <w:lvl w:ilvl="0" w:tplc="FFFFFFFF">
+      <w:start w:val="1"/>
+      <w:numFmt w:val="decimal"/>
+      <w:lvlText w:val="%1."/>
+      <w:lvlJc w:val="left"/>
+      <w:pPr>
+        <w:ind w:left="720" w:hanging="360"/>
+      </w:pPr>
+      <w:rPr>
+        <w:rFonts w:hint="default"/>
+      </w:rPr>
+    </w:lvl>
+    <w:lvl w:ilvl="1" w:tplc="FFFFFFFF" w:tentative="1">
+      <w:start w:val="1"/>
+      <w:numFmt w:val="lowerLetter"/>
+      <w:lvlText w:val="%2."/>
+      <w:lvlJc w:val="left"/>
+      <w:pPr>
+        <w:ind w:left="1440" w:hanging="360"/>
+      </w:pPr>
+    </w:lvl>
+    <w:lvl w:ilvl="2" w:tplc="FFFFFFFF" w:tentative="1">
+      <w:start w:val="1"/>
+      <w:numFmt w:val="lowerRoman"/>
+      <w:lvlText w:val="%3."/>
+      <w:lvlJc w:val="right"/>
+      <w:pPr>
+        <w:ind w:left="2160" w:hanging="180"/>
+      </w:pPr>
+    </w:lvl>
+    <w:lvl w:ilvl="3" w:tplc="FFFFFFFF" w:tentative="1">
+      <w:start w:val="1"/>
+      <w:numFmt w:val="decimal"/>
+      <w:lvlText w:val="%4."/>
+      <w:lvlJc w:val="left"/>
+      <w:pPr>
+        <w:ind w:left="2880" w:hanging="360"/>
+      </w:pPr>
+    </w:lvl>
+    <w:lvl w:ilvl="4" w:tplc="FFFFFFFF" w:tentative="1">
+      <w:start w:val="1"/>
+      <w:numFmt w:val="lowerLetter"/>
+      <w:lvlText w:val="%5."/>
+      <w:lvlJc w:val="left"/>
+      <w:pPr>
+        <w:ind w:left="3600" w:hanging="360"/>
+      </w:pPr>
+    </w:lvl>
+    <w:lvl w:ilvl="5" w:tplc="FFFFFFFF" w:tentative="1">
+      <w:start w:val="1"/>
+      <w:numFmt w:val="lowerRoman"/>
+      <w:lvlText w:val="%6."/>
+      <w:lvlJc w:val="right"/>
+      <w:pPr>
+        <w:ind w:left="4320" w:hanging="180"/>
+      </w:pPr>
+    </w:lvl>
+    <w:lvl w:ilvl="6" w:tplc="FFFFFFFF" w:tentative="1">
+      <w:start w:val="1"/>
+      <w:numFmt w:val="decimal"/>
+      <w:lvlText w:val="%7."/>
+      <w:lvlJc w:val="left"/>
+      <w:pPr>
+        <w:ind w:left="5040" w:hanging="360"/>
+      </w:pPr>
+    </w:lvl>
+    <w:lvl w:ilvl="7" w:tplc="FFFFFFFF" w:tentative="1">
+      <w:start w:val="1"/>
+      <w:numFmt w:val="lowerLetter"/>
+      <w:lvlText w:val="%8."/>
+      <w:lvlJc w:val="left"/>
+      <w:pPr>
+        <w:ind w:left="5760" w:hanging="360"/>
+      </w:pPr>
+    </w:lvl>
+    <w:lvl w:ilvl="8" w:tplc="FFFFFFFF" w:tentative="1">
+      <w:start w:val="1"/>
+      <w:numFmt w:val="lowerRoman"/>
+      <w:lvlText w:val="%9."/>
+      <w:lvlJc w:val="right"/>
+      <w:pPr>
+        <w:ind w:left="6480" w:hanging="180"/>
+      </w:pPr>
+    </w:lvl>
+  </w:abstractNum>
+  <w:abstractNum w:abstractNumId="7" w15:restartNumberingAfterBreak="0">
     <w:nsid w:val="2BB90110"/>
     <w:multiLevelType w:val="hybridMultilevel"/>
     <w:tmpl w:val="FC8C3B68"/>
@@ -1313,7 +3158,7 @@
       </w:pPr>
     </w:lvl>
   </w:abstractNum>
-  <w:abstractNum w:abstractNumId="5" w15:restartNumberingAfterBreak="0">
+  <w:abstractNum w:abstractNumId="8" w15:restartNumberingAfterBreak="0">
     <w:nsid w:val="30FB47B1"/>
     <w:multiLevelType w:val="hybridMultilevel"/>
     <w:tmpl w:val="1F38227C"/>
@@ -1426,7 +3271,7 @@
       </w:rPr>
     </w:lvl>
   </w:abstractNum>
-  <w:abstractNum w:abstractNumId="6" w15:restartNumberingAfterBreak="0">
+  <w:abstractNum w:abstractNumId="9" w15:restartNumberingAfterBreak="0">
     <w:nsid w:val="389748E3"/>
     <w:multiLevelType w:val="hybridMultilevel"/>
     <w:tmpl w:val="AE522AA0"/>
@@ -1539,7 +3384,7 @@
       </w:rPr>
     </w:lvl>
   </w:abstractNum>
-  <w:abstractNum w:abstractNumId="7" w15:restartNumberingAfterBreak="0">
+  <w:abstractNum w:abstractNumId="10" w15:restartNumberingAfterBreak="0">
     <w:nsid w:val="44261D69"/>
     <w:multiLevelType w:val="hybridMultilevel"/>
     <w:tmpl w:val="E63872C0"/>
@@ -1628,7 +3473,96 @@
       </w:pPr>
     </w:lvl>
   </w:abstractNum>
-  <w:abstractNum w:abstractNumId="8" w15:restartNumberingAfterBreak="0">
+  <w:abstractNum w:abstractNumId="11" w15:restartNumberingAfterBreak="0">
+    <w:nsid w:val="52427C6E"/>
+    <w:multiLevelType w:val="hybridMultilevel"/>
+    <w:tmpl w:val="8436938A"/>
+    <w:lvl w:ilvl="0" w:tplc="FFFFFFFF">
+      <w:start w:val="1"/>
+      <w:numFmt w:val="decimal"/>
+      <w:lvlText w:val="%1."/>
+      <w:lvlJc w:val="left"/>
+      <w:pPr>
+        <w:ind w:left="720" w:hanging="360"/>
+      </w:pPr>
+      <w:rPr>
+        <w:rFonts w:hint="default"/>
+      </w:rPr>
+    </w:lvl>
+    <w:lvl w:ilvl="1" w:tplc="FFFFFFFF" w:tentative="1">
+      <w:start w:val="1"/>
+      <w:numFmt w:val="lowerLetter"/>
+      <w:lvlText w:val="%2."/>
+      <w:lvlJc w:val="left"/>
+      <w:pPr>
+        <w:ind w:left="1440" w:hanging="360"/>
+      </w:pPr>
+    </w:lvl>
+    <w:lvl w:ilvl="2" w:tplc="FFFFFFFF" w:tentative="1">
+      <w:start w:val="1"/>
+      <w:numFmt w:val="lowerRoman"/>
+      <w:lvlText w:val="%3."/>
+      <w:lvlJc w:val="right"/>
+      <w:pPr>
+        <w:ind w:left="2160" w:hanging="180"/>
+      </w:pPr>
+    </w:lvl>
+    <w:lvl w:ilvl="3" w:tplc="FFFFFFFF" w:tentative="1">
+      <w:start w:val="1"/>
+      <w:numFmt w:val="decimal"/>
+      <w:lvlText w:val="%4."/>
+      <w:lvlJc w:val="left"/>
+      <w:pPr>
+        <w:ind w:left="2880" w:hanging="360"/>
+      </w:pPr>
+    </w:lvl>
+    <w:lvl w:ilvl="4" w:tplc="FFFFFFFF" w:tentative="1">
+      <w:start w:val="1"/>
+      <w:numFmt w:val="lowerLetter"/>
+      <w:lvlText w:val="%5."/>
+      <w:lvlJc w:val="left"/>
+      <w:pPr>
+        <w:ind w:left="3600" w:hanging="360"/>
+      </w:pPr>
+    </w:lvl>
+    <w:lvl w:ilvl="5" w:tplc="FFFFFFFF" w:tentative="1">
+      <w:start w:val="1"/>
+      <w:numFmt w:val="lowerRoman"/>
+      <w:lvlText w:val="%6."/>
+      <w:lvlJc w:val="right"/>
+      <w:pPr>
+        <w:ind w:left="4320" w:hanging="180"/>
+      </w:pPr>
+    </w:lvl>
+    <w:lvl w:ilvl="6" w:tplc="FFFFFFFF" w:tentative="1">
+      <w:start w:val="1"/>
+      <w:numFmt w:val="decimal"/>
+      <w:lvlText w:val="%7."/>
+      <w:lvlJc w:val="left"/>
+      <w:pPr>
+        <w:ind w:left="5040" w:hanging="360"/>
+      </w:pPr>
+    </w:lvl>
+    <w:lvl w:ilvl="7" w:tplc="FFFFFFFF" w:tentative="1">
+      <w:start w:val="1"/>
+      <w:numFmt w:val="lowerLetter"/>
+      <w:lvlText w:val="%8."/>
+      <w:lvlJc w:val="left"/>
+      <w:pPr>
+        <w:ind w:left="5760" w:hanging="360"/>
+      </w:pPr>
+    </w:lvl>
+    <w:lvl w:ilvl="8" w:tplc="FFFFFFFF" w:tentative="1">
+      <w:start w:val="1"/>
+      <w:numFmt w:val="lowerRoman"/>
+      <w:lvlText w:val="%9."/>
+      <w:lvlJc w:val="right"/>
+      <w:pPr>
+        <w:ind w:left="6480" w:hanging="180"/>
+      </w:pPr>
+    </w:lvl>
+  </w:abstractNum>
+  <w:abstractNum w:abstractNumId="12" w15:restartNumberingAfterBreak="0">
     <w:nsid w:val="5B3A1514"/>
     <w:multiLevelType w:val="hybridMultilevel"/>
     <w:tmpl w:val="45AE8D00"/>
@@ -1741,7 +3675,7 @@
       </w:rPr>
     </w:lvl>
   </w:abstractNum>
-  <w:abstractNum w:abstractNumId="9" w15:restartNumberingAfterBreak="0">
+  <w:abstractNum w:abstractNumId="13" w15:restartNumberingAfterBreak="0">
     <w:nsid w:val="62132F58"/>
     <w:multiLevelType w:val="hybridMultilevel"/>
     <w:tmpl w:val="B9B01CB0"/>
@@ -1854,7 +3788,7 @@
       </w:rPr>
     </w:lvl>
   </w:abstractNum>
-  <w:abstractNum w:abstractNumId="10" w15:restartNumberingAfterBreak="0">
+  <w:abstractNum w:abstractNumId="14" w15:restartNumberingAfterBreak="0">
     <w:nsid w:val="7E764AA5"/>
     <w:multiLevelType w:val="hybridMultilevel"/>
     <w:tmpl w:val="4DE476A6"/>
@@ -1967,7 +3901,7 @@
       </w:rPr>
     </w:lvl>
   </w:abstractNum>
-  <w:abstractNum w:abstractNumId="11" w15:restartNumberingAfterBreak="0">
+  <w:abstractNum w:abstractNumId="15" w15:restartNumberingAfterBreak="0">
     <w:nsid w:val="7EA0156F"/>
     <w:multiLevelType w:val="hybridMultilevel"/>
     <w:tmpl w:val="D12AC898"/>
@@ -2081,40 +4015,52 @@
     </w:lvl>
   </w:abstractNum>
   <w:num w:numId="1" w16cid:durableId="86121439">
+    <w:abstractNumId w:val="12"/>
+  </w:num>
+  <w:num w:numId="2" w16cid:durableId="174998589">
+    <w:abstractNumId w:val="2"/>
+  </w:num>
+  <w:num w:numId="3" w16cid:durableId="574820206">
+    <w:abstractNumId w:val="15"/>
+  </w:num>
+  <w:num w:numId="4" w16cid:durableId="2003199048">
+    <w:abstractNumId w:val="1"/>
+  </w:num>
+  <w:num w:numId="5" w16cid:durableId="1946035756">
     <w:abstractNumId w:val="8"/>
   </w:num>
-  <w:num w:numId="2" w16cid:durableId="174998589">
-    <w:abstractNumId w:val="1"/>
+  <w:num w:numId="6" w16cid:durableId="1356007116">
+    <w:abstractNumId w:val="10"/>
   </w:num>
-  <w:num w:numId="3" w16cid:durableId="574820206">
+  <w:num w:numId="7" w16cid:durableId="1732922319">
+    <w:abstractNumId w:val="7"/>
+  </w:num>
+  <w:num w:numId="8" w16cid:durableId="186255422">
+    <w:abstractNumId w:val="14"/>
+  </w:num>
+  <w:num w:numId="9" w16cid:durableId="1946497409">
+    <w:abstractNumId w:val="3"/>
+  </w:num>
+  <w:num w:numId="10" w16cid:durableId="1084374793">
+    <w:abstractNumId w:val="13"/>
+  </w:num>
+  <w:num w:numId="11" w16cid:durableId="1114641362">
+    <w:abstractNumId w:val="5"/>
+  </w:num>
+  <w:num w:numId="12" w16cid:durableId="494953445">
+    <w:abstractNumId w:val="9"/>
+  </w:num>
+  <w:num w:numId="13" w16cid:durableId="1692490277">
+    <w:abstractNumId w:val="6"/>
+  </w:num>
+  <w:num w:numId="14" w16cid:durableId="138353644">
+    <w:abstractNumId w:val="4"/>
+  </w:num>
+  <w:num w:numId="15" w16cid:durableId="1629044802">
     <w:abstractNumId w:val="11"/>
   </w:num>
-  <w:num w:numId="4" w16cid:durableId="2003199048">
+  <w:num w:numId="16" w16cid:durableId="864440508">
     <w:abstractNumId w:val="0"/>
-  </w:num>
-  <w:num w:numId="5" w16cid:durableId="1946035756">
-    <w:abstractNumId w:val="5"/>
-  </w:num>
-  <w:num w:numId="6" w16cid:durableId="1356007116">
-    <w:abstractNumId w:val="7"/>
-  </w:num>
-  <w:num w:numId="7" w16cid:durableId="1732922319">
-    <w:abstractNumId w:val="4"/>
-  </w:num>
-  <w:num w:numId="8" w16cid:durableId="186255422">
-    <w:abstractNumId w:val="10"/>
-  </w:num>
-  <w:num w:numId="9" w16cid:durableId="1946497409">
-    <w:abstractNumId w:val="2"/>
-  </w:num>
-  <w:num w:numId="10" w16cid:durableId="1084374793">
-    <w:abstractNumId w:val="9"/>
-  </w:num>
-  <w:num w:numId="11" w16cid:durableId="1114641362">
-    <w:abstractNumId w:val="3"/>
-  </w:num>
-  <w:num w:numId="12" w16cid:durableId="494953445">
-    <w:abstractNumId w:val="6"/>
   </w:num>
 </w:numbering>
 </file>

</xml_diff>

<commit_message>
fixed bug where remittance fee wasn't deducted + pin input handling error
</commit_message>
<xml_diff>
--- a/README.docx
+++ b/README.docx
@@ -1948,54 +1948,6 @@
           <w:lang w:val="en-US"/>
         </w:rPr>
       </w:pPr>
-      <w:r>
-        <w:rPr>
-          <w:rFonts w:ascii="Cambria" w:hAnsi="Cambria"/>
-          <w:noProof/>
-          <w:lang w:val="en-US"/>
-        </w:rPr>
-        <w:drawing>
-          <wp:inline distT="0" distB="0" distL="0" distR="0" wp14:anchorId="129488F8" wp14:editId="10315AAD">
-            <wp:extent cx="4873998" cy="4278923"/>
-            <wp:effectExtent l="0" t="0" r="3175" b="1270"/>
-            <wp:docPr id="1000196037" name="Picture 6" descr="A screenshot of a computer&#10;&#10;AI-generated content may be incorrect."/>
-            <wp:cNvGraphicFramePr>
-              <a:graphicFrameLocks xmlns:a="http://schemas.openxmlformats.org/drawingml/2006/main" noChangeAspect="1"/>
-            </wp:cNvGraphicFramePr>
-            <a:graphic xmlns:a="http://schemas.openxmlformats.org/drawingml/2006/main">
-              <a:graphicData uri="http://schemas.openxmlformats.org/drawingml/2006/picture">
-                <pic:pic xmlns:pic="http://schemas.openxmlformats.org/drawingml/2006/picture">
-                  <pic:nvPicPr>
-                    <pic:cNvPr id="1000196037" name="Picture 6" descr="A screenshot of a computer&#10;&#10;AI-generated content may be incorrect."/>
-                    <pic:cNvPicPr/>
-                  </pic:nvPicPr>
-                  <pic:blipFill>
-                    <a:blip r:embed="rId10">
-                      <a:extLst>
-                        <a:ext uri="{28A0092B-C50C-407E-A947-70E740481C1C}">
-                          <a14:useLocalDpi xmlns:a14="http://schemas.microsoft.com/office/drawing/2010/main" val="0"/>
-                        </a:ext>
-                      </a:extLst>
-                    </a:blip>
-                    <a:stretch>
-                      <a:fillRect/>
-                    </a:stretch>
-                  </pic:blipFill>
-                  <pic:spPr>
-                    <a:xfrm>
-                      <a:off x="0" y="0"/>
-                      <a:ext cx="4904326" cy="4305548"/>
-                    </a:xfrm>
-                    <a:prstGeom prst="rect">
-                      <a:avLst/>
-                    </a:prstGeom>
-                  </pic:spPr>
-                </pic:pic>
-              </a:graphicData>
-            </a:graphic>
-          </wp:inline>
-        </w:drawing>
-      </w:r>
     </w:p>
     <w:p>
       <w:pPr>

</xml_diff>

<commit_message>
fixed transferrable amount math again (used <math.h> floor())
</commit_message>
<xml_diff>
--- a/README.docx
+++ b/README.docx
@@ -1948,6 +1948,54 @@
           <w:lang w:val="en-US"/>
         </w:rPr>
       </w:pPr>
+      <w:r>
+        <w:rPr>
+          <w:rFonts w:ascii="Cambria" w:hAnsi="Cambria"/>
+          <w:noProof/>
+          <w:lang w:val="en-US"/>
+        </w:rPr>
+        <w:drawing>
+          <wp:inline distT="0" distB="0" distL="0" distR="0" wp14:anchorId="714701F4" wp14:editId="47BBDA26">
+            <wp:extent cx="4431323" cy="4176520"/>
+            <wp:effectExtent l="0" t="0" r="1270" b="1905"/>
+            <wp:docPr id="1897208878" name="Picture 8" descr="A screenshot of a computer&#10;&#10;AI-generated content may be incorrect."/>
+            <wp:cNvGraphicFramePr>
+              <a:graphicFrameLocks xmlns:a="http://schemas.openxmlformats.org/drawingml/2006/main" noChangeAspect="1"/>
+            </wp:cNvGraphicFramePr>
+            <a:graphic xmlns:a="http://schemas.openxmlformats.org/drawingml/2006/main">
+              <a:graphicData uri="http://schemas.openxmlformats.org/drawingml/2006/picture">
+                <pic:pic xmlns:pic="http://schemas.openxmlformats.org/drawingml/2006/picture">
+                  <pic:nvPicPr>
+                    <pic:cNvPr id="1897208878" name="Picture 8" descr="A screenshot of a computer&#10;&#10;AI-generated content may be incorrect."/>
+                    <pic:cNvPicPr/>
+                  </pic:nvPicPr>
+                  <pic:blipFill>
+                    <a:blip r:embed="rId10">
+                      <a:extLst>
+                        <a:ext uri="{28A0092B-C50C-407E-A947-70E740481C1C}">
+                          <a14:useLocalDpi xmlns:a14="http://schemas.microsoft.com/office/drawing/2010/main" val="0"/>
+                        </a:ext>
+                      </a:extLst>
+                    </a:blip>
+                    <a:stretch>
+                      <a:fillRect/>
+                    </a:stretch>
+                  </pic:blipFill>
+                  <pic:spPr>
+                    <a:xfrm>
+                      <a:off x="0" y="0"/>
+                      <a:ext cx="4476424" cy="4219028"/>
+                    </a:xfrm>
+                    <a:prstGeom prst="rect">
+                      <a:avLst/>
+                    </a:prstGeom>
+                  </pic:spPr>
+                </pic:pic>
+              </a:graphicData>
+            </a:graphic>
+          </wp:inline>
+        </w:drawing>
+      </w:r>
     </w:p>
     <w:p>
       <w:pPr>

</xml_diff>

<commit_message>
added safeguard for account deletion
</commit_message>
<xml_diff>
--- a/README.docx
+++ b/README.docx
@@ -139,21 +139,7 @@
           <w:rFonts w:ascii="Cambria" w:hAnsi="Cambria"/>
           <w:lang w:val="en-US"/>
         </w:rPr>
-        <w:t>Leave all files within the unzipped ‘</w:t>
-      </w:r>
-      <w:r>
-        <w:rPr>
-          <w:rFonts w:ascii="Cambria" w:hAnsi="Cambria"/>
-          <w:lang w:val="en-US"/>
-        </w:rPr>
-        <w:t>banking_system_azck1e25</w:t>
-      </w:r>
-      <w:r>
-        <w:rPr>
-          <w:rFonts w:ascii="Cambria" w:hAnsi="Cambria"/>
-          <w:lang w:val="en-US"/>
-        </w:rPr>
-        <w:t>’ directory.</w:t>
+        <w:t>Leave all files within the unzipped ‘banking_system_azck1e25’ directory.</w:t>
       </w:r>
     </w:p>
     <w:p>
@@ -382,14 +368,7 @@
           <w:rFonts w:ascii="Cambria" w:hAnsi="Cambria"/>
           <w:lang w:val="en-US"/>
         </w:rPr>
-        <w:t>delete</w:t>
-      </w:r>
-      <w:r>
-        <w:rPr>
-          <w:rFonts w:ascii="Cambria" w:hAnsi="Cambria"/>
-          <w:lang w:val="en-US"/>
-        </w:rPr>
-        <w:t>-</w:t>
+        <w:t>delete-</w:t>
       </w:r>
       <w:proofErr w:type="spellStart"/>
       <w:r>
@@ -450,14 +429,7 @@
           <w:rFonts w:ascii="Cambria" w:hAnsi="Cambria"/>
           <w:lang w:val="en-US"/>
         </w:rPr>
-        <w:t>rem</w:t>
-      </w:r>
-      <w:r>
-        <w:rPr>
-          <w:rFonts w:ascii="Cambria" w:hAnsi="Cambria"/>
-          <w:lang w:val="en-US"/>
-        </w:rPr>
-        <w:t>.h</w:t>
+        <w:t>rem.h</w:t>
       </w:r>
       <w:proofErr w:type="spellEnd"/>
     </w:p>
@@ -510,14 +482,7 @@
           <w:rFonts w:ascii="Cambria" w:hAnsi="Cambria"/>
           <w:lang w:val="en-US"/>
         </w:rPr>
-        <w:t>handling</w:t>
-      </w:r>
-      <w:r>
-        <w:rPr>
-          <w:rFonts w:ascii="Cambria" w:hAnsi="Cambria"/>
-          <w:lang w:val="en-US"/>
-        </w:rPr>
-        <w:t>.h</w:t>
+        <w:t>handling.h</w:t>
       </w:r>
       <w:proofErr w:type="spellEnd"/>
     </w:p>
@@ -525,15 +490,59 @@
       <w:pPr>
         <w:spacing w:after="0"/>
         <w:rPr>
+          <w:rFonts w:ascii="Cambria" w:hAnsi="Cambria"/>
+          <w:lang w:val="en-US"/>
+        </w:rPr>
+      </w:pPr>
+      <w:r>
+        <w:rPr>
           <w:rFonts w:ascii="Cambria" w:hAnsi="Cambria" w:hint="eastAsia"/>
           <w:lang w:val="en-US"/>
         </w:rPr>
-      </w:pPr>
+        <w:t>│</w:t>
+      </w:r>
       <w:r>
         <w:rPr>
           <w:rFonts w:ascii="Cambria" w:hAnsi="Cambria" w:hint="eastAsia"/>
           <w:lang w:val="en-US"/>
         </w:rPr>
+        <w:t xml:space="preserve">   </w:t>
+      </w:r>
+      <w:r>
+        <w:rPr>
+          <w:rFonts w:ascii="Cambria" w:hAnsi="Cambria" w:hint="eastAsia"/>
+          <w:lang w:val="en-US"/>
+        </w:rPr>
+        <w:t>├──</w:t>
+      </w:r>
+      <w:r>
+        <w:rPr>
+          <w:rFonts w:ascii="Cambria" w:hAnsi="Cambria" w:hint="eastAsia"/>
+          <w:lang w:val="en-US"/>
+        </w:rPr>
+        <w:t xml:space="preserve"> </w:t>
+      </w:r>
+      <w:r>
+        <w:rPr>
+          <w:rFonts w:ascii="Cambria" w:hAnsi="Cambria"/>
+          <w:lang w:val="en-US"/>
+        </w:rPr>
+        <w:t>main.c</w:t>
+      </w:r>
+    </w:p>
+    <w:p>
+      <w:pPr>
+        <w:spacing w:after="0"/>
+        <w:rPr>
+          <w:rFonts w:ascii="Cambria" w:hAnsi="Cambria"/>
+          <w:lang w:val="en-US"/>
+        </w:rPr>
+      </w:pPr>
+      <w:r>
+        <w:rPr>
+          <w:rFonts w:ascii="Cambria" w:hAnsi="Cambria" w:hint="eastAsia"/>
+          <w:lang w:val="en-US"/>
+        </w:rPr>
         <w:t>│</w:t>
       </w:r>
       <w:r>
@@ -548,102 +557,37 @@
           <w:rFonts w:ascii="Cambria" w:hAnsi="Cambria" w:hint="eastAsia"/>
           <w:lang w:val="en-US"/>
         </w:rPr>
+        <w:t>└──</w:t>
+      </w:r>
+      <w:r>
+        <w:rPr>
+          <w:rFonts w:ascii="Cambria" w:hAnsi="Cambria"/>
+          <w:lang w:val="en-US"/>
+        </w:rPr>
+        <w:t xml:space="preserve"> main.exe</w:t>
+      </w:r>
+    </w:p>
+    <w:p>
+      <w:pPr>
+        <w:spacing w:after="0"/>
+        <w:rPr>
+          <w:rFonts w:ascii="Cambria" w:hAnsi="Cambria"/>
+          <w:lang w:val="en-US"/>
+        </w:rPr>
+      </w:pPr>
+      <w:r>
+        <w:rPr>
+          <w:rFonts w:ascii="Cambria" w:hAnsi="Cambria" w:hint="eastAsia"/>
+          <w:lang w:val="en-US"/>
+        </w:rPr>
         <w:t>├──</w:t>
       </w:r>
       <w:r>
         <w:rPr>
-          <w:rFonts w:ascii="Cambria" w:hAnsi="Cambria" w:hint="eastAsia"/>
-          <w:lang w:val="en-US"/>
-        </w:rPr>
-        <w:t xml:space="preserve"> </w:t>
-      </w:r>
-      <w:r>
-        <w:rPr>
-          <w:rFonts w:ascii="Cambria" w:hAnsi="Cambria"/>
-          <w:lang w:val="en-US"/>
-        </w:rPr>
-        <w:t>main</w:t>
-      </w:r>
-      <w:r>
-        <w:rPr>
-          <w:rFonts w:ascii="Cambria" w:hAnsi="Cambria"/>
-          <w:lang w:val="en-US"/>
-        </w:rPr>
-        <w:t>.</w:t>
-      </w:r>
-      <w:r>
-        <w:rPr>
-          <w:rFonts w:ascii="Cambria" w:hAnsi="Cambria"/>
-          <w:lang w:val="en-US"/>
-        </w:rPr>
-        <w:t>c</w:t>
-      </w:r>
-    </w:p>
-    <w:p>
-      <w:pPr>
-        <w:spacing w:after="0"/>
-        <w:rPr>
-          <w:rFonts w:ascii="Cambria" w:hAnsi="Cambria"/>
-          <w:lang w:val="en-US"/>
-        </w:rPr>
-      </w:pPr>
-      <w:r>
-        <w:rPr>
-          <w:rFonts w:ascii="Cambria" w:hAnsi="Cambria" w:hint="eastAsia"/>
-          <w:lang w:val="en-US"/>
-        </w:rPr>
-        <w:t>│</w:t>
-      </w:r>
-      <w:r>
-        <w:rPr>
-          <w:rFonts w:ascii="Cambria" w:hAnsi="Cambria" w:hint="eastAsia"/>
-          <w:lang w:val="en-US"/>
-        </w:rPr>
-        <w:t xml:space="preserve">   </w:t>
-      </w:r>
-      <w:r>
-        <w:rPr>
-          <w:rFonts w:ascii="Cambria" w:hAnsi="Cambria" w:hint="eastAsia"/>
-          <w:lang w:val="en-US"/>
-        </w:rPr>
-        <w:t>└──</w:t>
-      </w:r>
-      <w:r>
-        <w:rPr>
-          <w:rFonts w:ascii="Cambria" w:hAnsi="Cambria"/>
-          <w:lang w:val="en-US"/>
-        </w:rPr>
-        <w:t xml:space="preserve"> main.exe</w:t>
-      </w:r>
-    </w:p>
-    <w:p>
-      <w:pPr>
-        <w:spacing w:after="0"/>
-        <w:rPr>
-          <w:rFonts w:ascii="Cambria" w:hAnsi="Cambria"/>
-          <w:lang w:val="en-US"/>
-        </w:rPr>
-      </w:pPr>
-      <w:r>
-        <w:rPr>
-          <w:rFonts w:ascii="Cambria" w:hAnsi="Cambria" w:hint="eastAsia"/>
-          <w:lang w:val="en-US"/>
-        </w:rPr>
-        <w:t>├──</w:t>
-      </w:r>
-      <w:r>
-        <w:rPr>
-          <w:rFonts w:ascii="Cambria" w:hAnsi="Cambria"/>
-          <w:lang w:val="en-US"/>
-        </w:rPr>
-        <w:t xml:space="preserve"> </w:t>
-      </w:r>
-      <w:r>
-        <w:rPr>
-          <w:rFonts w:ascii="Cambria" w:hAnsi="Cambria"/>
-          <w:lang w:val="en-US"/>
-        </w:rPr>
-        <w:t>database</w:t>
+          <w:rFonts w:ascii="Cambria" w:hAnsi="Cambria"/>
+          <w:lang w:val="en-US"/>
+        </w:rPr>
+        <w:t xml:space="preserve"> database</w:t>
       </w:r>
     </w:p>
     <w:p>
@@ -1220,21 +1164,7 @@
           <w:rFonts w:ascii="Cambria" w:hAnsi="Cambria"/>
           <w:lang w:val="en-US"/>
         </w:rPr>
-        <w:t xml:space="preserve"> </w:t>
-      </w:r>
-      <w:r>
-        <w:rPr>
-          <w:rFonts w:ascii="Cambria" w:hAnsi="Cambria"/>
-          <w:lang w:val="en-US"/>
-        </w:rPr>
-        <w:t>(case-insensitive)</w:t>
-      </w:r>
-      <w:r>
-        <w:rPr>
-          <w:rFonts w:ascii="Cambria" w:hAnsi="Cambria"/>
-          <w:lang w:val="en-US"/>
-        </w:rPr>
-        <w:t>.</w:t>
+        <w:t xml:space="preserve"> (case-insensitive).</w:t>
       </w:r>
     </w:p>
     <w:p>
@@ -1419,10 +1349,10 @@
           <w:lang w:val="en-US"/>
         </w:rPr>
         <w:drawing>
-          <wp:inline distT="0" distB="0" distL="0" distR="0" wp14:anchorId="25ABCD90" wp14:editId="550C5A0C">
-            <wp:extent cx="4126523" cy="4650527"/>
-            <wp:effectExtent l="0" t="0" r="1270" b="0"/>
-            <wp:docPr id="1833575650" name="Picture 3" descr="A screenshot of a computer&#10;&#10;AI-generated content may be incorrect."/>
+          <wp:inline distT="0" distB="0" distL="0" distR="0" wp14:anchorId="7C2B5809" wp14:editId="37915EB1">
+            <wp:extent cx="5276223" cy="4724400"/>
+            <wp:effectExtent l="0" t="0" r="0" b="0"/>
+            <wp:docPr id="1955216232" name="Picture 2" descr="A computer screen shot of a black and white computer&#10;&#10;AI-generated content may be incorrect."/>
             <wp:cNvGraphicFramePr>
               <a:graphicFrameLocks xmlns:a="http://schemas.openxmlformats.org/drawingml/2006/main" noChangeAspect="1"/>
             </wp:cNvGraphicFramePr>
@@ -1430,7 +1360,7 @@
               <a:graphicData uri="http://schemas.openxmlformats.org/drawingml/2006/picture">
                 <pic:pic xmlns:pic="http://schemas.openxmlformats.org/drawingml/2006/picture">
                   <pic:nvPicPr>
-                    <pic:cNvPr id="1833575650" name="Picture 3" descr="A screenshot of a computer&#10;&#10;AI-generated content may be incorrect."/>
+                    <pic:cNvPr id="1955216232" name="Picture 2" descr="A computer screen shot of a black and white computer&#10;&#10;AI-generated content may be incorrect."/>
                     <pic:cNvPicPr/>
                   </pic:nvPicPr>
                   <pic:blipFill>
@@ -1448,7 +1378,7 @@
                   <pic:spPr>
                     <a:xfrm>
                       <a:off x="0" y="0"/>
-                      <a:ext cx="4149451" cy="4676366"/>
+                      <a:ext cx="5284477" cy="4731791"/>
                     </a:xfrm>
                     <a:prstGeom prst="rect">
                       <a:avLst/>
@@ -1752,7 +1682,49 @@
           <w:rFonts w:ascii="Cambria" w:hAnsi="Cambria"/>
           <w:lang w:val="en-US"/>
         </w:rPr>
-        <w:t xml:space="preserve"> these credentials match, the account will be deleted.</w:t>
+        <w:t xml:space="preserve"> these credentials match, the </w:t>
+      </w:r>
+      <w:r>
+        <w:rPr>
+          <w:rFonts w:ascii="Cambria" w:hAnsi="Cambria"/>
+          <w:lang w:val="en-US"/>
+        </w:rPr>
+        <w:t xml:space="preserve">program will prompt a final safeguard, asking you to </w:t>
+      </w:r>
+      <w:r>
+        <w:rPr>
+          <w:rFonts w:ascii="Cambria" w:hAnsi="Cambria"/>
+          <w:lang w:val="en-US"/>
+        </w:rPr>
+        <w:t>confirm the deletion.</w:t>
+      </w:r>
+    </w:p>
+    <w:p>
+      <w:pPr>
+        <w:pStyle w:val="ListParagraph"/>
+        <w:numPr>
+          <w:ilvl w:val="0"/>
+          <w:numId w:val="13"/>
+        </w:numPr>
+        <w:spacing w:before="240" w:after="0"/>
+        <w:rPr>
+          <w:rFonts w:ascii="Cambria" w:hAnsi="Cambria"/>
+          <w:lang w:val="en-US"/>
+        </w:rPr>
+      </w:pPr>
+      <w:r>
+        <w:rPr>
+          <w:rFonts w:ascii="Cambria" w:hAnsi="Cambria"/>
+          <w:lang w:val="en-US"/>
+        </w:rPr>
+        <w:t>Entering ‘confirm’</w:t>
+      </w:r>
+      <w:r>
+        <w:rPr>
+          <w:rFonts w:ascii="Cambria" w:hAnsi="Cambria"/>
+          <w:lang w:val="en-US"/>
+        </w:rPr>
+        <w:t xml:space="preserve"> (case-insensitive) will delete the account from the database.</w:t>
       </w:r>
     </w:p>
     <w:p>
@@ -1882,14 +1854,7 @@
           <w:rFonts w:ascii="Cambria" w:hAnsi="Cambria"/>
           <w:lang w:val="en-US"/>
         </w:rPr>
-        <w:t>deposit’</w:t>
-      </w:r>
-      <w:r>
-        <w:rPr>
-          <w:rFonts w:ascii="Cambria" w:hAnsi="Cambria"/>
-          <w:lang w:val="en-US"/>
-        </w:rPr>
-        <w:t xml:space="preserve"> (case-insensitive)</w:t>
+        <w:t>deposit’ (case-insensitive)</w:t>
       </w:r>
       <w:r>
         <w:rPr>
@@ -2190,14 +2155,7 @@
           <w:rFonts w:ascii="Cambria" w:hAnsi="Cambria"/>
           <w:lang w:val="en-US"/>
         </w:rPr>
-        <w:t>withdrawal’</w:t>
-      </w:r>
-      <w:r>
-        <w:rPr>
-          <w:rFonts w:ascii="Cambria" w:hAnsi="Cambria"/>
-          <w:lang w:val="en-US"/>
-        </w:rPr>
-        <w:t xml:space="preserve"> (case-insensitive)</w:t>
+        <w:t>withdrawal’ (case-insensitive)</w:t>
       </w:r>
       <w:r>
         <w:rPr>
@@ -2239,21 +2197,7 @@
           <w:rFonts w:ascii="Cambria" w:hAnsi="Cambria"/>
           <w:lang w:val="en-US"/>
         </w:rPr>
-        <w:t>withdraw</w:t>
-      </w:r>
-      <w:r>
-        <w:rPr>
-          <w:rFonts w:ascii="Cambria" w:hAnsi="Cambria"/>
-          <w:lang w:val="en-US"/>
-        </w:rPr>
-        <w:t xml:space="preserve"> money </w:t>
-      </w:r>
-      <w:r>
-        <w:rPr>
-          <w:rFonts w:ascii="Cambria" w:hAnsi="Cambria"/>
-          <w:lang w:val="en-US"/>
-        </w:rPr>
-        <w:t>from</w:t>
+        <w:t>withdraw money from</w:t>
       </w:r>
       <w:r>
         <w:rPr>
@@ -2789,14 +2733,7 @@
           <w:rFonts w:ascii="Cambria" w:hAnsi="Cambria"/>
           <w:lang w:val="en-US"/>
         </w:rPr>
-        <w:t>You can only withdraw an amount ≤ your current balance</w:t>
-      </w:r>
-      <w:r>
-        <w:rPr>
-          <w:rFonts w:ascii="Cambria" w:hAnsi="Cambria"/>
-          <w:lang w:val="en-US"/>
-        </w:rPr>
-        <w:t xml:space="preserve"> </w:t>
+        <w:t xml:space="preserve">You can only withdraw an amount ≤ your current balance </w:t>
       </w:r>
       <w:r>
         <w:rPr>

</xml_diff>

<commit_message>
made constants for filenames and updated README
</commit_message>
<xml_diff>
--- a/README.docx
+++ b/README.docx
@@ -195,10 +195,30 @@
           <w:rFonts w:ascii="Cambria" w:hAnsi="Cambria"/>
           <w:lang w:val="en-US"/>
         </w:rPr>
-        <w:t>store the executable file inside ‘src’.</w:t>
-      </w:r>
-    </w:p>
-    <w:bookmarkEnd w:id="0"/>
+        <w:t>store the executable file inside</w:t>
+      </w:r>
+      <w:r>
+        <w:rPr>
+          <w:rFonts w:ascii="Cambria" w:hAnsi="Cambria"/>
+          <w:lang w:val="en-US"/>
+        </w:rPr>
+        <w:t xml:space="preserve"> the</w:t>
+      </w:r>
+      <w:r>
+        <w:rPr>
+          <w:rFonts w:ascii="Cambria" w:hAnsi="Cambria"/>
+          <w:lang w:val="en-US"/>
+        </w:rPr>
+        <w:t xml:space="preserve"> ‘src’</w:t>
+      </w:r>
+      <w:r>
+        <w:rPr>
+          <w:rFonts w:ascii="Cambria" w:hAnsi="Cambria"/>
+          <w:lang w:val="en-US"/>
+        </w:rPr>
+        <w:t xml:space="preserve"> directory.</w:t>
+      </w:r>
+    </w:p>
     <w:p>
       <w:pPr>
         <w:spacing w:after="0"/>
@@ -215,6 +235,7 @@
           <w:rFonts w:ascii="Cambria" w:hAnsi="Cambria"/>
           <w:b/>
           <w:bCs/>
+          <w:color w:val="EE0000"/>
           <w:lang w:val="en-US"/>
         </w:rPr>
       </w:pPr>
@@ -223,546 +244,35 @@
           <w:rFonts w:ascii="Cambria" w:hAnsi="Cambria"/>
           <w:b/>
           <w:bCs/>
-          <w:lang w:val="en-US"/>
-        </w:rPr>
-        <w:t>Diagram of File Structure</w:t>
-      </w:r>
-    </w:p>
-    <w:p>
-      <w:pPr>
-        <w:spacing w:after="0"/>
-        <w:rPr>
-          <w:rFonts w:ascii="Cambria" w:hAnsi="Cambria"/>
-          <w:lang w:val="en-US"/>
-        </w:rPr>
-      </w:pPr>
-      <w:r>
-        <w:rPr>
-          <w:rFonts w:ascii="Cambria" w:hAnsi="Cambria"/>
-          <w:lang w:val="en-US"/>
-        </w:rPr>
-        <w:t>banking_system_azck1e25</w:t>
-      </w:r>
-    </w:p>
-    <w:p>
-      <w:pPr>
-        <w:spacing w:after="0"/>
-        <w:rPr>
-          <w:rFonts w:ascii="Cambria" w:hAnsi="Cambria"/>
-          <w:lang w:val="en-US"/>
-        </w:rPr>
-      </w:pPr>
-      <w:r>
-        <w:rPr>
-          <w:rFonts w:ascii="Cambria" w:hAnsi="Cambria" w:hint="eastAsia"/>
-          <w:lang w:val="en-US"/>
-        </w:rPr>
-        <w:t>├──</w:t>
-      </w:r>
-      <w:r>
-        <w:rPr>
-          <w:rFonts w:ascii="Cambria" w:hAnsi="Cambria"/>
-          <w:lang w:val="en-US"/>
-        </w:rPr>
-        <w:t xml:space="preserve"> </w:t>
-      </w:r>
-      <w:r>
-        <w:rPr>
-          <w:rFonts w:ascii="Cambria" w:hAnsi="Cambria"/>
-          <w:lang w:val="en-US"/>
-        </w:rPr>
-        <w:t>src</w:t>
-      </w:r>
-    </w:p>
-    <w:p>
-      <w:pPr>
-        <w:spacing w:after="0"/>
-        <w:rPr>
-          <w:rFonts w:ascii="Cambria" w:hAnsi="Cambria"/>
-          <w:lang w:val="en-US"/>
-        </w:rPr>
-      </w:pPr>
-      <w:r>
-        <w:rPr>
-          <w:rFonts w:ascii="Cambria" w:hAnsi="Cambria" w:hint="eastAsia"/>
-          <w:lang w:val="en-US"/>
-        </w:rPr>
-        <w:t>│</w:t>
-      </w:r>
-      <w:r>
-        <w:rPr>
-          <w:rFonts w:ascii="Cambria" w:hAnsi="Cambria" w:hint="eastAsia"/>
-          <w:lang w:val="en-US"/>
-        </w:rPr>
-        <w:t xml:space="preserve">   </w:t>
-      </w:r>
-      <w:r>
-        <w:rPr>
-          <w:rFonts w:ascii="Cambria" w:hAnsi="Cambria" w:hint="eastAsia"/>
-          <w:lang w:val="en-US"/>
-        </w:rPr>
-        <w:t>├──</w:t>
-      </w:r>
-      <w:r>
-        <w:rPr>
-          <w:rFonts w:ascii="Cambria" w:hAnsi="Cambria" w:hint="eastAsia"/>
-          <w:lang w:val="en-US"/>
-        </w:rPr>
-        <w:t xml:space="preserve"> </w:t>
-      </w:r>
-      <w:r>
-        <w:rPr>
-          <w:rFonts w:ascii="Cambria" w:hAnsi="Cambria"/>
-          <w:lang w:val="en-US"/>
-        </w:rPr>
-        <w:t>create-</w:t>
-      </w:r>
-      <w:proofErr w:type="spellStart"/>
-      <w:r>
-        <w:rPr>
-          <w:rFonts w:ascii="Cambria" w:hAnsi="Cambria"/>
-          <w:lang w:val="en-US"/>
-        </w:rPr>
-        <w:t>account.h</w:t>
-      </w:r>
-      <w:proofErr w:type="spellEnd"/>
-    </w:p>
-    <w:p>
-      <w:pPr>
-        <w:spacing w:after="0"/>
-        <w:rPr>
-          <w:rFonts w:ascii="Cambria" w:hAnsi="Cambria"/>
-          <w:lang w:val="en-US"/>
-        </w:rPr>
-      </w:pPr>
-      <w:r>
-        <w:rPr>
-          <w:rFonts w:ascii="Cambria" w:hAnsi="Cambria" w:hint="eastAsia"/>
-          <w:lang w:val="en-US"/>
-        </w:rPr>
-        <w:t>│</w:t>
-      </w:r>
-      <w:r>
-        <w:rPr>
-          <w:rFonts w:ascii="Cambria" w:hAnsi="Cambria" w:hint="eastAsia"/>
-          <w:lang w:val="en-US"/>
-        </w:rPr>
-        <w:t xml:space="preserve">   </w:t>
-      </w:r>
-      <w:r>
-        <w:rPr>
-          <w:rFonts w:ascii="Cambria" w:hAnsi="Cambria" w:hint="eastAsia"/>
-          <w:lang w:val="en-US"/>
-        </w:rPr>
-        <w:t>├──</w:t>
-      </w:r>
-      <w:r>
-        <w:rPr>
-          <w:rFonts w:ascii="Cambria" w:hAnsi="Cambria" w:hint="eastAsia"/>
-          <w:lang w:val="en-US"/>
-        </w:rPr>
-        <w:t xml:space="preserve"> </w:t>
-      </w:r>
-      <w:r>
-        <w:rPr>
-          <w:rFonts w:ascii="Cambria" w:hAnsi="Cambria"/>
-          <w:lang w:val="en-US"/>
-        </w:rPr>
-        <w:t>delete-</w:t>
-      </w:r>
-      <w:proofErr w:type="spellStart"/>
-      <w:r>
-        <w:rPr>
-          <w:rFonts w:ascii="Cambria" w:hAnsi="Cambria"/>
-          <w:lang w:val="en-US"/>
-        </w:rPr>
-        <w:t>account.h</w:t>
-      </w:r>
-      <w:proofErr w:type="spellEnd"/>
-    </w:p>
-    <w:p>
-      <w:pPr>
-        <w:spacing w:after="0"/>
-        <w:rPr>
-          <w:rFonts w:ascii="Cambria" w:hAnsi="Cambria"/>
-          <w:lang w:val="en-US"/>
-        </w:rPr>
-      </w:pPr>
-      <w:r>
-        <w:rPr>
-          <w:rFonts w:ascii="Cambria" w:hAnsi="Cambria" w:hint="eastAsia"/>
-          <w:lang w:val="en-US"/>
-        </w:rPr>
-        <w:t>│</w:t>
-      </w:r>
-      <w:r>
-        <w:rPr>
-          <w:rFonts w:ascii="Cambria" w:hAnsi="Cambria" w:hint="eastAsia"/>
-          <w:lang w:val="en-US"/>
-        </w:rPr>
-        <w:t xml:space="preserve">   </w:t>
-      </w:r>
-      <w:r>
-        <w:rPr>
-          <w:rFonts w:ascii="Cambria" w:hAnsi="Cambria" w:hint="eastAsia"/>
-          <w:lang w:val="en-US"/>
-        </w:rPr>
-        <w:t>├──</w:t>
-      </w:r>
-      <w:r>
-        <w:rPr>
-          <w:rFonts w:ascii="Cambria" w:hAnsi="Cambria" w:hint="eastAsia"/>
-          <w:lang w:val="en-US"/>
-        </w:rPr>
-        <w:t xml:space="preserve"> </w:t>
-      </w:r>
-      <w:r>
-        <w:rPr>
-          <w:rFonts w:ascii="Cambria" w:hAnsi="Cambria"/>
-          <w:lang w:val="en-US"/>
-        </w:rPr>
-        <w:t>dep-wit-</w:t>
-      </w:r>
-      <w:proofErr w:type="spellStart"/>
-      <w:r>
-        <w:rPr>
-          <w:rFonts w:ascii="Cambria" w:hAnsi="Cambria"/>
-          <w:lang w:val="en-US"/>
-        </w:rPr>
-        <w:t>rem.h</w:t>
-      </w:r>
-      <w:proofErr w:type="spellEnd"/>
-    </w:p>
-    <w:p>
-      <w:pPr>
-        <w:spacing w:after="0"/>
-        <w:rPr>
-          <w:rFonts w:ascii="Cambria" w:hAnsi="Cambria"/>
-          <w:lang w:val="en-US"/>
-        </w:rPr>
-      </w:pPr>
-      <w:r>
-        <w:rPr>
-          <w:rFonts w:ascii="Cambria" w:hAnsi="Cambria" w:hint="eastAsia"/>
-          <w:lang w:val="en-US"/>
-        </w:rPr>
-        <w:t>│</w:t>
-      </w:r>
-      <w:r>
-        <w:rPr>
-          <w:rFonts w:ascii="Cambria" w:hAnsi="Cambria" w:hint="eastAsia"/>
-          <w:lang w:val="en-US"/>
-        </w:rPr>
-        <w:t xml:space="preserve">   </w:t>
-      </w:r>
-      <w:r>
-        <w:rPr>
-          <w:rFonts w:ascii="Cambria" w:hAnsi="Cambria" w:hint="eastAsia"/>
-          <w:lang w:val="en-US"/>
-        </w:rPr>
-        <w:t>├──</w:t>
-      </w:r>
-      <w:r>
-        <w:rPr>
-          <w:rFonts w:ascii="Cambria" w:hAnsi="Cambria" w:hint="eastAsia"/>
-          <w:lang w:val="en-US"/>
-        </w:rPr>
-        <w:t xml:space="preserve"> </w:t>
-      </w:r>
-      <w:r>
-        <w:rPr>
-          <w:rFonts w:ascii="Cambria" w:hAnsi="Cambria"/>
-          <w:lang w:val="en-US"/>
-        </w:rPr>
-        <w:t>input-</w:t>
-      </w:r>
-      <w:proofErr w:type="spellStart"/>
-      <w:r>
-        <w:rPr>
-          <w:rFonts w:ascii="Cambria" w:hAnsi="Cambria"/>
-          <w:lang w:val="en-US"/>
-        </w:rPr>
-        <w:t>handling.h</w:t>
-      </w:r>
-      <w:proofErr w:type="spellEnd"/>
-    </w:p>
-    <w:p>
-      <w:pPr>
-        <w:spacing w:after="0"/>
-        <w:rPr>
-          <w:rFonts w:ascii="Cambria" w:hAnsi="Cambria"/>
-          <w:lang w:val="en-US"/>
-        </w:rPr>
-      </w:pPr>
-      <w:r>
-        <w:rPr>
-          <w:rFonts w:ascii="Cambria" w:hAnsi="Cambria" w:hint="eastAsia"/>
-          <w:lang w:val="en-US"/>
-        </w:rPr>
-        <w:t>│</w:t>
-      </w:r>
-      <w:r>
-        <w:rPr>
-          <w:rFonts w:ascii="Cambria" w:hAnsi="Cambria" w:hint="eastAsia"/>
-          <w:lang w:val="en-US"/>
-        </w:rPr>
-        <w:t xml:space="preserve">   </w:t>
-      </w:r>
-      <w:r>
-        <w:rPr>
-          <w:rFonts w:ascii="Cambria" w:hAnsi="Cambria" w:hint="eastAsia"/>
-          <w:lang w:val="en-US"/>
-        </w:rPr>
-        <w:t>├──</w:t>
-      </w:r>
-      <w:r>
-        <w:rPr>
-          <w:rFonts w:ascii="Cambria" w:hAnsi="Cambria" w:hint="eastAsia"/>
-          <w:lang w:val="en-US"/>
-        </w:rPr>
-        <w:t xml:space="preserve"> </w:t>
-      </w:r>
-      <w:r>
-        <w:rPr>
-          <w:rFonts w:ascii="Cambria" w:hAnsi="Cambria"/>
-          <w:lang w:val="en-US"/>
-        </w:rPr>
-        <w:t>main.c</w:t>
-      </w:r>
-    </w:p>
-    <w:p>
-      <w:pPr>
-        <w:spacing w:after="0"/>
-        <w:rPr>
-          <w:rFonts w:ascii="Cambria" w:hAnsi="Cambria"/>
-          <w:lang w:val="en-US"/>
-        </w:rPr>
-      </w:pPr>
-      <w:r>
-        <w:rPr>
-          <w:rFonts w:ascii="Cambria" w:hAnsi="Cambria" w:hint="eastAsia"/>
-          <w:lang w:val="en-US"/>
-        </w:rPr>
-        <w:t>│</w:t>
-      </w:r>
-      <w:r>
-        <w:rPr>
-          <w:rFonts w:ascii="Cambria" w:hAnsi="Cambria" w:hint="eastAsia"/>
-          <w:lang w:val="en-US"/>
-        </w:rPr>
-        <w:t xml:space="preserve">   </w:t>
-      </w:r>
-      <w:r>
-        <w:rPr>
-          <w:rFonts w:ascii="Cambria" w:hAnsi="Cambria" w:hint="eastAsia"/>
-          <w:lang w:val="en-US"/>
-        </w:rPr>
-        <w:t>└──</w:t>
-      </w:r>
-      <w:r>
-        <w:rPr>
-          <w:rFonts w:ascii="Cambria" w:hAnsi="Cambria"/>
-          <w:lang w:val="en-US"/>
-        </w:rPr>
-        <w:t xml:space="preserve"> main.exe</w:t>
-      </w:r>
-    </w:p>
-    <w:p>
-      <w:pPr>
-        <w:spacing w:after="0"/>
-        <w:rPr>
-          <w:rFonts w:ascii="Cambria" w:hAnsi="Cambria"/>
-          <w:lang w:val="en-US"/>
-        </w:rPr>
-      </w:pPr>
-      <w:r>
-        <w:rPr>
-          <w:rFonts w:ascii="Cambria" w:hAnsi="Cambria" w:hint="eastAsia"/>
-          <w:lang w:val="en-US"/>
-        </w:rPr>
-        <w:t>├──</w:t>
-      </w:r>
-      <w:r>
-        <w:rPr>
-          <w:rFonts w:ascii="Cambria" w:hAnsi="Cambria"/>
-          <w:lang w:val="en-US"/>
-        </w:rPr>
-        <w:t xml:space="preserve"> database</w:t>
-      </w:r>
-    </w:p>
-    <w:p>
-      <w:pPr>
-        <w:spacing w:after="0"/>
-        <w:rPr>
-          <w:rFonts w:ascii="Cambria" w:hAnsi="Cambria"/>
-          <w:lang w:val="en-US"/>
-        </w:rPr>
-      </w:pPr>
-      <w:r>
-        <w:rPr>
-          <w:rFonts w:ascii="Cambria" w:hAnsi="Cambria" w:hint="eastAsia"/>
-          <w:lang w:val="en-US"/>
-        </w:rPr>
-        <w:t>│</w:t>
-      </w:r>
-      <w:r>
-        <w:rPr>
-          <w:rFonts w:ascii="Cambria" w:hAnsi="Cambria" w:hint="eastAsia"/>
-          <w:lang w:val="en-US"/>
-        </w:rPr>
-        <w:t xml:space="preserve">   </w:t>
-      </w:r>
-      <w:r>
-        <w:rPr>
-          <w:rFonts w:ascii="Cambria" w:hAnsi="Cambria" w:hint="eastAsia"/>
-          <w:lang w:val="en-US"/>
-        </w:rPr>
-        <w:t>├──</w:t>
-      </w:r>
-      <w:r>
-        <w:rPr>
-          <w:rFonts w:ascii="Cambria" w:hAnsi="Cambria" w:hint="eastAsia"/>
-          <w:lang w:val="en-US"/>
-        </w:rPr>
-        <w:t xml:space="preserve"> </w:t>
-      </w:r>
-      <w:r>
-        <w:rPr>
-          <w:rFonts w:ascii="Cambria" w:hAnsi="Cambria"/>
-          <w:lang w:val="en-US"/>
-        </w:rPr>
-        <w:t>index.txt</w:t>
-      </w:r>
-    </w:p>
-    <w:p>
-      <w:pPr>
-        <w:spacing w:after="0"/>
-        <w:rPr>
-          <w:rFonts w:ascii="Cambria" w:hAnsi="Cambria"/>
-          <w:lang w:val="en-US"/>
-        </w:rPr>
-      </w:pPr>
-      <w:r>
-        <w:rPr>
-          <w:rFonts w:ascii="Cambria" w:hAnsi="Cambria" w:hint="eastAsia"/>
-          <w:lang w:val="en-US"/>
-        </w:rPr>
-        <w:t>│</w:t>
-      </w:r>
-      <w:r>
-        <w:rPr>
-          <w:rFonts w:ascii="Cambria" w:hAnsi="Cambria" w:hint="eastAsia"/>
-          <w:lang w:val="en-US"/>
-        </w:rPr>
-        <w:t xml:space="preserve">   </w:t>
-      </w:r>
-      <w:r>
-        <w:rPr>
-          <w:rFonts w:ascii="Cambria" w:hAnsi="Cambria" w:hint="eastAsia"/>
-          <w:lang w:val="en-US"/>
-        </w:rPr>
-        <w:t>└──</w:t>
-      </w:r>
-      <w:r>
-        <w:rPr>
-          <w:rFonts w:ascii="Cambria" w:hAnsi="Cambria" w:hint="eastAsia"/>
-          <w:lang w:val="en-US"/>
-        </w:rPr>
-        <w:t xml:space="preserve"> </w:t>
-      </w:r>
-      <w:r>
-        <w:rPr>
-          <w:rFonts w:ascii="Cambria" w:hAnsi="Cambria"/>
-          <w:lang w:val="en-US"/>
-        </w:rPr>
-        <w:t>transaction.log</w:t>
-      </w:r>
-    </w:p>
-    <w:p>
-      <w:pPr>
-        <w:spacing w:after="0"/>
-        <w:rPr>
-          <w:rFonts w:ascii="Cambria" w:hAnsi="Cambria"/>
-          <w:lang w:val="en-US"/>
-        </w:rPr>
-      </w:pPr>
-      <w:r>
-        <w:rPr>
-          <w:rFonts w:ascii="Cambria" w:hAnsi="Cambria" w:hint="eastAsia"/>
-          <w:lang w:val="en-US"/>
-        </w:rPr>
-        <w:t>├──</w:t>
-      </w:r>
-      <w:r>
-        <w:rPr>
-          <w:rFonts w:ascii="Cambria" w:hAnsi="Cambria"/>
-          <w:lang w:val="en-US"/>
-        </w:rPr>
-        <w:t xml:space="preserve"> </w:t>
-      </w:r>
-      <w:r>
-        <w:rPr>
-          <w:rFonts w:ascii="Cambria" w:hAnsi="Cambria"/>
-          <w:lang w:val="en-US"/>
-        </w:rPr>
-        <w:t>COMP1312-CW_Draft</w:t>
-      </w:r>
-      <w:r>
-        <w:rPr>
-          <w:rFonts w:ascii="Cambria" w:hAnsi="Cambria"/>
-          <w:lang w:val="en-US"/>
-        </w:rPr>
-        <w:t>.pdf</w:t>
-      </w:r>
-    </w:p>
-    <w:p>
-      <w:pPr>
-        <w:spacing w:after="0"/>
-        <w:rPr>
-          <w:rFonts w:ascii="Cambria" w:hAnsi="Cambria"/>
-          <w:lang w:val="en-US"/>
-        </w:rPr>
-      </w:pPr>
-      <w:r>
-        <w:rPr>
-          <w:rFonts w:ascii="Cambria" w:hAnsi="Cambria" w:hint="eastAsia"/>
-          <w:lang w:val="en-US"/>
-        </w:rPr>
-        <w:t>└──</w:t>
-      </w:r>
-      <w:r>
-        <w:rPr>
-          <w:rFonts w:ascii="Cambria" w:hAnsi="Cambria" w:hint="eastAsia"/>
-          <w:lang w:val="en-US"/>
-        </w:rPr>
-        <w:t xml:space="preserve"> </w:t>
-      </w:r>
-      <w:r>
-        <w:rPr>
-          <w:rFonts w:ascii="Cambria" w:hAnsi="Cambria"/>
-          <w:lang w:val="en-US"/>
-        </w:rPr>
-        <w:t>README.docx</w:t>
-      </w:r>
-    </w:p>
-    <w:p>
-      <w:pPr>
-        <w:spacing w:after="0"/>
-        <w:rPr>
-          <w:rFonts w:ascii="Cambria" w:hAnsi="Cambria"/>
-          <w:lang w:val="en-US"/>
-        </w:rPr>
-      </w:pPr>
-    </w:p>
-    <w:p>
-      <w:pPr>
+          <w:color w:val="EE0000"/>
+          <w:lang w:val="en-US"/>
+        </w:rPr>
+        <w:t>IMPORTANT:</w:t>
+      </w:r>
+      <w:r>
         <w:rPr>
           <w:rFonts w:ascii="Cambria" w:hAnsi="Cambria"/>
           <w:b/>
           <w:bCs/>
-          <w:lang w:val="en-US"/>
-        </w:rPr>
-      </w:pPr>
+          <w:color w:val="EE0000"/>
+          <w:lang w:val="en-US"/>
+        </w:rPr>
+        <w:t xml:space="preserve"> </w:t>
+      </w:r>
+      <w:r>
+        <w:rPr>
+          <w:rFonts w:ascii="Cambria" w:hAnsi="Cambria"/>
+          <w:lang w:val="en-US"/>
+        </w:rPr>
+        <w:t>Please run main.exe from the command line</w:t>
+      </w:r>
+      <w:r>
+        <w:rPr>
+          <w:rFonts w:ascii="Cambria" w:hAnsi="Cambria"/>
+          <w:lang w:val="en-US"/>
+        </w:rPr>
+        <w:t xml:space="preserve"> after navigating to the program’s directory. </w:t>
+      </w:r>
       <w:r>
         <w:rPr>
           <w:rFonts w:ascii="Cambria" w:hAnsi="Cambria"/>
@@ -770,6 +280,615 @@
           <w:bCs/>
           <w:lang w:val="en-US"/>
         </w:rPr>
+        <w:t>DO NOT</w:t>
+      </w:r>
+      <w:r>
+        <w:rPr>
+          <w:rFonts w:ascii="Cambria" w:hAnsi="Cambria"/>
+          <w:lang w:val="en-US"/>
+        </w:rPr>
+        <w:t xml:space="preserve"> launch main.exe by double-clicking the file</w:t>
+      </w:r>
+      <w:r>
+        <w:rPr>
+          <w:rFonts w:ascii="Cambria" w:hAnsi="Cambria"/>
+          <w:lang w:val="en-US"/>
+        </w:rPr>
+        <w:t>.</w:t>
+      </w:r>
+    </w:p>
+    <w:bookmarkEnd w:id="0"/>
+    <w:p>
+      <w:pPr>
+        <w:spacing w:after="0"/>
+        <w:rPr>
+          <w:rFonts w:ascii="Cambria" w:hAnsi="Cambria"/>
+          <w:lang w:val="en-US"/>
+        </w:rPr>
+      </w:pPr>
+    </w:p>
+    <w:p>
+      <w:pPr>
+        <w:spacing w:after="0"/>
+        <w:rPr>
+          <w:rFonts w:ascii="Cambria" w:hAnsi="Cambria"/>
+          <w:b/>
+          <w:bCs/>
+          <w:lang w:val="en-US"/>
+        </w:rPr>
+      </w:pPr>
+      <w:r>
+        <w:rPr>
+          <w:rFonts w:ascii="Cambria" w:hAnsi="Cambria"/>
+          <w:b/>
+          <w:bCs/>
+          <w:lang w:val="en-US"/>
+        </w:rPr>
+        <w:t>Diagram of File Structure</w:t>
+      </w:r>
+    </w:p>
+    <w:p>
+      <w:pPr>
+        <w:spacing w:after="0"/>
+        <w:rPr>
+          <w:rFonts w:ascii="Cambria" w:hAnsi="Cambria"/>
+          <w:lang w:val="en-US"/>
+        </w:rPr>
+      </w:pPr>
+      <w:r>
+        <w:rPr>
+          <w:rFonts w:ascii="Cambria" w:hAnsi="Cambria"/>
+          <w:lang w:val="en-US"/>
+        </w:rPr>
+        <w:t>banking_system_azck1e25</w:t>
+      </w:r>
+    </w:p>
+    <w:p>
+      <w:pPr>
+        <w:spacing w:after="0"/>
+        <w:rPr>
+          <w:rFonts w:ascii="Cambria" w:hAnsi="Cambria"/>
+          <w:lang w:val="en-US"/>
+        </w:rPr>
+      </w:pPr>
+      <w:r>
+        <w:rPr>
+          <w:rFonts w:ascii="Cambria" w:hAnsi="Cambria" w:hint="eastAsia"/>
+          <w:lang w:val="en-US"/>
+        </w:rPr>
+        <w:t>├──</w:t>
+      </w:r>
+      <w:r>
+        <w:rPr>
+          <w:rFonts w:ascii="Cambria" w:hAnsi="Cambria"/>
+          <w:lang w:val="en-US"/>
+        </w:rPr>
+        <w:t xml:space="preserve"> </w:t>
+      </w:r>
+      <w:r>
+        <w:rPr>
+          <w:rFonts w:ascii="Cambria" w:hAnsi="Cambria"/>
+          <w:lang w:val="en-US"/>
+        </w:rPr>
+        <w:t>src</w:t>
+      </w:r>
+    </w:p>
+    <w:p>
+      <w:pPr>
+        <w:spacing w:after="0"/>
+        <w:rPr>
+          <w:rFonts w:ascii="Cambria" w:hAnsi="Cambria"/>
+          <w:lang w:val="en-US"/>
+        </w:rPr>
+      </w:pPr>
+      <w:r>
+        <w:rPr>
+          <w:rFonts w:ascii="Cambria" w:hAnsi="Cambria" w:hint="eastAsia"/>
+          <w:lang w:val="en-US"/>
+        </w:rPr>
+        <w:t>│</w:t>
+      </w:r>
+      <w:r>
+        <w:rPr>
+          <w:rFonts w:ascii="Cambria" w:hAnsi="Cambria" w:hint="eastAsia"/>
+          <w:lang w:val="en-US"/>
+        </w:rPr>
+        <w:t xml:space="preserve">   </w:t>
+      </w:r>
+      <w:r>
+        <w:rPr>
+          <w:rFonts w:ascii="Cambria" w:hAnsi="Cambria" w:hint="eastAsia"/>
+          <w:lang w:val="en-US"/>
+        </w:rPr>
+        <w:t>├──</w:t>
+      </w:r>
+      <w:r>
+        <w:rPr>
+          <w:rFonts w:ascii="Cambria" w:hAnsi="Cambria" w:hint="eastAsia"/>
+          <w:lang w:val="en-US"/>
+        </w:rPr>
+        <w:t xml:space="preserve"> </w:t>
+      </w:r>
+      <w:r>
+        <w:rPr>
+          <w:rFonts w:ascii="Cambria" w:hAnsi="Cambria"/>
+          <w:lang w:val="en-US"/>
+        </w:rPr>
+        <w:t>create-</w:t>
+      </w:r>
+      <w:proofErr w:type="spellStart"/>
+      <w:r>
+        <w:rPr>
+          <w:rFonts w:ascii="Cambria" w:hAnsi="Cambria"/>
+          <w:lang w:val="en-US"/>
+        </w:rPr>
+        <w:t>account.h</w:t>
+      </w:r>
+      <w:proofErr w:type="spellEnd"/>
+    </w:p>
+    <w:p>
+      <w:pPr>
+        <w:spacing w:after="0"/>
+        <w:rPr>
+          <w:rFonts w:ascii="Cambria" w:hAnsi="Cambria"/>
+          <w:lang w:val="en-US"/>
+        </w:rPr>
+      </w:pPr>
+      <w:r>
+        <w:rPr>
+          <w:rFonts w:ascii="Cambria" w:hAnsi="Cambria" w:hint="eastAsia"/>
+          <w:lang w:val="en-US"/>
+        </w:rPr>
+        <w:t>│</w:t>
+      </w:r>
+      <w:r>
+        <w:rPr>
+          <w:rFonts w:ascii="Cambria" w:hAnsi="Cambria" w:hint="eastAsia"/>
+          <w:lang w:val="en-US"/>
+        </w:rPr>
+        <w:t xml:space="preserve">   </w:t>
+      </w:r>
+      <w:r>
+        <w:rPr>
+          <w:rFonts w:ascii="Cambria" w:hAnsi="Cambria" w:hint="eastAsia"/>
+          <w:lang w:val="en-US"/>
+        </w:rPr>
+        <w:t>├──</w:t>
+      </w:r>
+      <w:r>
+        <w:rPr>
+          <w:rFonts w:ascii="Cambria" w:hAnsi="Cambria" w:hint="eastAsia"/>
+          <w:lang w:val="en-US"/>
+        </w:rPr>
+        <w:t xml:space="preserve"> </w:t>
+      </w:r>
+      <w:r>
+        <w:rPr>
+          <w:rFonts w:ascii="Cambria" w:hAnsi="Cambria"/>
+          <w:lang w:val="en-US"/>
+        </w:rPr>
+        <w:t>delete-</w:t>
+      </w:r>
+      <w:proofErr w:type="spellStart"/>
+      <w:r>
+        <w:rPr>
+          <w:rFonts w:ascii="Cambria" w:hAnsi="Cambria"/>
+          <w:lang w:val="en-US"/>
+        </w:rPr>
+        <w:t>account.h</w:t>
+      </w:r>
+      <w:proofErr w:type="spellEnd"/>
+    </w:p>
+    <w:p>
+      <w:pPr>
+        <w:spacing w:after="0"/>
+        <w:rPr>
+          <w:rFonts w:ascii="Cambria" w:hAnsi="Cambria"/>
+          <w:lang w:val="en-US"/>
+        </w:rPr>
+      </w:pPr>
+      <w:r>
+        <w:rPr>
+          <w:rFonts w:ascii="Cambria" w:hAnsi="Cambria" w:hint="eastAsia"/>
+          <w:lang w:val="en-US"/>
+        </w:rPr>
+        <w:t>│</w:t>
+      </w:r>
+      <w:r>
+        <w:rPr>
+          <w:rFonts w:ascii="Cambria" w:hAnsi="Cambria" w:hint="eastAsia"/>
+          <w:lang w:val="en-US"/>
+        </w:rPr>
+        <w:t xml:space="preserve">   </w:t>
+      </w:r>
+      <w:r>
+        <w:rPr>
+          <w:rFonts w:ascii="Cambria" w:hAnsi="Cambria" w:hint="eastAsia"/>
+          <w:lang w:val="en-US"/>
+        </w:rPr>
+        <w:t>├──</w:t>
+      </w:r>
+      <w:r>
+        <w:rPr>
+          <w:rFonts w:ascii="Cambria" w:hAnsi="Cambria" w:hint="eastAsia"/>
+          <w:lang w:val="en-US"/>
+        </w:rPr>
+        <w:t xml:space="preserve"> </w:t>
+      </w:r>
+      <w:r>
+        <w:rPr>
+          <w:rFonts w:ascii="Cambria" w:hAnsi="Cambria"/>
+          <w:lang w:val="en-US"/>
+        </w:rPr>
+        <w:t>dep-wit-</w:t>
+      </w:r>
+      <w:proofErr w:type="spellStart"/>
+      <w:r>
+        <w:rPr>
+          <w:rFonts w:ascii="Cambria" w:hAnsi="Cambria"/>
+          <w:lang w:val="en-US"/>
+        </w:rPr>
+        <w:t>rem.h</w:t>
+      </w:r>
+      <w:proofErr w:type="spellEnd"/>
+    </w:p>
+    <w:p>
+      <w:pPr>
+        <w:spacing w:after="0"/>
+        <w:rPr>
+          <w:rFonts w:ascii="Cambria" w:hAnsi="Cambria"/>
+          <w:lang w:val="en-US"/>
+        </w:rPr>
+      </w:pPr>
+      <w:r>
+        <w:rPr>
+          <w:rFonts w:ascii="Cambria" w:hAnsi="Cambria" w:hint="eastAsia"/>
+          <w:lang w:val="en-US"/>
+        </w:rPr>
+        <w:t>│</w:t>
+      </w:r>
+      <w:r>
+        <w:rPr>
+          <w:rFonts w:ascii="Cambria" w:hAnsi="Cambria" w:hint="eastAsia"/>
+          <w:lang w:val="en-US"/>
+        </w:rPr>
+        <w:t xml:space="preserve">   </w:t>
+      </w:r>
+      <w:r>
+        <w:rPr>
+          <w:rFonts w:ascii="Cambria" w:hAnsi="Cambria" w:hint="eastAsia"/>
+          <w:lang w:val="en-US"/>
+        </w:rPr>
+        <w:t>├──</w:t>
+      </w:r>
+      <w:r>
+        <w:rPr>
+          <w:rFonts w:ascii="Cambria" w:hAnsi="Cambria" w:hint="eastAsia"/>
+          <w:lang w:val="en-US"/>
+        </w:rPr>
+        <w:t xml:space="preserve"> </w:t>
+      </w:r>
+      <w:r>
+        <w:rPr>
+          <w:rFonts w:ascii="Cambria" w:hAnsi="Cambria"/>
+          <w:lang w:val="en-US"/>
+        </w:rPr>
+        <w:t>input-</w:t>
+      </w:r>
+      <w:proofErr w:type="spellStart"/>
+      <w:r>
+        <w:rPr>
+          <w:rFonts w:ascii="Cambria" w:hAnsi="Cambria"/>
+          <w:lang w:val="en-US"/>
+        </w:rPr>
+        <w:t>handling.h</w:t>
+      </w:r>
+      <w:proofErr w:type="spellEnd"/>
+    </w:p>
+    <w:p>
+      <w:pPr>
+        <w:spacing w:after="0"/>
+        <w:rPr>
+          <w:rFonts w:ascii="Cambria" w:hAnsi="Cambria"/>
+          <w:lang w:val="en-US"/>
+        </w:rPr>
+      </w:pPr>
+      <w:r>
+        <w:rPr>
+          <w:rFonts w:ascii="Cambria" w:hAnsi="Cambria" w:hint="eastAsia"/>
+          <w:lang w:val="en-US"/>
+        </w:rPr>
+        <w:t>│</w:t>
+      </w:r>
+      <w:r>
+        <w:rPr>
+          <w:rFonts w:ascii="Cambria" w:hAnsi="Cambria" w:hint="eastAsia"/>
+          <w:lang w:val="en-US"/>
+        </w:rPr>
+        <w:t xml:space="preserve">   </w:t>
+      </w:r>
+      <w:r>
+        <w:rPr>
+          <w:rFonts w:ascii="Cambria" w:hAnsi="Cambria" w:hint="eastAsia"/>
+          <w:lang w:val="en-US"/>
+        </w:rPr>
+        <w:t>├──</w:t>
+      </w:r>
+      <w:r>
+        <w:rPr>
+          <w:rFonts w:ascii="Cambria" w:hAnsi="Cambria" w:hint="eastAsia"/>
+          <w:lang w:val="en-US"/>
+        </w:rPr>
+        <w:t xml:space="preserve"> </w:t>
+      </w:r>
+      <w:r>
+        <w:rPr>
+          <w:rFonts w:ascii="Cambria" w:hAnsi="Cambria"/>
+          <w:lang w:val="en-US"/>
+        </w:rPr>
+        <w:t>main.c</w:t>
+      </w:r>
+    </w:p>
+    <w:p>
+      <w:pPr>
+        <w:spacing w:after="0"/>
+        <w:rPr>
+          <w:rFonts w:ascii="Cambria" w:hAnsi="Cambria"/>
+          <w:lang w:val="en-US"/>
+        </w:rPr>
+      </w:pPr>
+      <w:r>
+        <w:rPr>
+          <w:rFonts w:ascii="Cambria" w:hAnsi="Cambria" w:hint="eastAsia"/>
+          <w:lang w:val="en-US"/>
+        </w:rPr>
+        <w:t>│</w:t>
+      </w:r>
+      <w:r>
+        <w:rPr>
+          <w:rFonts w:ascii="Cambria" w:hAnsi="Cambria" w:hint="eastAsia"/>
+          <w:lang w:val="en-US"/>
+        </w:rPr>
+        <w:t xml:space="preserve">   </w:t>
+      </w:r>
+      <w:r>
+        <w:rPr>
+          <w:rFonts w:ascii="Cambria" w:hAnsi="Cambria" w:hint="eastAsia"/>
+          <w:lang w:val="en-US"/>
+        </w:rPr>
+        <w:t>└──</w:t>
+      </w:r>
+      <w:r>
+        <w:rPr>
+          <w:rFonts w:ascii="Cambria" w:hAnsi="Cambria"/>
+          <w:lang w:val="en-US"/>
+        </w:rPr>
+        <w:t xml:space="preserve"> main.exe</w:t>
+      </w:r>
+    </w:p>
+    <w:p>
+      <w:pPr>
+        <w:spacing w:after="0"/>
+        <w:rPr>
+          <w:rFonts w:ascii="Cambria" w:hAnsi="Cambria"/>
+          <w:lang w:val="en-US"/>
+        </w:rPr>
+      </w:pPr>
+      <w:r>
+        <w:rPr>
+          <w:rFonts w:ascii="Cambria" w:hAnsi="Cambria" w:hint="eastAsia"/>
+          <w:lang w:val="en-US"/>
+        </w:rPr>
+        <w:t>├──</w:t>
+      </w:r>
+      <w:r>
+        <w:rPr>
+          <w:rFonts w:ascii="Cambria" w:hAnsi="Cambria"/>
+          <w:lang w:val="en-US"/>
+        </w:rPr>
+        <w:t xml:space="preserve"> database</w:t>
+      </w:r>
+    </w:p>
+    <w:p>
+      <w:pPr>
+        <w:spacing w:after="0"/>
+        <w:rPr>
+          <w:rFonts w:ascii="Cambria" w:hAnsi="Cambria"/>
+          <w:lang w:val="en-US"/>
+        </w:rPr>
+      </w:pPr>
+      <w:r>
+        <w:rPr>
+          <w:rFonts w:ascii="Cambria" w:hAnsi="Cambria" w:hint="eastAsia"/>
+          <w:lang w:val="en-US"/>
+        </w:rPr>
+        <w:t>│</w:t>
+      </w:r>
+      <w:r>
+        <w:rPr>
+          <w:rFonts w:ascii="Cambria" w:hAnsi="Cambria" w:hint="eastAsia"/>
+          <w:lang w:val="en-US"/>
+        </w:rPr>
+        <w:t xml:space="preserve">   </w:t>
+      </w:r>
+      <w:r>
+        <w:rPr>
+          <w:rFonts w:ascii="Cambria" w:hAnsi="Cambria" w:hint="eastAsia"/>
+          <w:lang w:val="en-US"/>
+        </w:rPr>
+        <w:t>├──</w:t>
+      </w:r>
+      <w:r>
+        <w:rPr>
+          <w:rFonts w:ascii="Cambria" w:hAnsi="Cambria" w:hint="eastAsia"/>
+          <w:lang w:val="en-US"/>
+        </w:rPr>
+        <w:t xml:space="preserve"> </w:t>
+      </w:r>
+      <w:r>
+        <w:rPr>
+          <w:rFonts w:ascii="Cambria" w:hAnsi="Cambria"/>
+          <w:lang w:val="en-US"/>
+        </w:rPr>
+        <w:t>index.txt</w:t>
+      </w:r>
+    </w:p>
+    <w:p>
+      <w:pPr>
+        <w:spacing w:after="0"/>
+        <w:rPr>
+          <w:rFonts w:ascii="Cambria" w:hAnsi="Cambria"/>
+          <w:lang w:val="en-US"/>
+        </w:rPr>
+      </w:pPr>
+      <w:r>
+        <w:rPr>
+          <w:rFonts w:ascii="Cambria" w:hAnsi="Cambria" w:hint="eastAsia"/>
+          <w:lang w:val="en-US"/>
+        </w:rPr>
+        <w:t>│</w:t>
+      </w:r>
+      <w:r>
+        <w:rPr>
+          <w:rFonts w:ascii="Cambria" w:hAnsi="Cambria" w:hint="eastAsia"/>
+          <w:lang w:val="en-US"/>
+        </w:rPr>
+        <w:t xml:space="preserve">   </w:t>
+      </w:r>
+      <w:r>
+        <w:rPr>
+          <w:rFonts w:ascii="Cambria" w:hAnsi="Cambria" w:hint="eastAsia"/>
+          <w:lang w:val="en-US"/>
+        </w:rPr>
+        <w:t>└──</w:t>
+      </w:r>
+      <w:r>
+        <w:rPr>
+          <w:rFonts w:ascii="Cambria" w:hAnsi="Cambria" w:hint="eastAsia"/>
+          <w:lang w:val="en-US"/>
+        </w:rPr>
+        <w:t xml:space="preserve"> </w:t>
+      </w:r>
+      <w:r>
+        <w:rPr>
+          <w:rFonts w:ascii="Cambria" w:hAnsi="Cambria"/>
+          <w:lang w:val="en-US"/>
+        </w:rPr>
+        <w:t>transaction.log</w:t>
+      </w:r>
+    </w:p>
+    <w:p>
+      <w:pPr>
+        <w:spacing w:after="0"/>
+        <w:rPr>
+          <w:rFonts w:ascii="Cambria" w:hAnsi="Cambria"/>
+          <w:lang w:val="en-US"/>
+        </w:rPr>
+      </w:pPr>
+      <w:r>
+        <w:rPr>
+          <w:rFonts w:ascii="Cambria" w:hAnsi="Cambria" w:hint="eastAsia"/>
+          <w:lang w:val="en-US"/>
+        </w:rPr>
+        <w:t>├──</w:t>
+      </w:r>
+      <w:r>
+        <w:rPr>
+          <w:rFonts w:ascii="Cambria" w:hAnsi="Cambria"/>
+          <w:lang w:val="en-US"/>
+        </w:rPr>
+        <w:t xml:space="preserve"> </w:t>
+      </w:r>
+      <w:r>
+        <w:rPr>
+          <w:rFonts w:ascii="Cambria" w:hAnsi="Cambria"/>
+          <w:lang w:val="en-US"/>
+        </w:rPr>
+        <w:t>COMP1312-CW_Draft</w:t>
+      </w:r>
+      <w:r>
+        <w:rPr>
+          <w:rFonts w:ascii="Cambria" w:hAnsi="Cambria"/>
+          <w:lang w:val="en-US"/>
+        </w:rPr>
+        <w:t>.pdf</w:t>
+      </w:r>
+    </w:p>
+    <w:p>
+      <w:pPr>
+        <w:spacing w:after="0"/>
+        <w:rPr>
+          <w:rFonts w:ascii="Cambria" w:hAnsi="Cambria"/>
+          <w:lang w:val="en-US"/>
+        </w:rPr>
+      </w:pPr>
+      <w:r>
+        <w:rPr>
+          <w:rFonts w:ascii="Cambria" w:hAnsi="Cambria" w:hint="eastAsia"/>
+          <w:lang w:val="en-US"/>
+        </w:rPr>
+        <w:t>└──</w:t>
+      </w:r>
+      <w:r>
+        <w:rPr>
+          <w:rFonts w:ascii="Cambria" w:hAnsi="Cambria" w:hint="eastAsia"/>
+          <w:lang w:val="en-US"/>
+        </w:rPr>
+        <w:t xml:space="preserve"> </w:t>
+      </w:r>
+      <w:r>
+        <w:rPr>
+          <w:rFonts w:ascii="Cambria" w:hAnsi="Cambria"/>
+          <w:lang w:val="en-US"/>
+        </w:rPr>
+        <w:t>README.docx</w:t>
+      </w:r>
+    </w:p>
+    <w:p>
+      <w:pPr>
+        <w:spacing w:after="0"/>
+        <w:rPr>
+          <w:rFonts w:ascii="Cambria" w:hAnsi="Cambria"/>
+          <w:lang w:val="en-US"/>
+        </w:rPr>
+      </w:pPr>
+    </w:p>
+    <w:p>
+      <w:pPr>
+        <w:rPr>
+          <w:rFonts w:ascii="Cambria" w:hAnsi="Cambria"/>
+          <w:b/>
+          <w:bCs/>
+          <w:lang w:val="en-US"/>
+        </w:rPr>
+      </w:pPr>
+      <w:r>
+        <w:rPr>
+          <w:rFonts w:ascii="Cambria" w:hAnsi="Cambria"/>
+          <w:b/>
+          <w:bCs/>
+          <w:lang w:val="en-US"/>
+        </w:rPr>
+        <w:br w:type="page"/>
+      </w:r>
+    </w:p>
+    <w:p>
+      <w:pPr>
+        <w:rPr>
+          <w:rFonts w:ascii="Cambria" w:hAnsi="Cambria"/>
+          <w:b/>
+          <w:bCs/>
+          <w:lang w:val="en-US"/>
+        </w:rPr>
+      </w:pPr>
+      <w:r>
+        <w:rPr>
+          <w:rFonts w:ascii="Cambria" w:hAnsi="Cambria"/>
+          <w:b/>
+          <w:bCs/>
+          <w:lang w:val="en-US"/>
+        </w:rPr>
+        <w:lastRenderedPageBreak/>
         <w:t>Usage Instructions</w:t>
       </w:r>
     </w:p>
@@ -904,6 +1023,70 @@
     </w:p>
     <w:p>
       <w:pPr>
+        <w:pStyle w:val="ListParagraph"/>
+        <w:numPr>
+          <w:ilvl w:val="0"/>
+          <w:numId w:val="6"/>
+        </w:numPr>
+        <w:spacing w:after="0"/>
+        <w:rPr>
+          <w:rFonts w:ascii="Cambria" w:hAnsi="Cambria"/>
+          <w:lang w:val="en-US"/>
+        </w:rPr>
+      </w:pPr>
+      <w:r>
+        <w:rPr>
+          <w:rFonts w:ascii="Cambria" w:hAnsi="Cambria"/>
+          <w:lang w:val="en-US"/>
+        </w:rPr>
+        <w:t>To exit the program, enter “exit” (case-insensitive).</w:t>
+      </w:r>
+    </w:p>
+    <w:p>
+      <w:pPr>
+        <w:spacing w:after="0"/>
+        <w:rPr>
+          <w:rFonts w:ascii="Cambria" w:hAnsi="Cambria"/>
+          <w:lang w:val="en-US"/>
+        </w:rPr>
+      </w:pPr>
+    </w:p>
+    <w:p>
+      <w:pPr>
+        <w:pStyle w:val="ListParagraph"/>
+        <w:numPr>
+          <w:ilvl w:val="0"/>
+          <w:numId w:val="19"/>
+        </w:numPr>
+        <w:spacing w:after="0"/>
+        <w:rPr>
+          <w:rFonts w:ascii="Cambria" w:hAnsi="Cambria"/>
+          <w:i/>
+          <w:iCs/>
+          <w:lang w:val="en-US"/>
+        </w:rPr>
+      </w:pPr>
+      <w:r>
+        <w:rPr>
+          <w:rFonts w:ascii="Cambria" w:hAnsi="Cambria"/>
+          <w:i/>
+          <w:iCs/>
+          <w:lang w:val="en-US"/>
+        </w:rPr>
+        <w:t>NOTE: loaded accounts is the total number of accounts currently stored in the database. Most actions in the program cannot be performed until a minimum number of accounts are made (1-2 accounts).</w:t>
+      </w:r>
+      <w:r>
+        <w:rPr>
+          <w:rFonts w:ascii="Cambria" w:hAnsi="Cambria"/>
+          <w:i/>
+          <w:iCs/>
+          <w:lang w:val="en-US"/>
+        </w:rPr>
+        <w:br w:type="page"/>
+      </w:r>
+    </w:p>
+    <w:p>
+      <w:pPr>
         <w:spacing w:after="0"/>
         <w:rPr>
           <w:rFonts w:ascii="Cambria" w:hAnsi="Cambria"/>
@@ -3932,6 +4115,119 @@
     </w:lvl>
   </w:abstractNum>
   <w:abstractNum w:abstractNumId="11" w15:restartNumberingAfterBreak="0">
+    <w:nsid w:val="4BB36180"/>
+    <w:multiLevelType w:val="hybridMultilevel"/>
+    <w:tmpl w:val="91CEF616"/>
+    <w:lvl w:ilvl="0" w:tplc="3E2CA35C">
+      <w:start w:val="3"/>
+      <w:numFmt w:val="bullet"/>
+      <w:lvlText w:val="-"/>
+      <w:lvlJc w:val="left"/>
+      <w:pPr>
+        <w:ind w:left="720" w:hanging="360"/>
+      </w:pPr>
+      <w:rPr>
+        <w:rFonts w:ascii="Cambria" w:eastAsiaTheme="minorEastAsia" w:hAnsi="Cambria" w:cstheme="minorBidi" w:hint="default"/>
+      </w:rPr>
+    </w:lvl>
+    <w:lvl w:ilvl="1" w:tplc="08090003" w:tentative="1">
+      <w:start w:val="1"/>
+      <w:numFmt w:val="bullet"/>
+      <w:lvlText w:val="o"/>
+      <w:lvlJc w:val="left"/>
+      <w:pPr>
+        <w:ind w:left="1440" w:hanging="360"/>
+      </w:pPr>
+      <w:rPr>
+        <w:rFonts w:ascii="Courier New" w:hAnsi="Courier New" w:cs="Courier New" w:hint="default"/>
+      </w:rPr>
+    </w:lvl>
+    <w:lvl w:ilvl="2" w:tplc="08090005" w:tentative="1">
+      <w:start w:val="1"/>
+      <w:numFmt w:val="bullet"/>
+      <w:lvlText w:val=""/>
+      <w:lvlJc w:val="left"/>
+      <w:pPr>
+        <w:ind w:left="2160" w:hanging="360"/>
+      </w:pPr>
+      <w:rPr>
+        <w:rFonts w:ascii="Wingdings" w:hAnsi="Wingdings" w:hint="default"/>
+      </w:rPr>
+    </w:lvl>
+    <w:lvl w:ilvl="3" w:tplc="08090001" w:tentative="1">
+      <w:start w:val="1"/>
+      <w:numFmt w:val="bullet"/>
+      <w:lvlText w:val=""/>
+      <w:lvlJc w:val="left"/>
+      <w:pPr>
+        <w:ind w:left="2880" w:hanging="360"/>
+      </w:pPr>
+      <w:rPr>
+        <w:rFonts w:ascii="Symbol" w:hAnsi="Symbol" w:hint="default"/>
+      </w:rPr>
+    </w:lvl>
+    <w:lvl w:ilvl="4" w:tplc="08090003" w:tentative="1">
+      <w:start w:val="1"/>
+      <w:numFmt w:val="bullet"/>
+      <w:lvlText w:val="o"/>
+      <w:lvlJc w:val="left"/>
+      <w:pPr>
+        <w:ind w:left="3600" w:hanging="360"/>
+      </w:pPr>
+      <w:rPr>
+        <w:rFonts w:ascii="Courier New" w:hAnsi="Courier New" w:cs="Courier New" w:hint="default"/>
+      </w:rPr>
+    </w:lvl>
+    <w:lvl w:ilvl="5" w:tplc="08090005" w:tentative="1">
+      <w:start w:val="1"/>
+      <w:numFmt w:val="bullet"/>
+      <w:lvlText w:val=""/>
+      <w:lvlJc w:val="left"/>
+      <w:pPr>
+        <w:ind w:left="4320" w:hanging="360"/>
+      </w:pPr>
+      <w:rPr>
+        <w:rFonts w:ascii="Wingdings" w:hAnsi="Wingdings" w:hint="default"/>
+      </w:rPr>
+    </w:lvl>
+    <w:lvl w:ilvl="6" w:tplc="08090001" w:tentative="1">
+      <w:start w:val="1"/>
+      <w:numFmt w:val="bullet"/>
+      <w:lvlText w:val=""/>
+      <w:lvlJc w:val="left"/>
+      <w:pPr>
+        <w:ind w:left="5040" w:hanging="360"/>
+      </w:pPr>
+      <w:rPr>
+        <w:rFonts w:ascii="Symbol" w:hAnsi="Symbol" w:hint="default"/>
+      </w:rPr>
+    </w:lvl>
+    <w:lvl w:ilvl="7" w:tplc="08090003" w:tentative="1">
+      <w:start w:val="1"/>
+      <w:numFmt w:val="bullet"/>
+      <w:lvlText w:val="o"/>
+      <w:lvlJc w:val="left"/>
+      <w:pPr>
+        <w:ind w:left="5760" w:hanging="360"/>
+      </w:pPr>
+      <w:rPr>
+        <w:rFonts w:ascii="Courier New" w:hAnsi="Courier New" w:cs="Courier New" w:hint="default"/>
+      </w:rPr>
+    </w:lvl>
+    <w:lvl w:ilvl="8" w:tplc="08090005" w:tentative="1">
+      <w:start w:val="1"/>
+      <w:numFmt w:val="bullet"/>
+      <w:lvlText w:val=""/>
+      <w:lvlJc w:val="left"/>
+      <w:pPr>
+        <w:ind w:left="6480" w:hanging="360"/>
+      </w:pPr>
+      <w:rPr>
+        <w:rFonts w:ascii="Wingdings" w:hAnsi="Wingdings" w:hint="default"/>
+      </w:rPr>
+    </w:lvl>
+  </w:abstractNum>
+  <w:abstractNum w:abstractNumId="12" w15:restartNumberingAfterBreak="0">
     <w:nsid w:val="52427C6E"/>
     <w:multiLevelType w:val="hybridMultilevel"/>
     <w:tmpl w:val="8436938A"/>
@@ -4020,7 +4316,7 @@
       </w:pPr>
     </w:lvl>
   </w:abstractNum>
-  <w:abstractNum w:abstractNumId="12" w15:restartNumberingAfterBreak="0">
+  <w:abstractNum w:abstractNumId="13" w15:restartNumberingAfterBreak="0">
     <w:nsid w:val="5B3A1514"/>
     <w:multiLevelType w:val="hybridMultilevel"/>
     <w:tmpl w:val="45AE8D00"/>
@@ -4133,7 +4429,233 @@
       </w:rPr>
     </w:lvl>
   </w:abstractNum>
-  <w:abstractNum w:abstractNumId="13" w15:restartNumberingAfterBreak="0">
+  <w:abstractNum w:abstractNumId="14" w15:restartNumberingAfterBreak="0">
+    <w:nsid w:val="5E83127D"/>
+    <w:multiLevelType w:val="hybridMultilevel"/>
+    <w:tmpl w:val="48D8D3AC"/>
+    <w:lvl w:ilvl="0" w:tplc="BF607392">
+      <w:start w:val="7"/>
+      <w:numFmt w:val="bullet"/>
+      <w:lvlText w:val="-"/>
+      <w:lvlJc w:val="left"/>
+      <w:pPr>
+        <w:ind w:left="720" w:hanging="360"/>
+      </w:pPr>
+      <w:rPr>
+        <w:rFonts w:ascii="Cambria" w:eastAsiaTheme="minorEastAsia" w:hAnsi="Cambria" w:cstheme="minorBidi" w:hint="default"/>
+      </w:rPr>
+    </w:lvl>
+    <w:lvl w:ilvl="1" w:tplc="08090003" w:tentative="1">
+      <w:start w:val="1"/>
+      <w:numFmt w:val="bullet"/>
+      <w:lvlText w:val="o"/>
+      <w:lvlJc w:val="left"/>
+      <w:pPr>
+        <w:ind w:left="1440" w:hanging="360"/>
+      </w:pPr>
+      <w:rPr>
+        <w:rFonts w:ascii="Courier New" w:hAnsi="Courier New" w:cs="Courier New" w:hint="default"/>
+      </w:rPr>
+    </w:lvl>
+    <w:lvl w:ilvl="2" w:tplc="08090005" w:tentative="1">
+      <w:start w:val="1"/>
+      <w:numFmt w:val="bullet"/>
+      <w:lvlText w:val=""/>
+      <w:lvlJc w:val="left"/>
+      <w:pPr>
+        <w:ind w:left="2160" w:hanging="360"/>
+      </w:pPr>
+      <w:rPr>
+        <w:rFonts w:ascii="Wingdings" w:hAnsi="Wingdings" w:hint="default"/>
+      </w:rPr>
+    </w:lvl>
+    <w:lvl w:ilvl="3" w:tplc="08090001" w:tentative="1">
+      <w:start w:val="1"/>
+      <w:numFmt w:val="bullet"/>
+      <w:lvlText w:val=""/>
+      <w:lvlJc w:val="left"/>
+      <w:pPr>
+        <w:ind w:left="2880" w:hanging="360"/>
+      </w:pPr>
+      <w:rPr>
+        <w:rFonts w:ascii="Symbol" w:hAnsi="Symbol" w:hint="default"/>
+      </w:rPr>
+    </w:lvl>
+    <w:lvl w:ilvl="4" w:tplc="08090003" w:tentative="1">
+      <w:start w:val="1"/>
+      <w:numFmt w:val="bullet"/>
+      <w:lvlText w:val="o"/>
+      <w:lvlJc w:val="left"/>
+      <w:pPr>
+        <w:ind w:left="3600" w:hanging="360"/>
+      </w:pPr>
+      <w:rPr>
+        <w:rFonts w:ascii="Courier New" w:hAnsi="Courier New" w:cs="Courier New" w:hint="default"/>
+      </w:rPr>
+    </w:lvl>
+    <w:lvl w:ilvl="5" w:tplc="08090005" w:tentative="1">
+      <w:start w:val="1"/>
+      <w:numFmt w:val="bullet"/>
+      <w:lvlText w:val=""/>
+      <w:lvlJc w:val="left"/>
+      <w:pPr>
+        <w:ind w:left="4320" w:hanging="360"/>
+      </w:pPr>
+      <w:rPr>
+        <w:rFonts w:ascii="Wingdings" w:hAnsi="Wingdings" w:hint="default"/>
+      </w:rPr>
+    </w:lvl>
+    <w:lvl w:ilvl="6" w:tplc="08090001" w:tentative="1">
+      <w:start w:val="1"/>
+      <w:numFmt w:val="bullet"/>
+      <w:lvlText w:val=""/>
+      <w:lvlJc w:val="left"/>
+      <w:pPr>
+        <w:ind w:left="5040" w:hanging="360"/>
+      </w:pPr>
+      <w:rPr>
+        <w:rFonts w:ascii="Symbol" w:hAnsi="Symbol" w:hint="default"/>
+      </w:rPr>
+    </w:lvl>
+    <w:lvl w:ilvl="7" w:tplc="08090003" w:tentative="1">
+      <w:start w:val="1"/>
+      <w:numFmt w:val="bullet"/>
+      <w:lvlText w:val="o"/>
+      <w:lvlJc w:val="left"/>
+      <w:pPr>
+        <w:ind w:left="5760" w:hanging="360"/>
+      </w:pPr>
+      <w:rPr>
+        <w:rFonts w:ascii="Courier New" w:hAnsi="Courier New" w:cs="Courier New" w:hint="default"/>
+      </w:rPr>
+    </w:lvl>
+    <w:lvl w:ilvl="8" w:tplc="08090005" w:tentative="1">
+      <w:start w:val="1"/>
+      <w:numFmt w:val="bullet"/>
+      <w:lvlText w:val=""/>
+      <w:lvlJc w:val="left"/>
+      <w:pPr>
+        <w:ind w:left="6480" w:hanging="360"/>
+      </w:pPr>
+      <w:rPr>
+        <w:rFonts w:ascii="Wingdings" w:hAnsi="Wingdings" w:hint="default"/>
+      </w:rPr>
+    </w:lvl>
+  </w:abstractNum>
+  <w:abstractNum w:abstractNumId="15" w15:restartNumberingAfterBreak="0">
+    <w:nsid w:val="60D341C4"/>
+    <w:multiLevelType w:val="hybridMultilevel"/>
+    <w:tmpl w:val="08FE3392"/>
+    <w:lvl w:ilvl="0" w:tplc="E0443214">
+      <w:start w:val="7"/>
+      <w:numFmt w:val="bullet"/>
+      <w:lvlText w:val="-"/>
+      <w:lvlJc w:val="left"/>
+      <w:pPr>
+        <w:ind w:left="1080" w:hanging="360"/>
+      </w:pPr>
+      <w:rPr>
+        <w:rFonts w:ascii="Cambria" w:eastAsiaTheme="minorEastAsia" w:hAnsi="Cambria" w:cstheme="minorBidi" w:hint="default"/>
+      </w:rPr>
+    </w:lvl>
+    <w:lvl w:ilvl="1" w:tplc="08090003" w:tentative="1">
+      <w:start w:val="1"/>
+      <w:numFmt w:val="bullet"/>
+      <w:lvlText w:val="o"/>
+      <w:lvlJc w:val="left"/>
+      <w:pPr>
+        <w:ind w:left="1800" w:hanging="360"/>
+      </w:pPr>
+      <w:rPr>
+        <w:rFonts w:ascii="Courier New" w:hAnsi="Courier New" w:cs="Courier New" w:hint="default"/>
+      </w:rPr>
+    </w:lvl>
+    <w:lvl w:ilvl="2" w:tplc="08090005" w:tentative="1">
+      <w:start w:val="1"/>
+      <w:numFmt w:val="bullet"/>
+      <w:lvlText w:val=""/>
+      <w:lvlJc w:val="left"/>
+      <w:pPr>
+        <w:ind w:left="2520" w:hanging="360"/>
+      </w:pPr>
+      <w:rPr>
+        <w:rFonts w:ascii="Wingdings" w:hAnsi="Wingdings" w:hint="default"/>
+      </w:rPr>
+    </w:lvl>
+    <w:lvl w:ilvl="3" w:tplc="08090001" w:tentative="1">
+      <w:start w:val="1"/>
+      <w:numFmt w:val="bullet"/>
+      <w:lvlText w:val=""/>
+      <w:lvlJc w:val="left"/>
+      <w:pPr>
+        <w:ind w:left="3240" w:hanging="360"/>
+      </w:pPr>
+      <w:rPr>
+        <w:rFonts w:ascii="Symbol" w:hAnsi="Symbol" w:hint="default"/>
+      </w:rPr>
+    </w:lvl>
+    <w:lvl w:ilvl="4" w:tplc="08090003" w:tentative="1">
+      <w:start w:val="1"/>
+      <w:numFmt w:val="bullet"/>
+      <w:lvlText w:val="o"/>
+      <w:lvlJc w:val="left"/>
+      <w:pPr>
+        <w:ind w:left="3960" w:hanging="360"/>
+      </w:pPr>
+      <w:rPr>
+        <w:rFonts w:ascii="Courier New" w:hAnsi="Courier New" w:cs="Courier New" w:hint="default"/>
+      </w:rPr>
+    </w:lvl>
+    <w:lvl w:ilvl="5" w:tplc="08090005" w:tentative="1">
+      <w:start w:val="1"/>
+      <w:numFmt w:val="bullet"/>
+      <w:lvlText w:val=""/>
+      <w:lvlJc w:val="left"/>
+      <w:pPr>
+        <w:ind w:left="4680" w:hanging="360"/>
+      </w:pPr>
+      <w:rPr>
+        <w:rFonts w:ascii="Wingdings" w:hAnsi="Wingdings" w:hint="default"/>
+      </w:rPr>
+    </w:lvl>
+    <w:lvl w:ilvl="6" w:tplc="08090001" w:tentative="1">
+      <w:start w:val="1"/>
+      <w:numFmt w:val="bullet"/>
+      <w:lvlText w:val=""/>
+      <w:lvlJc w:val="left"/>
+      <w:pPr>
+        <w:ind w:left="5400" w:hanging="360"/>
+      </w:pPr>
+      <w:rPr>
+        <w:rFonts w:ascii="Symbol" w:hAnsi="Symbol" w:hint="default"/>
+      </w:rPr>
+    </w:lvl>
+    <w:lvl w:ilvl="7" w:tplc="08090003" w:tentative="1">
+      <w:start w:val="1"/>
+      <w:numFmt w:val="bullet"/>
+      <w:lvlText w:val="o"/>
+      <w:lvlJc w:val="left"/>
+      <w:pPr>
+        <w:ind w:left="6120" w:hanging="360"/>
+      </w:pPr>
+      <w:rPr>
+        <w:rFonts w:ascii="Courier New" w:hAnsi="Courier New" w:cs="Courier New" w:hint="default"/>
+      </w:rPr>
+    </w:lvl>
+    <w:lvl w:ilvl="8" w:tplc="08090005" w:tentative="1">
+      <w:start w:val="1"/>
+      <w:numFmt w:val="bullet"/>
+      <w:lvlText w:val=""/>
+      <w:lvlJc w:val="left"/>
+      <w:pPr>
+        <w:ind w:left="6840" w:hanging="360"/>
+      </w:pPr>
+      <w:rPr>
+        <w:rFonts w:ascii="Wingdings" w:hAnsi="Wingdings" w:hint="default"/>
+      </w:rPr>
+    </w:lvl>
+  </w:abstractNum>
+  <w:abstractNum w:abstractNumId="16" w15:restartNumberingAfterBreak="0">
     <w:nsid w:val="62132F58"/>
     <w:multiLevelType w:val="hybridMultilevel"/>
     <w:tmpl w:val="B9B01CB0"/>
@@ -4246,7 +4768,7 @@
       </w:rPr>
     </w:lvl>
   </w:abstractNum>
-  <w:abstractNum w:abstractNumId="14" w15:restartNumberingAfterBreak="0">
+  <w:abstractNum w:abstractNumId="17" w15:restartNumberingAfterBreak="0">
     <w:nsid w:val="7E764AA5"/>
     <w:multiLevelType w:val="hybridMultilevel"/>
     <w:tmpl w:val="4DE476A6"/>
@@ -4359,7 +4881,7 @@
       </w:rPr>
     </w:lvl>
   </w:abstractNum>
-  <w:abstractNum w:abstractNumId="15" w15:restartNumberingAfterBreak="0">
+  <w:abstractNum w:abstractNumId="18" w15:restartNumberingAfterBreak="0">
     <w:nsid w:val="7EA0156F"/>
     <w:multiLevelType w:val="hybridMultilevel"/>
     <w:tmpl w:val="D12AC898"/>
@@ -4473,13 +4995,13 @@
     </w:lvl>
   </w:abstractNum>
   <w:num w:numId="1" w16cid:durableId="86121439">
-    <w:abstractNumId w:val="12"/>
+    <w:abstractNumId w:val="13"/>
   </w:num>
   <w:num w:numId="2" w16cid:durableId="174998589">
     <w:abstractNumId w:val="2"/>
   </w:num>
   <w:num w:numId="3" w16cid:durableId="574820206">
-    <w:abstractNumId w:val="15"/>
+    <w:abstractNumId w:val="18"/>
   </w:num>
   <w:num w:numId="4" w16cid:durableId="2003199048">
     <w:abstractNumId w:val="1"/>
@@ -4494,13 +5016,13 @@
     <w:abstractNumId w:val="7"/>
   </w:num>
   <w:num w:numId="8" w16cid:durableId="186255422">
-    <w:abstractNumId w:val="14"/>
+    <w:abstractNumId w:val="17"/>
   </w:num>
   <w:num w:numId="9" w16cid:durableId="1946497409">
     <w:abstractNumId w:val="3"/>
   </w:num>
   <w:num w:numId="10" w16cid:durableId="1084374793">
-    <w:abstractNumId w:val="13"/>
+    <w:abstractNumId w:val="16"/>
   </w:num>
   <w:num w:numId="11" w16cid:durableId="1114641362">
     <w:abstractNumId w:val="5"/>
@@ -4515,10 +5037,19 @@
     <w:abstractNumId w:val="4"/>
   </w:num>
   <w:num w:numId="15" w16cid:durableId="1629044802">
-    <w:abstractNumId w:val="11"/>
+    <w:abstractNumId w:val="12"/>
   </w:num>
   <w:num w:numId="16" w16cid:durableId="864440508">
     <w:abstractNumId w:val="0"/>
+  </w:num>
+  <w:num w:numId="17" w16cid:durableId="2095391231">
+    <w:abstractNumId w:val="14"/>
+  </w:num>
+  <w:num w:numId="18" w16cid:durableId="2081098582">
+    <w:abstractNumId w:val="15"/>
+  </w:num>
+  <w:num w:numId="19" w16cid:durableId="1257832611">
+    <w:abstractNumId w:val="11"/>
   </w:num>
 </w:numbering>
 </file>

</xml_diff>

<commit_message>
updated readme + improved create account UI
</commit_message>
<xml_diff>
--- a/README.docx
+++ b/README.docx
@@ -230,7 +230,12 @@
     </w:p>
     <w:p>
       <w:pPr>
-        <w:spacing w:after="0"/>
+        <w:rPr>
+          <w:rFonts w:ascii="Cambria" w:hAnsi="Cambria"/>
+          <w:lang w:val="en-US"/>
+        </w:rPr>
+      </w:pPr>
+      <w:r>
         <w:rPr>
           <w:rFonts w:ascii="Cambria" w:hAnsi="Cambria"/>
           <w:b/>
@@ -238,7 +243,8 @@
           <w:color w:val="EE0000"/>
           <w:lang w:val="en-US"/>
         </w:rPr>
-      </w:pPr>
+        <w:t>IMPORTANT:</w:t>
+      </w:r>
       <w:r>
         <w:rPr>
           <w:rFonts w:ascii="Cambria" w:hAnsi="Cambria"/>
@@ -247,14 +253,76 @@
           <w:color w:val="EE0000"/>
           <w:lang w:val="en-US"/>
         </w:rPr>
-        <w:t>IMPORTANT:</w:t>
+        <w:t xml:space="preserve"> </w:t>
+      </w:r>
+      <w:r>
+        <w:rPr>
+          <w:rFonts w:ascii="Cambria" w:hAnsi="Cambria"/>
+          <w:lang w:val="en-US"/>
+        </w:rPr>
+        <w:t>Please run main.exe from the command line</w:t>
+      </w:r>
+      <w:r>
+        <w:rPr>
+          <w:rFonts w:ascii="Cambria" w:hAnsi="Cambria"/>
+          <w:lang w:val="en-US"/>
+        </w:rPr>
+        <w:t xml:space="preserve"> after navigating to the </w:t>
+      </w:r>
+      <w:r>
+        <w:rPr>
+          <w:rFonts w:ascii="Cambria" w:hAnsi="Cambria"/>
+          <w:lang w:val="en-US"/>
+        </w:rPr>
+        <w:t xml:space="preserve">program’s executable file’s </w:t>
+      </w:r>
+      <w:r>
+        <w:rPr>
+          <w:rFonts w:ascii="Cambria" w:hAnsi="Cambria"/>
+          <w:lang w:val="en-US"/>
+        </w:rPr>
+        <w:t>directory</w:t>
+      </w:r>
+      <w:r>
+        <w:rPr>
+          <w:rFonts w:ascii="Cambria" w:hAnsi="Cambria"/>
+          <w:lang w:val="en-US"/>
+        </w:rPr>
+        <w:t>.</w:t>
+      </w:r>
+      <w:r>
+        <w:rPr>
+          <w:rFonts w:ascii="Cambria" w:hAnsi="Cambria"/>
+          <w:lang w:val="en-US"/>
+        </w:rPr>
+        <w:t xml:space="preserve"> </w:t>
       </w:r>
       <w:r>
         <w:rPr>
           <w:rFonts w:ascii="Cambria" w:hAnsi="Cambria"/>
           <w:b/>
           <w:bCs/>
-          <w:color w:val="EE0000"/>
+          <w:lang w:val="en-US"/>
+        </w:rPr>
+        <w:t>DO NOT</w:t>
+      </w:r>
+      <w:r>
+        <w:rPr>
+          <w:rFonts w:ascii="Cambria" w:hAnsi="Cambria"/>
+          <w:lang w:val="en-US"/>
+        </w:rPr>
+        <w:t xml:space="preserve"> launch main.exe by double-clicking the file</w:t>
+      </w:r>
+      <w:r>
+        <w:rPr>
+          <w:rFonts w:ascii="Cambria" w:hAnsi="Cambria"/>
+          <w:lang w:val="en-US"/>
+        </w:rPr>
+        <w:t>.</w:t>
+      </w:r>
+      <w:r>
+        <w:rPr>
+          <w:rFonts w:ascii="Cambria" w:hAnsi="Cambria"/>
           <w:lang w:val="en-US"/>
         </w:rPr>
         <w:t xml:space="preserve"> </w:t>
@@ -262,615 +330,633 @@
       <w:r>
         <w:rPr>
           <w:rFonts w:ascii="Cambria" w:hAnsi="Cambria"/>
-          <w:lang w:val="en-US"/>
-        </w:rPr>
-        <w:t>Please run main.exe from the command line</w:t>
-      </w:r>
-      <w:r>
-        <w:rPr>
-          <w:rFonts w:ascii="Cambria" w:hAnsi="Cambria"/>
-          <w:lang w:val="en-US"/>
-        </w:rPr>
-        <w:t xml:space="preserve"> after navigating to the program’s directory. </w:t>
-      </w:r>
-      <w:r>
+          <w:i/>
+          <w:iCs/>
+          <w:lang w:val="en-US"/>
+        </w:rPr>
+        <w:t>Below is an example of how to run ‘main.exe’</w:t>
+      </w:r>
+      <w:r>
+        <w:rPr>
+          <w:rFonts w:ascii="Cambria" w:hAnsi="Cambria"/>
+          <w:lang w:val="en-US"/>
+        </w:rPr>
+        <w:t>.</w:t>
+      </w:r>
+    </w:p>
+    <w:p>
+      <w:pPr>
+        <w:spacing w:after="0"/>
+        <w:rPr>
+          <w:rFonts w:ascii="Cambria" w:hAnsi="Cambria"/>
+          <w:lang w:val="en-US"/>
+        </w:rPr>
+      </w:pPr>
+      <w:r>
+        <w:rPr>
+          <w:rFonts w:ascii="Cambria" w:hAnsi="Cambria"/>
+          <w:noProof/>
+          <w:lang w:val="en-US"/>
+        </w:rPr>
+        <w:drawing>
+          <wp:inline distT="0" distB="0" distL="0" distR="0" wp14:anchorId="0DC41046" wp14:editId="5569B6EE">
+            <wp:extent cx="5452712" cy="2112579"/>
+            <wp:effectExtent l="0" t="0" r="0" b="0"/>
+            <wp:docPr id="337396948" name="Picture 1" descr="A screenshot of a computer&#10;&#10;AI-generated content may be incorrect."/>
+            <wp:cNvGraphicFramePr>
+              <a:graphicFrameLocks xmlns:a="http://schemas.openxmlformats.org/drawingml/2006/main" noChangeAspect="1"/>
+            </wp:cNvGraphicFramePr>
+            <a:graphic xmlns:a="http://schemas.openxmlformats.org/drawingml/2006/main">
+              <a:graphicData uri="http://schemas.openxmlformats.org/drawingml/2006/picture">
+                <pic:pic xmlns:pic="http://schemas.openxmlformats.org/drawingml/2006/picture">
+                  <pic:nvPicPr>
+                    <pic:cNvPr id="337396948" name="Picture 1" descr="A screenshot of a computer&#10;&#10;AI-generated content may be incorrect."/>
+                    <pic:cNvPicPr/>
+                  </pic:nvPicPr>
+                  <pic:blipFill>
+                    <a:blip r:embed="rId5">
+                      <a:extLst>
+                        <a:ext uri="{28A0092B-C50C-407E-A947-70E740481C1C}">
+                          <a14:useLocalDpi xmlns:a14="http://schemas.microsoft.com/office/drawing/2010/main" val="0"/>
+                        </a:ext>
+                      </a:extLst>
+                    </a:blip>
+                    <a:stretch>
+                      <a:fillRect/>
+                    </a:stretch>
+                  </pic:blipFill>
+                  <pic:spPr>
+                    <a:xfrm>
+                      <a:off x="0" y="0"/>
+                      <a:ext cx="5488609" cy="2126487"/>
+                    </a:xfrm>
+                    <a:prstGeom prst="rect">
+                      <a:avLst/>
+                    </a:prstGeom>
+                  </pic:spPr>
+                </pic:pic>
+              </a:graphicData>
+            </a:graphic>
+          </wp:inline>
+        </w:drawing>
+      </w:r>
+    </w:p>
+    <w:bookmarkEnd w:id="0"/>
+    <w:p>
+      <w:pPr>
+        <w:spacing w:after="0"/>
+        <w:rPr>
+          <w:rFonts w:ascii="Cambria" w:hAnsi="Cambria"/>
+          <w:lang w:val="en-US"/>
+        </w:rPr>
+      </w:pPr>
+    </w:p>
+    <w:p>
+      <w:pPr>
+        <w:spacing w:after="0"/>
         <w:rPr>
           <w:rFonts w:ascii="Cambria" w:hAnsi="Cambria"/>
           <w:b/>
           <w:bCs/>
           <w:lang w:val="en-US"/>
         </w:rPr>
-        <w:t>DO NOT</w:t>
-      </w:r>
-      <w:r>
-        <w:rPr>
-          <w:rFonts w:ascii="Cambria" w:hAnsi="Cambria"/>
-          <w:lang w:val="en-US"/>
-        </w:rPr>
-        <w:t xml:space="preserve"> launch main.exe by double-clicking the file</w:t>
-      </w:r>
-      <w:r>
-        <w:rPr>
-          <w:rFonts w:ascii="Cambria" w:hAnsi="Cambria"/>
-          <w:lang w:val="en-US"/>
-        </w:rPr>
-        <w:t>.</w:t>
-      </w:r>
-    </w:p>
-    <w:bookmarkEnd w:id="0"/>
-    <w:p>
-      <w:pPr>
-        <w:spacing w:after="0"/>
-        <w:rPr>
-          <w:rFonts w:ascii="Cambria" w:hAnsi="Cambria"/>
-          <w:lang w:val="en-US"/>
-        </w:rPr>
-      </w:pPr>
-    </w:p>
-    <w:p>
-      <w:pPr>
-        <w:spacing w:after="0"/>
+      </w:pPr>
+      <w:r>
         <w:rPr>
           <w:rFonts w:ascii="Cambria" w:hAnsi="Cambria"/>
           <w:b/>
           <w:bCs/>
           <w:lang w:val="en-US"/>
         </w:rPr>
-      </w:pPr>
-      <w:r>
+        <w:t>Diagram of File Structure</w:t>
+      </w:r>
+    </w:p>
+    <w:p>
+      <w:pPr>
+        <w:spacing w:after="0"/>
+        <w:rPr>
+          <w:rFonts w:ascii="Cambria" w:hAnsi="Cambria"/>
+          <w:lang w:val="en-US"/>
+        </w:rPr>
+      </w:pPr>
+      <w:r>
+        <w:rPr>
+          <w:rFonts w:ascii="Cambria" w:hAnsi="Cambria"/>
+          <w:lang w:val="en-US"/>
+        </w:rPr>
+        <w:t>banking_system_azck1e25</w:t>
+      </w:r>
+    </w:p>
+    <w:p>
+      <w:pPr>
+        <w:spacing w:after="0"/>
+        <w:rPr>
+          <w:rFonts w:ascii="Cambria" w:hAnsi="Cambria"/>
+          <w:lang w:val="en-US"/>
+        </w:rPr>
+      </w:pPr>
+      <w:r>
+        <w:rPr>
+          <w:rFonts w:ascii="Cambria" w:hAnsi="Cambria" w:hint="eastAsia"/>
+          <w:lang w:val="en-US"/>
+        </w:rPr>
+        <w:t>├──</w:t>
+      </w:r>
+      <w:r>
+        <w:rPr>
+          <w:rFonts w:ascii="Cambria" w:hAnsi="Cambria"/>
+          <w:lang w:val="en-US"/>
+        </w:rPr>
+        <w:t xml:space="preserve"> </w:t>
+      </w:r>
+      <w:r>
+        <w:rPr>
+          <w:rFonts w:ascii="Cambria" w:hAnsi="Cambria"/>
+          <w:lang w:val="en-US"/>
+        </w:rPr>
+        <w:t>src</w:t>
+      </w:r>
+    </w:p>
+    <w:p>
+      <w:pPr>
+        <w:spacing w:after="0"/>
+        <w:rPr>
+          <w:rFonts w:ascii="Cambria" w:hAnsi="Cambria"/>
+          <w:lang w:val="en-US"/>
+        </w:rPr>
+      </w:pPr>
+      <w:r>
+        <w:rPr>
+          <w:rFonts w:ascii="Cambria" w:hAnsi="Cambria" w:hint="eastAsia"/>
+          <w:lang w:val="en-US"/>
+        </w:rPr>
+        <w:t>│</w:t>
+      </w:r>
+      <w:r>
+        <w:rPr>
+          <w:rFonts w:ascii="Cambria" w:hAnsi="Cambria" w:hint="eastAsia"/>
+          <w:lang w:val="en-US"/>
+        </w:rPr>
+        <w:t xml:space="preserve">   </w:t>
+      </w:r>
+      <w:r>
+        <w:rPr>
+          <w:rFonts w:ascii="Cambria" w:hAnsi="Cambria" w:hint="eastAsia"/>
+          <w:lang w:val="en-US"/>
+        </w:rPr>
+        <w:t>├──</w:t>
+      </w:r>
+      <w:r>
+        <w:rPr>
+          <w:rFonts w:ascii="Cambria" w:hAnsi="Cambria" w:hint="eastAsia"/>
+          <w:lang w:val="en-US"/>
+        </w:rPr>
+        <w:t xml:space="preserve"> </w:t>
+      </w:r>
+      <w:r>
+        <w:rPr>
+          <w:rFonts w:ascii="Cambria" w:hAnsi="Cambria"/>
+          <w:lang w:val="en-US"/>
+        </w:rPr>
+        <w:t>create-</w:t>
+      </w:r>
+      <w:proofErr w:type="spellStart"/>
+      <w:r>
+        <w:rPr>
+          <w:rFonts w:ascii="Cambria" w:hAnsi="Cambria"/>
+          <w:lang w:val="en-US"/>
+        </w:rPr>
+        <w:t>account.h</w:t>
+      </w:r>
+      <w:proofErr w:type="spellEnd"/>
+    </w:p>
+    <w:p>
+      <w:pPr>
+        <w:spacing w:after="0"/>
+        <w:rPr>
+          <w:rFonts w:ascii="Cambria" w:hAnsi="Cambria"/>
+          <w:lang w:val="en-US"/>
+        </w:rPr>
+      </w:pPr>
+      <w:r>
+        <w:rPr>
+          <w:rFonts w:ascii="Cambria" w:hAnsi="Cambria" w:hint="eastAsia"/>
+          <w:lang w:val="en-US"/>
+        </w:rPr>
+        <w:t>│</w:t>
+      </w:r>
+      <w:r>
+        <w:rPr>
+          <w:rFonts w:ascii="Cambria" w:hAnsi="Cambria" w:hint="eastAsia"/>
+          <w:lang w:val="en-US"/>
+        </w:rPr>
+        <w:t xml:space="preserve">   </w:t>
+      </w:r>
+      <w:r>
+        <w:rPr>
+          <w:rFonts w:ascii="Cambria" w:hAnsi="Cambria" w:hint="eastAsia"/>
+          <w:lang w:val="en-US"/>
+        </w:rPr>
+        <w:t>├──</w:t>
+      </w:r>
+      <w:r>
+        <w:rPr>
+          <w:rFonts w:ascii="Cambria" w:hAnsi="Cambria" w:hint="eastAsia"/>
+          <w:lang w:val="en-US"/>
+        </w:rPr>
+        <w:t xml:space="preserve"> </w:t>
+      </w:r>
+      <w:r>
+        <w:rPr>
+          <w:rFonts w:ascii="Cambria" w:hAnsi="Cambria"/>
+          <w:lang w:val="en-US"/>
+        </w:rPr>
+        <w:t>delete-</w:t>
+      </w:r>
+      <w:proofErr w:type="spellStart"/>
+      <w:r>
+        <w:rPr>
+          <w:rFonts w:ascii="Cambria" w:hAnsi="Cambria"/>
+          <w:lang w:val="en-US"/>
+        </w:rPr>
+        <w:t>account.h</w:t>
+      </w:r>
+      <w:proofErr w:type="spellEnd"/>
+    </w:p>
+    <w:p>
+      <w:pPr>
+        <w:spacing w:after="0"/>
+        <w:rPr>
+          <w:rFonts w:ascii="Cambria" w:hAnsi="Cambria"/>
+          <w:lang w:val="en-US"/>
+        </w:rPr>
+      </w:pPr>
+      <w:r>
+        <w:rPr>
+          <w:rFonts w:ascii="Cambria" w:hAnsi="Cambria" w:hint="eastAsia"/>
+          <w:lang w:val="en-US"/>
+        </w:rPr>
+        <w:t>│</w:t>
+      </w:r>
+      <w:r>
+        <w:rPr>
+          <w:rFonts w:ascii="Cambria" w:hAnsi="Cambria" w:hint="eastAsia"/>
+          <w:lang w:val="en-US"/>
+        </w:rPr>
+        <w:t xml:space="preserve">   </w:t>
+      </w:r>
+      <w:r>
+        <w:rPr>
+          <w:rFonts w:ascii="Cambria" w:hAnsi="Cambria" w:hint="eastAsia"/>
+          <w:lang w:val="en-US"/>
+        </w:rPr>
+        <w:t>├──</w:t>
+      </w:r>
+      <w:r>
+        <w:rPr>
+          <w:rFonts w:ascii="Cambria" w:hAnsi="Cambria" w:hint="eastAsia"/>
+          <w:lang w:val="en-US"/>
+        </w:rPr>
+        <w:t xml:space="preserve"> </w:t>
+      </w:r>
+      <w:r>
+        <w:rPr>
+          <w:rFonts w:ascii="Cambria" w:hAnsi="Cambria"/>
+          <w:lang w:val="en-US"/>
+        </w:rPr>
+        <w:t>dep-wit-</w:t>
+      </w:r>
+      <w:proofErr w:type="spellStart"/>
+      <w:r>
+        <w:rPr>
+          <w:rFonts w:ascii="Cambria" w:hAnsi="Cambria"/>
+          <w:lang w:val="en-US"/>
+        </w:rPr>
+        <w:t>rem.h</w:t>
+      </w:r>
+      <w:proofErr w:type="spellEnd"/>
+    </w:p>
+    <w:p>
+      <w:pPr>
+        <w:spacing w:after="0"/>
+        <w:rPr>
+          <w:rFonts w:ascii="Cambria" w:hAnsi="Cambria"/>
+          <w:lang w:val="en-US"/>
+        </w:rPr>
+      </w:pPr>
+      <w:r>
+        <w:rPr>
+          <w:rFonts w:ascii="Cambria" w:hAnsi="Cambria" w:hint="eastAsia"/>
+          <w:lang w:val="en-US"/>
+        </w:rPr>
+        <w:t>│</w:t>
+      </w:r>
+      <w:r>
+        <w:rPr>
+          <w:rFonts w:ascii="Cambria" w:hAnsi="Cambria" w:hint="eastAsia"/>
+          <w:lang w:val="en-US"/>
+        </w:rPr>
+        <w:t xml:space="preserve">   </w:t>
+      </w:r>
+      <w:r>
+        <w:rPr>
+          <w:rFonts w:ascii="Cambria" w:hAnsi="Cambria" w:hint="eastAsia"/>
+          <w:lang w:val="en-US"/>
+        </w:rPr>
+        <w:t>├──</w:t>
+      </w:r>
+      <w:r>
+        <w:rPr>
+          <w:rFonts w:ascii="Cambria" w:hAnsi="Cambria" w:hint="eastAsia"/>
+          <w:lang w:val="en-US"/>
+        </w:rPr>
+        <w:t xml:space="preserve"> </w:t>
+      </w:r>
+      <w:r>
+        <w:rPr>
+          <w:rFonts w:ascii="Cambria" w:hAnsi="Cambria"/>
+          <w:lang w:val="en-US"/>
+        </w:rPr>
+        <w:t>input-</w:t>
+      </w:r>
+      <w:proofErr w:type="spellStart"/>
+      <w:r>
+        <w:rPr>
+          <w:rFonts w:ascii="Cambria" w:hAnsi="Cambria"/>
+          <w:lang w:val="en-US"/>
+        </w:rPr>
+        <w:t>handling.h</w:t>
+      </w:r>
+      <w:proofErr w:type="spellEnd"/>
+    </w:p>
+    <w:p>
+      <w:pPr>
+        <w:spacing w:after="0"/>
+        <w:rPr>
+          <w:rFonts w:ascii="Cambria" w:hAnsi="Cambria"/>
+          <w:lang w:val="en-US"/>
+        </w:rPr>
+      </w:pPr>
+      <w:r>
+        <w:rPr>
+          <w:rFonts w:ascii="Cambria" w:hAnsi="Cambria" w:hint="eastAsia"/>
+          <w:lang w:val="en-US"/>
+        </w:rPr>
+        <w:t>│</w:t>
+      </w:r>
+      <w:r>
+        <w:rPr>
+          <w:rFonts w:ascii="Cambria" w:hAnsi="Cambria" w:hint="eastAsia"/>
+          <w:lang w:val="en-US"/>
+        </w:rPr>
+        <w:t xml:space="preserve">   </w:t>
+      </w:r>
+      <w:r>
+        <w:rPr>
+          <w:rFonts w:ascii="Cambria" w:hAnsi="Cambria" w:hint="eastAsia"/>
+          <w:lang w:val="en-US"/>
+        </w:rPr>
+        <w:t>├──</w:t>
+      </w:r>
+      <w:r>
+        <w:rPr>
+          <w:rFonts w:ascii="Cambria" w:hAnsi="Cambria" w:hint="eastAsia"/>
+          <w:lang w:val="en-US"/>
+        </w:rPr>
+        <w:t xml:space="preserve"> </w:t>
+      </w:r>
+      <w:r>
+        <w:rPr>
+          <w:rFonts w:ascii="Cambria" w:hAnsi="Cambria"/>
+          <w:lang w:val="en-US"/>
+        </w:rPr>
+        <w:t>main.c</w:t>
+      </w:r>
+    </w:p>
+    <w:p>
+      <w:pPr>
+        <w:spacing w:after="0"/>
+        <w:rPr>
+          <w:rFonts w:ascii="Cambria" w:hAnsi="Cambria"/>
+          <w:lang w:val="en-US"/>
+        </w:rPr>
+      </w:pPr>
+      <w:r>
+        <w:rPr>
+          <w:rFonts w:ascii="Cambria" w:hAnsi="Cambria" w:hint="eastAsia"/>
+          <w:lang w:val="en-US"/>
+        </w:rPr>
+        <w:t>│</w:t>
+      </w:r>
+      <w:r>
+        <w:rPr>
+          <w:rFonts w:ascii="Cambria" w:hAnsi="Cambria" w:hint="eastAsia"/>
+          <w:lang w:val="en-US"/>
+        </w:rPr>
+        <w:t xml:space="preserve">   </w:t>
+      </w:r>
+      <w:r>
+        <w:rPr>
+          <w:rFonts w:ascii="Cambria" w:hAnsi="Cambria" w:hint="eastAsia"/>
+          <w:lang w:val="en-US"/>
+        </w:rPr>
+        <w:t>└──</w:t>
+      </w:r>
+      <w:r>
+        <w:rPr>
+          <w:rFonts w:ascii="Cambria" w:hAnsi="Cambria"/>
+          <w:lang w:val="en-US"/>
+        </w:rPr>
+        <w:t xml:space="preserve"> main.exe</w:t>
+      </w:r>
+    </w:p>
+    <w:p>
+      <w:pPr>
+        <w:spacing w:after="0"/>
+        <w:rPr>
+          <w:rFonts w:ascii="Cambria" w:hAnsi="Cambria"/>
+          <w:lang w:val="en-US"/>
+        </w:rPr>
+      </w:pPr>
+      <w:r>
+        <w:rPr>
+          <w:rFonts w:ascii="Cambria" w:hAnsi="Cambria" w:hint="eastAsia"/>
+          <w:lang w:val="en-US"/>
+        </w:rPr>
+        <w:t>├──</w:t>
+      </w:r>
+      <w:r>
+        <w:rPr>
+          <w:rFonts w:ascii="Cambria" w:hAnsi="Cambria"/>
+          <w:lang w:val="en-US"/>
+        </w:rPr>
+        <w:t xml:space="preserve"> database</w:t>
+      </w:r>
+    </w:p>
+    <w:p>
+      <w:pPr>
+        <w:spacing w:after="0"/>
+        <w:rPr>
+          <w:rFonts w:ascii="Cambria" w:hAnsi="Cambria"/>
+          <w:lang w:val="en-US"/>
+        </w:rPr>
+      </w:pPr>
+      <w:r>
+        <w:rPr>
+          <w:rFonts w:ascii="Cambria" w:hAnsi="Cambria" w:hint="eastAsia"/>
+          <w:lang w:val="en-US"/>
+        </w:rPr>
+        <w:t>│</w:t>
+      </w:r>
+      <w:r>
+        <w:rPr>
+          <w:rFonts w:ascii="Cambria" w:hAnsi="Cambria" w:hint="eastAsia"/>
+          <w:lang w:val="en-US"/>
+        </w:rPr>
+        <w:t xml:space="preserve">   </w:t>
+      </w:r>
+      <w:r>
+        <w:rPr>
+          <w:rFonts w:ascii="Cambria" w:hAnsi="Cambria" w:hint="eastAsia"/>
+          <w:lang w:val="en-US"/>
+        </w:rPr>
+        <w:t>├──</w:t>
+      </w:r>
+      <w:r>
+        <w:rPr>
+          <w:rFonts w:ascii="Cambria" w:hAnsi="Cambria" w:hint="eastAsia"/>
+          <w:lang w:val="en-US"/>
+        </w:rPr>
+        <w:t xml:space="preserve"> </w:t>
+      </w:r>
+      <w:r>
+        <w:rPr>
+          <w:rFonts w:ascii="Cambria" w:hAnsi="Cambria"/>
+          <w:lang w:val="en-US"/>
+        </w:rPr>
+        <w:t>index.txt</w:t>
+      </w:r>
+    </w:p>
+    <w:p>
+      <w:pPr>
+        <w:spacing w:after="0"/>
+        <w:rPr>
+          <w:rFonts w:ascii="Cambria" w:hAnsi="Cambria"/>
+          <w:lang w:val="en-US"/>
+        </w:rPr>
+      </w:pPr>
+      <w:r>
+        <w:rPr>
+          <w:rFonts w:ascii="Cambria" w:hAnsi="Cambria" w:hint="eastAsia"/>
+          <w:lang w:val="en-US"/>
+        </w:rPr>
+        <w:t>│</w:t>
+      </w:r>
+      <w:r>
+        <w:rPr>
+          <w:rFonts w:ascii="Cambria" w:hAnsi="Cambria" w:hint="eastAsia"/>
+          <w:lang w:val="en-US"/>
+        </w:rPr>
+        <w:t xml:space="preserve">   </w:t>
+      </w:r>
+      <w:r>
+        <w:rPr>
+          <w:rFonts w:ascii="Cambria" w:hAnsi="Cambria" w:hint="eastAsia"/>
+          <w:lang w:val="en-US"/>
+        </w:rPr>
+        <w:t>└──</w:t>
+      </w:r>
+      <w:r>
+        <w:rPr>
+          <w:rFonts w:ascii="Cambria" w:hAnsi="Cambria" w:hint="eastAsia"/>
+          <w:lang w:val="en-US"/>
+        </w:rPr>
+        <w:t xml:space="preserve"> </w:t>
+      </w:r>
+      <w:r>
+        <w:rPr>
+          <w:rFonts w:ascii="Cambria" w:hAnsi="Cambria"/>
+          <w:lang w:val="en-US"/>
+        </w:rPr>
+        <w:t>transaction.log</w:t>
+      </w:r>
+    </w:p>
+    <w:p>
+      <w:pPr>
+        <w:spacing w:after="0"/>
+        <w:rPr>
+          <w:rFonts w:ascii="Cambria" w:hAnsi="Cambria"/>
+          <w:lang w:val="en-US"/>
+        </w:rPr>
+      </w:pPr>
+      <w:r>
+        <w:rPr>
+          <w:rFonts w:ascii="Cambria" w:hAnsi="Cambria" w:hint="eastAsia"/>
+          <w:lang w:val="en-US"/>
+        </w:rPr>
+        <w:t>├──</w:t>
+      </w:r>
+      <w:r>
+        <w:rPr>
+          <w:rFonts w:ascii="Cambria" w:hAnsi="Cambria"/>
+          <w:lang w:val="en-US"/>
+        </w:rPr>
+        <w:t xml:space="preserve"> </w:t>
+      </w:r>
+      <w:r>
+        <w:rPr>
+          <w:rFonts w:ascii="Cambria" w:hAnsi="Cambria"/>
+          <w:lang w:val="en-US"/>
+        </w:rPr>
+        <w:t>COMP1312-CW_Draft</w:t>
+      </w:r>
+      <w:r>
+        <w:rPr>
+          <w:rFonts w:ascii="Cambria" w:hAnsi="Cambria"/>
+          <w:lang w:val="en-US"/>
+        </w:rPr>
+        <w:t>.pdf</w:t>
+      </w:r>
+    </w:p>
+    <w:p>
+      <w:pPr>
+        <w:spacing w:after="0"/>
+        <w:rPr>
+          <w:rFonts w:ascii="Cambria" w:hAnsi="Cambria"/>
+          <w:lang w:val="en-US"/>
+        </w:rPr>
+      </w:pPr>
+      <w:r>
+        <w:rPr>
+          <w:rFonts w:ascii="Cambria" w:hAnsi="Cambria" w:hint="eastAsia"/>
+          <w:lang w:val="en-US"/>
+        </w:rPr>
+        <w:t>└──</w:t>
+      </w:r>
+      <w:r>
+        <w:rPr>
+          <w:rFonts w:ascii="Cambria" w:hAnsi="Cambria" w:hint="eastAsia"/>
+          <w:lang w:val="en-US"/>
+        </w:rPr>
+        <w:t xml:space="preserve"> </w:t>
+      </w:r>
+      <w:r>
+        <w:rPr>
+          <w:rFonts w:ascii="Cambria" w:hAnsi="Cambria"/>
+          <w:lang w:val="en-US"/>
+        </w:rPr>
+        <w:t>README.docx</w:t>
+      </w:r>
+    </w:p>
+    <w:p>
+      <w:pPr>
         <w:rPr>
           <w:rFonts w:ascii="Cambria" w:hAnsi="Cambria"/>
           <w:b/>
           <w:bCs/>
           <w:lang w:val="en-US"/>
         </w:rPr>
-        <w:t>Diagram of File Structure</w:t>
-      </w:r>
-    </w:p>
-    <w:p>
-      <w:pPr>
-        <w:spacing w:after="0"/>
-        <w:rPr>
-          <w:rFonts w:ascii="Cambria" w:hAnsi="Cambria"/>
-          <w:lang w:val="en-US"/>
-        </w:rPr>
-      </w:pPr>
-      <w:r>
-        <w:rPr>
-          <w:rFonts w:ascii="Cambria" w:hAnsi="Cambria"/>
-          <w:lang w:val="en-US"/>
-        </w:rPr>
-        <w:t>banking_system_azck1e25</w:t>
-      </w:r>
-    </w:p>
-    <w:p>
-      <w:pPr>
-        <w:spacing w:after="0"/>
-        <w:rPr>
-          <w:rFonts w:ascii="Cambria" w:hAnsi="Cambria"/>
-          <w:lang w:val="en-US"/>
-        </w:rPr>
-      </w:pPr>
-      <w:r>
-        <w:rPr>
-          <w:rFonts w:ascii="Cambria" w:hAnsi="Cambria" w:hint="eastAsia"/>
-          <w:lang w:val="en-US"/>
-        </w:rPr>
-        <w:t>├──</w:t>
-      </w:r>
-      <w:r>
-        <w:rPr>
-          <w:rFonts w:ascii="Cambria" w:hAnsi="Cambria"/>
-          <w:lang w:val="en-US"/>
-        </w:rPr>
-        <w:t xml:space="preserve"> </w:t>
-      </w:r>
-      <w:r>
-        <w:rPr>
-          <w:rFonts w:ascii="Cambria" w:hAnsi="Cambria"/>
-          <w:lang w:val="en-US"/>
-        </w:rPr>
-        <w:t>src</w:t>
-      </w:r>
-    </w:p>
-    <w:p>
-      <w:pPr>
-        <w:spacing w:after="0"/>
-        <w:rPr>
-          <w:rFonts w:ascii="Cambria" w:hAnsi="Cambria"/>
-          <w:lang w:val="en-US"/>
-        </w:rPr>
-      </w:pPr>
-      <w:r>
-        <w:rPr>
-          <w:rFonts w:ascii="Cambria" w:hAnsi="Cambria" w:hint="eastAsia"/>
-          <w:lang w:val="en-US"/>
-        </w:rPr>
-        <w:t>│</w:t>
-      </w:r>
-      <w:r>
-        <w:rPr>
-          <w:rFonts w:ascii="Cambria" w:hAnsi="Cambria" w:hint="eastAsia"/>
-          <w:lang w:val="en-US"/>
-        </w:rPr>
-        <w:t xml:space="preserve">   </w:t>
-      </w:r>
-      <w:r>
-        <w:rPr>
-          <w:rFonts w:ascii="Cambria" w:hAnsi="Cambria" w:hint="eastAsia"/>
-          <w:lang w:val="en-US"/>
-        </w:rPr>
-        <w:t>├──</w:t>
-      </w:r>
-      <w:r>
-        <w:rPr>
-          <w:rFonts w:ascii="Cambria" w:hAnsi="Cambria" w:hint="eastAsia"/>
-          <w:lang w:val="en-US"/>
-        </w:rPr>
-        <w:t xml:space="preserve"> </w:t>
-      </w:r>
-      <w:r>
-        <w:rPr>
-          <w:rFonts w:ascii="Cambria" w:hAnsi="Cambria"/>
-          <w:lang w:val="en-US"/>
-        </w:rPr>
-        <w:t>create-</w:t>
-      </w:r>
-      <w:proofErr w:type="spellStart"/>
-      <w:r>
-        <w:rPr>
-          <w:rFonts w:ascii="Cambria" w:hAnsi="Cambria"/>
-          <w:lang w:val="en-US"/>
-        </w:rPr>
-        <w:t>account.h</w:t>
-      </w:r>
-      <w:proofErr w:type="spellEnd"/>
-    </w:p>
-    <w:p>
-      <w:pPr>
-        <w:spacing w:after="0"/>
-        <w:rPr>
-          <w:rFonts w:ascii="Cambria" w:hAnsi="Cambria"/>
-          <w:lang w:val="en-US"/>
-        </w:rPr>
-      </w:pPr>
-      <w:r>
-        <w:rPr>
-          <w:rFonts w:ascii="Cambria" w:hAnsi="Cambria" w:hint="eastAsia"/>
-          <w:lang w:val="en-US"/>
-        </w:rPr>
-        <w:t>│</w:t>
-      </w:r>
-      <w:r>
-        <w:rPr>
-          <w:rFonts w:ascii="Cambria" w:hAnsi="Cambria" w:hint="eastAsia"/>
-          <w:lang w:val="en-US"/>
-        </w:rPr>
-        <w:t xml:space="preserve">   </w:t>
-      </w:r>
-      <w:r>
-        <w:rPr>
-          <w:rFonts w:ascii="Cambria" w:hAnsi="Cambria" w:hint="eastAsia"/>
-          <w:lang w:val="en-US"/>
-        </w:rPr>
-        <w:t>├──</w:t>
-      </w:r>
-      <w:r>
-        <w:rPr>
-          <w:rFonts w:ascii="Cambria" w:hAnsi="Cambria" w:hint="eastAsia"/>
-          <w:lang w:val="en-US"/>
-        </w:rPr>
-        <w:t xml:space="preserve"> </w:t>
-      </w:r>
-      <w:r>
-        <w:rPr>
-          <w:rFonts w:ascii="Cambria" w:hAnsi="Cambria"/>
-          <w:lang w:val="en-US"/>
-        </w:rPr>
-        <w:t>delete-</w:t>
-      </w:r>
-      <w:proofErr w:type="spellStart"/>
-      <w:r>
-        <w:rPr>
-          <w:rFonts w:ascii="Cambria" w:hAnsi="Cambria"/>
-          <w:lang w:val="en-US"/>
-        </w:rPr>
-        <w:t>account.h</w:t>
-      </w:r>
-      <w:proofErr w:type="spellEnd"/>
-    </w:p>
-    <w:p>
-      <w:pPr>
-        <w:spacing w:after="0"/>
-        <w:rPr>
-          <w:rFonts w:ascii="Cambria" w:hAnsi="Cambria"/>
-          <w:lang w:val="en-US"/>
-        </w:rPr>
-      </w:pPr>
-      <w:r>
-        <w:rPr>
-          <w:rFonts w:ascii="Cambria" w:hAnsi="Cambria" w:hint="eastAsia"/>
-          <w:lang w:val="en-US"/>
-        </w:rPr>
-        <w:t>│</w:t>
-      </w:r>
-      <w:r>
-        <w:rPr>
-          <w:rFonts w:ascii="Cambria" w:hAnsi="Cambria" w:hint="eastAsia"/>
-          <w:lang w:val="en-US"/>
-        </w:rPr>
-        <w:t xml:space="preserve">   </w:t>
-      </w:r>
-      <w:r>
-        <w:rPr>
-          <w:rFonts w:ascii="Cambria" w:hAnsi="Cambria" w:hint="eastAsia"/>
-          <w:lang w:val="en-US"/>
-        </w:rPr>
-        <w:t>├──</w:t>
-      </w:r>
-      <w:r>
-        <w:rPr>
-          <w:rFonts w:ascii="Cambria" w:hAnsi="Cambria" w:hint="eastAsia"/>
-          <w:lang w:val="en-US"/>
-        </w:rPr>
-        <w:t xml:space="preserve"> </w:t>
-      </w:r>
-      <w:r>
-        <w:rPr>
-          <w:rFonts w:ascii="Cambria" w:hAnsi="Cambria"/>
-          <w:lang w:val="en-US"/>
-        </w:rPr>
-        <w:t>dep-wit-</w:t>
-      </w:r>
-      <w:proofErr w:type="spellStart"/>
-      <w:r>
-        <w:rPr>
-          <w:rFonts w:ascii="Cambria" w:hAnsi="Cambria"/>
-          <w:lang w:val="en-US"/>
-        </w:rPr>
-        <w:t>rem.h</w:t>
-      </w:r>
-      <w:proofErr w:type="spellEnd"/>
-    </w:p>
-    <w:p>
-      <w:pPr>
-        <w:spacing w:after="0"/>
-        <w:rPr>
-          <w:rFonts w:ascii="Cambria" w:hAnsi="Cambria"/>
-          <w:lang w:val="en-US"/>
-        </w:rPr>
-      </w:pPr>
-      <w:r>
-        <w:rPr>
-          <w:rFonts w:ascii="Cambria" w:hAnsi="Cambria" w:hint="eastAsia"/>
-          <w:lang w:val="en-US"/>
-        </w:rPr>
-        <w:t>│</w:t>
-      </w:r>
-      <w:r>
-        <w:rPr>
-          <w:rFonts w:ascii="Cambria" w:hAnsi="Cambria" w:hint="eastAsia"/>
-          <w:lang w:val="en-US"/>
-        </w:rPr>
-        <w:t xml:space="preserve">   </w:t>
-      </w:r>
-      <w:r>
-        <w:rPr>
-          <w:rFonts w:ascii="Cambria" w:hAnsi="Cambria" w:hint="eastAsia"/>
-          <w:lang w:val="en-US"/>
-        </w:rPr>
-        <w:t>├──</w:t>
-      </w:r>
-      <w:r>
-        <w:rPr>
-          <w:rFonts w:ascii="Cambria" w:hAnsi="Cambria" w:hint="eastAsia"/>
-          <w:lang w:val="en-US"/>
-        </w:rPr>
-        <w:t xml:space="preserve"> </w:t>
-      </w:r>
-      <w:r>
-        <w:rPr>
-          <w:rFonts w:ascii="Cambria" w:hAnsi="Cambria"/>
-          <w:lang w:val="en-US"/>
-        </w:rPr>
-        <w:t>input-</w:t>
-      </w:r>
-      <w:proofErr w:type="spellStart"/>
-      <w:r>
-        <w:rPr>
-          <w:rFonts w:ascii="Cambria" w:hAnsi="Cambria"/>
-          <w:lang w:val="en-US"/>
-        </w:rPr>
-        <w:t>handling.h</w:t>
-      </w:r>
-      <w:proofErr w:type="spellEnd"/>
-    </w:p>
-    <w:p>
-      <w:pPr>
-        <w:spacing w:after="0"/>
-        <w:rPr>
-          <w:rFonts w:ascii="Cambria" w:hAnsi="Cambria"/>
-          <w:lang w:val="en-US"/>
-        </w:rPr>
-      </w:pPr>
-      <w:r>
-        <w:rPr>
-          <w:rFonts w:ascii="Cambria" w:hAnsi="Cambria" w:hint="eastAsia"/>
-          <w:lang w:val="en-US"/>
-        </w:rPr>
-        <w:t>│</w:t>
-      </w:r>
-      <w:r>
-        <w:rPr>
-          <w:rFonts w:ascii="Cambria" w:hAnsi="Cambria" w:hint="eastAsia"/>
-          <w:lang w:val="en-US"/>
-        </w:rPr>
-        <w:t xml:space="preserve">   </w:t>
-      </w:r>
-      <w:r>
-        <w:rPr>
-          <w:rFonts w:ascii="Cambria" w:hAnsi="Cambria" w:hint="eastAsia"/>
-          <w:lang w:val="en-US"/>
-        </w:rPr>
-        <w:t>├──</w:t>
-      </w:r>
-      <w:r>
-        <w:rPr>
-          <w:rFonts w:ascii="Cambria" w:hAnsi="Cambria" w:hint="eastAsia"/>
-          <w:lang w:val="en-US"/>
-        </w:rPr>
-        <w:t xml:space="preserve"> </w:t>
-      </w:r>
-      <w:r>
-        <w:rPr>
-          <w:rFonts w:ascii="Cambria" w:hAnsi="Cambria"/>
-          <w:lang w:val="en-US"/>
-        </w:rPr>
-        <w:t>main.c</w:t>
-      </w:r>
-    </w:p>
-    <w:p>
-      <w:pPr>
-        <w:spacing w:after="0"/>
-        <w:rPr>
-          <w:rFonts w:ascii="Cambria" w:hAnsi="Cambria"/>
-          <w:lang w:val="en-US"/>
-        </w:rPr>
-      </w:pPr>
-      <w:r>
-        <w:rPr>
-          <w:rFonts w:ascii="Cambria" w:hAnsi="Cambria" w:hint="eastAsia"/>
-          <w:lang w:val="en-US"/>
-        </w:rPr>
-        <w:t>│</w:t>
-      </w:r>
-      <w:r>
-        <w:rPr>
-          <w:rFonts w:ascii="Cambria" w:hAnsi="Cambria" w:hint="eastAsia"/>
-          <w:lang w:val="en-US"/>
-        </w:rPr>
-        <w:t xml:space="preserve">   </w:t>
-      </w:r>
-      <w:r>
-        <w:rPr>
-          <w:rFonts w:ascii="Cambria" w:hAnsi="Cambria" w:hint="eastAsia"/>
-          <w:lang w:val="en-US"/>
-        </w:rPr>
-        <w:t>└──</w:t>
-      </w:r>
-      <w:r>
-        <w:rPr>
-          <w:rFonts w:ascii="Cambria" w:hAnsi="Cambria"/>
-          <w:lang w:val="en-US"/>
-        </w:rPr>
-        <w:t xml:space="preserve"> main.exe</w:t>
-      </w:r>
-    </w:p>
-    <w:p>
-      <w:pPr>
-        <w:spacing w:after="0"/>
-        <w:rPr>
-          <w:rFonts w:ascii="Cambria" w:hAnsi="Cambria"/>
-          <w:lang w:val="en-US"/>
-        </w:rPr>
-      </w:pPr>
-      <w:r>
-        <w:rPr>
-          <w:rFonts w:ascii="Cambria" w:hAnsi="Cambria" w:hint="eastAsia"/>
-          <w:lang w:val="en-US"/>
-        </w:rPr>
-        <w:t>├──</w:t>
-      </w:r>
-      <w:r>
-        <w:rPr>
-          <w:rFonts w:ascii="Cambria" w:hAnsi="Cambria"/>
-          <w:lang w:val="en-US"/>
-        </w:rPr>
-        <w:t xml:space="preserve"> database</w:t>
-      </w:r>
-    </w:p>
-    <w:p>
-      <w:pPr>
-        <w:spacing w:after="0"/>
-        <w:rPr>
-          <w:rFonts w:ascii="Cambria" w:hAnsi="Cambria"/>
-          <w:lang w:val="en-US"/>
-        </w:rPr>
-      </w:pPr>
-      <w:r>
-        <w:rPr>
-          <w:rFonts w:ascii="Cambria" w:hAnsi="Cambria" w:hint="eastAsia"/>
-          <w:lang w:val="en-US"/>
-        </w:rPr>
-        <w:t>│</w:t>
-      </w:r>
-      <w:r>
-        <w:rPr>
-          <w:rFonts w:ascii="Cambria" w:hAnsi="Cambria" w:hint="eastAsia"/>
-          <w:lang w:val="en-US"/>
-        </w:rPr>
-        <w:t xml:space="preserve">   </w:t>
-      </w:r>
-      <w:r>
-        <w:rPr>
-          <w:rFonts w:ascii="Cambria" w:hAnsi="Cambria" w:hint="eastAsia"/>
-          <w:lang w:val="en-US"/>
-        </w:rPr>
-        <w:t>├──</w:t>
-      </w:r>
-      <w:r>
-        <w:rPr>
-          <w:rFonts w:ascii="Cambria" w:hAnsi="Cambria" w:hint="eastAsia"/>
-          <w:lang w:val="en-US"/>
-        </w:rPr>
-        <w:t xml:space="preserve"> </w:t>
-      </w:r>
-      <w:r>
-        <w:rPr>
-          <w:rFonts w:ascii="Cambria" w:hAnsi="Cambria"/>
-          <w:lang w:val="en-US"/>
-        </w:rPr>
-        <w:t>index.txt</w:t>
-      </w:r>
-    </w:p>
-    <w:p>
-      <w:pPr>
-        <w:spacing w:after="0"/>
-        <w:rPr>
-          <w:rFonts w:ascii="Cambria" w:hAnsi="Cambria"/>
-          <w:lang w:val="en-US"/>
-        </w:rPr>
-      </w:pPr>
-      <w:r>
-        <w:rPr>
-          <w:rFonts w:ascii="Cambria" w:hAnsi="Cambria" w:hint="eastAsia"/>
-          <w:lang w:val="en-US"/>
-        </w:rPr>
-        <w:t>│</w:t>
-      </w:r>
-      <w:r>
-        <w:rPr>
-          <w:rFonts w:ascii="Cambria" w:hAnsi="Cambria" w:hint="eastAsia"/>
-          <w:lang w:val="en-US"/>
-        </w:rPr>
-        <w:t xml:space="preserve">   </w:t>
-      </w:r>
-      <w:r>
-        <w:rPr>
-          <w:rFonts w:ascii="Cambria" w:hAnsi="Cambria" w:hint="eastAsia"/>
-          <w:lang w:val="en-US"/>
-        </w:rPr>
-        <w:t>└──</w:t>
-      </w:r>
-      <w:r>
-        <w:rPr>
-          <w:rFonts w:ascii="Cambria" w:hAnsi="Cambria" w:hint="eastAsia"/>
-          <w:lang w:val="en-US"/>
-        </w:rPr>
-        <w:t xml:space="preserve"> </w:t>
-      </w:r>
-      <w:r>
-        <w:rPr>
-          <w:rFonts w:ascii="Cambria" w:hAnsi="Cambria"/>
-          <w:lang w:val="en-US"/>
-        </w:rPr>
-        <w:t>transaction.log</w:t>
-      </w:r>
-    </w:p>
-    <w:p>
-      <w:pPr>
-        <w:spacing w:after="0"/>
-        <w:rPr>
-          <w:rFonts w:ascii="Cambria" w:hAnsi="Cambria"/>
-          <w:lang w:val="en-US"/>
-        </w:rPr>
-      </w:pPr>
-      <w:r>
-        <w:rPr>
-          <w:rFonts w:ascii="Cambria" w:hAnsi="Cambria" w:hint="eastAsia"/>
-          <w:lang w:val="en-US"/>
-        </w:rPr>
-        <w:t>├──</w:t>
-      </w:r>
-      <w:r>
-        <w:rPr>
-          <w:rFonts w:ascii="Cambria" w:hAnsi="Cambria"/>
-          <w:lang w:val="en-US"/>
-        </w:rPr>
-        <w:t xml:space="preserve"> </w:t>
-      </w:r>
-      <w:r>
-        <w:rPr>
-          <w:rFonts w:ascii="Cambria" w:hAnsi="Cambria"/>
-          <w:lang w:val="en-US"/>
-        </w:rPr>
-        <w:t>COMP1312-CW_Draft</w:t>
-      </w:r>
-      <w:r>
-        <w:rPr>
-          <w:rFonts w:ascii="Cambria" w:hAnsi="Cambria"/>
-          <w:lang w:val="en-US"/>
-        </w:rPr>
-        <w:t>.pdf</w:t>
-      </w:r>
-    </w:p>
-    <w:p>
-      <w:pPr>
-        <w:spacing w:after="0"/>
-        <w:rPr>
-          <w:rFonts w:ascii="Cambria" w:hAnsi="Cambria"/>
-          <w:lang w:val="en-US"/>
-        </w:rPr>
-      </w:pPr>
-      <w:r>
-        <w:rPr>
-          <w:rFonts w:ascii="Cambria" w:hAnsi="Cambria" w:hint="eastAsia"/>
-          <w:lang w:val="en-US"/>
-        </w:rPr>
-        <w:t>└──</w:t>
-      </w:r>
-      <w:r>
-        <w:rPr>
-          <w:rFonts w:ascii="Cambria" w:hAnsi="Cambria" w:hint="eastAsia"/>
-          <w:lang w:val="en-US"/>
-        </w:rPr>
-        <w:t xml:space="preserve"> </w:t>
-      </w:r>
-      <w:r>
-        <w:rPr>
-          <w:rFonts w:ascii="Cambria" w:hAnsi="Cambria"/>
-          <w:lang w:val="en-US"/>
-        </w:rPr>
-        <w:t>README.docx</w:t>
-      </w:r>
-    </w:p>
-    <w:p>
-      <w:pPr>
-        <w:spacing w:after="0"/>
-        <w:rPr>
-          <w:rFonts w:ascii="Cambria" w:hAnsi="Cambria"/>
-          <w:lang w:val="en-US"/>
-        </w:rPr>
-      </w:pPr>
-    </w:p>
-    <w:p>
-      <w:pPr>
-        <w:rPr>
-          <w:rFonts w:ascii="Cambria" w:hAnsi="Cambria"/>
-          <w:b/>
-          <w:bCs/>
-          <w:lang w:val="en-US"/>
-        </w:rPr>
-      </w:pPr>
-      <w:r>
-        <w:rPr>
-          <w:rFonts w:ascii="Cambria" w:hAnsi="Cambria"/>
-          <w:b/>
-          <w:bCs/>
-          <w:lang w:val="en-US"/>
-        </w:rPr>
-        <w:br w:type="page"/>
-      </w:r>
+      </w:pPr>
     </w:p>
     <w:p>
       <w:pPr>
@@ -930,7 +1016,7 @@
                     <pic:cNvPicPr/>
                   </pic:nvPicPr>
                   <pic:blipFill rotWithShape="1">
-                    <a:blip r:embed="rId5" cstate="print">
+                    <a:blip r:embed="rId6" cstate="print">
                       <a:extLst>
                         <a:ext uri="{28A0092B-C50C-407E-A947-70E740481C1C}">
                           <a14:useLocalDpi xmlns:a14="http://schemas.microsoft.com/office/drawing/2010/main" val="0"/>
@@ -1146,7 +1232,7 @@
                     <pic:cNvPicPr/>
                   </pic:nvPicPr>
                   <pic:blipFill rotWithShape="1">
-                    <a:blip r:embed="rId6" cstate="print">
+                    <a:blip r:embed="rId7" cstate="print">
                       <a:extLst>
                         <a:ext uri="{28A0092B-C50C-407E-A947-70E740481C1C}">
                           <a14:useLocalDpi xmlns:a14="http://schemas.microsoft.com/office/drawing/2010/main" val="0"/>
@@ -1547,7 +1633,7 @@
                     <pic:cNvPicPr/>
                   </pic:nvPicPr>
                   <pic:blipFill>
-                    <a:blip r:embed="rId7">
+                    <a:blip r:embed="rId8">
                       <a:extLst>
                         <a:ext uri="{28A0092B-C50C-407E-A947-70E740481C1C}">
                           <a14:useLocalDpi xmlns:a14="http://schemas.microsoft.com/office/drawing/2010/main" val="0"/>
@@ -1985,7 +2071,7 @@
                     <pic:cNvPicPr/>
                   </pic:nvPicPr>
                   <pic:blipFill>
-                    <a:blip r:embed="rId8" cstate="print">
+                    <a:blip r:embed="rId9" cstate="print">
                       <a:extLst>
                         <a:ext uri="{28A0092B-C50C-407E-A947-70E740481C1C}">
                           <a14:useLocalDpi xmlns:a14="http://schemas.microsoft.com/office/drawing/2010/main" val="0"/>
@@ -2286,7 +2372,7 @@
                     <pic:cNvPicPr/>
                   </pic:nvPicPr>
                   <pic:blipFill>
-                    <a:blip r:embed="rId9">
+                    <a:blip r:embed="rId10">
                       <a:extLst>
                         <a:ext uri="{28A0092B-C50C-407E-A947-70E740481C1C}">
                           <a14:useLocalDpi xmlns:a14="http://schemas.microsoft.com/office/drawing/2010/main" val="0"/>
@@ -2613,7 +2699,7 @@
                     <pic:cNvPicPr/>
                   </pic:nvPicPr>
                   <pic:blipFill>
-                    <a:blip r:embed="rId10">
+                    <a:blip r:embed="rId11">
                       <a:extLst>
                         <a:ext uri="{28A0092B-C50C-407E-A947-70E740481C1C}">
                           <a14:useLocalDpi xmlns:a14="http://schemas.microsoft.com/office/drawing/2010/main" val="0"/>

</xml_diff>